<commit_message>
last rework before delivery
</commit_message>
<xml_diff>
--- a/LLM_usage_report.docx
+++ b/LLM_usage_report.docx
@@ -1,10 +1,10 @@
 
 <file path=word/document.xml><?xml version="1.0" encoding="utf-8"?>
-<w:document xmlns:wpc="http://schemas.microsoft.com/office/word/2010/wordprocessingCanvas" xmlns:cx="http://schemas.microsoft.com/office/drawing/2014/chartex" xmlns:cx1="http://schemas.microsoft.com/office/drawing/2015/9/8/chartex" xmlns:cx2="http://schemas.microsoft.com/office/drawing/2015/10/21/chartex" xmlns:cx3="http://schemas.microsoft.com/office/drawing/2016/5/9/chartex" xmlns:cx4="http://schemas.microsoft.com/office/drawing/2016/5/10/chartex" xmlns:cx5="http://schemas.microsoft.com/office/drawing/2016/5/11/chartex" xmlns:cx6="http://schemas.microsoft.com/office/drawing/2016/5/12/chartex" xmlns:cx7="http://schemas.microsoft.com/office/drawing/2016/5/13/chartex" xmlns:cx8="http://schemas.microsoft.com/office/drawing/2016/5/14/chartex" xmlns:mc="http://schemas.openxmlformats.org/markup-compatibility/2006" xmlns:aink="http://schemas.microsoft.com/office/drawing/2016/ink" xmlns:am3d="http://schemas.microsoft.com/office/drawing/2017/model3d" xmlns:o="urn:schemas-microsoft-com:office:office" xmlns:oel="http://schemas.microsoft.com/office/2019/extlst" xmlns:r="http://schemas.openxmlformats.org/officeDocument/2006/relationships" xmlns:m="http://schemas.openxmlformats.org/officeDocument/2006/math" xmlns:v="urn:schemas-microsoft-com:vml" xmlns:wp14="http://schemas.microsoft.com/office/word/2010/wordprocessingDrawing" xmlns:wp="http://schemas.openxmlformats.org/drawingml/2006/wordprocessingDrawing" xmlns:w10="urn:schemas-microsoft-com:office:word" xmlns:w="http://schemas.openxmlformats.org/wordprocessingml/2006/main" xmlns:w14="http://schemas.microsoft.com/office/word/2010/wordml" xmlns:w15="http://schemas.microsoft.com/office/word/2012/wordml" xmlns:w16cex="http://schemas.microsoft.com/office/word/2018/wordml/cex" xmlns:w16cid="http://schemas.microsoft.com/office/word/2016/wordml/cid" xmlns:w16="http://schemas.microsoft.com/office/word/2018/wordml" xmlns:w16du="http://schemas.microsoft.com/office/word/2023/wordml/word16du" xmlns:w16sdtdh="http://schemas.microsoft.com/office/word/2020/wordml/sdtdatahash" xmlns:w16se="http://schemas.microsoft.com/office/word/2015/wordml/symex" xmlns:wpg="http://schemas.microsoft.com/office/word/2010/wordprocessingGroup" xmlns:wpi="http://schemas.microsoft.com/office/word/2010/wordprocessingInk" xmlns:wne="http://schemas.microsoft.com/office/word/2006/wordml" xmlns:wps="http://schemas.microsoft.com/office/word/2010/wordprocessingShape" mc:Ignorable="w14 w15 w16se w16cid w16 w16cex w16sdtdh w16du wp14">
+<w:document xmlns:wpc="http://schemas.microsoft.com/office/word/2010/wordprocessingCanvas" xmlns:cx="http://schemas.microsoft.com/office/drawing/2014/chartex" xmlns:cx1="http://schemas.microsoft.com/office/drawing/2015/9/8/chartex" xmlns:cx2="http://schemas.microsoft.com/office/drawing/2015/10/21/chartex" xmlns:cx3="http://schemas.microsoft.com/office/drawing/2016/5/9/chartex" xmlns:cx4="http://schemas.microsoft.com/office/drawing/2016/5/10/chartex" xmlns:cx5="http://schemas.microsoft.com/office/drawing/2016/5/11/chartex" xmlns:cx6="http://schemas.microsoft.com/office/drawing/2016/5/12/chartex" xmlns:cx7="http://schemas.microsoft.com/office/drawing/2016/5/13/chartex" xmlns:cx8="http://schemas.microsoft.com/office/drawing/2016/5/14/chartex" xmlns:mc="http://schemas.openxmlformats.org/markup-compatibility/2006" xmlns:aink="http://schemas.microsoft.com/office/drawing/2016/ink" xmlns:am3d="http://schemas.microsoft.com/office/drawing/2017/model3d" xmlns:o="urn:schemas-microsoft-com:office:office" xmlns:oel="http://schemas.microsoft.com/office/2019/extlst" xmlns:r="http://schemas.openxmlformats.org/officeDocument/2006/relationships" xmlns:m="http://schemas.openxmlformats.org/officeDocument/2006/math" xmlns:v="urn:schemas-microsoft-com:vml" xmlns:wp14="http://schemas.microsoft.com/office/word/2010/wordprocessingDrawing" xmlns:wp="http://schemas.openxmlformats.org/drawingml/2006/wordprocessingDrawing" xmlns:w10="urn:schemas-microsoft-com:office:word" xmlns:w="http://schemas.openxmlformats.org/wordprocessingml/2006/main" xmlns:w14="http://schemas.microsoft.com/office/word/2010/wordml" xmlns:w15="http://schemas.microsoft.com/office/word/2012/wordml" xmlns:w16cex="http://schemas.microsoft.com/office/word/2018/wordml/cex" xmlns:w16cid="http://schemas.microsoft.com/office/word/2016/wordml/cid" xmlns:w16="http://schemas.microsoft.com/office/word/2018/wordml" xmlns:w16du="http://schemas.microsoft.com/office/word/2023/wordml/word16du" xmlns:w16sdtdh="http://schemas.microsoft.com/office/word/2020/wordml/sdtdatahash" xmlns:w16sdtfl="http://schemas.microsoft.com/office/word/2024/wordml/sdtformatlock" xmlns:w16se="http://schemas.microsoft.com/office/word/2015/wordml/symex" xmlns:wpg="http://schemas.microsoft.com/office/word/2010/wordprocessingGroup" xmlns:wpi="http://schemas.microsoft.com/office/word/2010/wordprocessingInk" xmlns:wne="http://schemas.microsoft.com/office/word/2006/wordml" xmlns:wps="http://schemas.microsoft.com/office/word/2010/wordprocessingShape" mc:Ignorable="w14 w15 w16se w16cid w16 w16cex w16sdtdh w16sdtfl w16du wp14">
   <w:body>
     <w:p>
       <w:pPr>
-        <w:pStyle w:val="Title"/>
+        <w:pStyle w:val="Titel"/>
         <w:rPr>
           <w:rFonts w:ascii="Arial" w:hAnsi="Arial" w:cs="Arial"/>
         </w:rPr>
@@ -25,7 +25,7 @@
     </w:p>
     <w:tbl>
       <w:tblPr>
-        <w:tblStyle w:val="TableGrid"/>
+        <w:tblStyle w:val="Tabelraster"/>
         <w:tblW w:w="9016" w:type="dxa"/>
         <w:tblLayout w:type="fixed"/>
         <w:tblLook w:val="04A0" w:firstRow="1" w:lastRow="0" w:firstColumn="1" w:lastColumn="0" w:noHBand="0" w:noVBand="1"/>
@@ -53,7 +53,7 @@
                 <w:rFonts w:ascii="Arial" w:eastAsia="Aptos" w:hAnsi="Arial" w:cs="Arial"/>
                 <w:color w:val="4C94D8" w:themeColor="text2" w:themeTint="80"/>
               </w:rPr>
-              <w:t>Name</w:t>
+              <w:t>Derek Kentie</w:t>
             </w:r>
           </w:p>
         </w:tc>
@@ -75,7 +75,7 @@
                 <w:rFonts w:ascii="Arial" w:eastAsia="Aptos" w:hAnsi="Arial" w:cs="Arial"/>
                 <w:color w:val="4C94D8" w:themeColor="text2" w:themeTint="80"/>
               </w:rPr>
-              <w:t>Email</w:t>
+              <w:t>D.B.S.Kentie@student.tue.nl</w:t>
             </w:r>
           </w:p>
         </w:tc>
@@ -133,23 +133,7 @@
           <w:rFonts w:ascii="Arial" w:hAnsi="Arial" w:cs="Arial"/>
           <w:color w:val="4C94D8" w:themeColor="text2" w:themeTint="80"/>
         </w:rPr>
-        <w:t xml:space="preserve">Fill </w:t>
-      </w:r>
-      <w:proofErr w:type="gramStart"/>
-      <w:r>
-        <w:rPr>
-          <w:rFonts w:ascii="Arial" w:hAnsi="Arial" w:cs="Arial"/>
-          <w:color w:val="4C94D8" w:themeColor="text2" w:themeTint="80"/>
-        </w:rPr>
-        <w:t>out  your</w:t>
-      </w:r>
-      <w:proofErr w:type="gramEnd"/>
-      <w:r>
-        <w:rPr>
-          <w:rFonts w:ascii="Arial" w:hAnsi="Arial" w:cs="Arial"/>
-          <w:color w:val="4C94D8" w:themeColor="text2" w:themeTint="80"/>
-        </w:rPr>
-        <w:t xml:space="preserve"> name and email</w:t>
+        <w:t>Fill out  your name and email</w:t>
       </w:r>
       <w:r>
         <w:rPr>
@@ -248,7 +232,6 @@
         </w:rPr>
         <w:t xml:space="preserve">Screenshots of your prompts and the LLM answers </w:t>
       </w:r>
-      <w:proofErr w:type="gramStart"/>
       <w:r>
         <w:rPr>
           <w:rFonts w:ascii="Arial" w:hAnsi="Arial" w:cs="Arial"/>
@@ -259,7 +242,6 @@
         </w:rPr>
         <w:t>have to</w:t>
       </w:r>
-      <w:proofErr w:type="gramEnd"/>
       <w:r>
         <w:rPr>
           <w:rFonts w:ascii="Arial" w:hAnsi="Arial" w:cs="Arial"/>
@@ -335,7 +317,91 @@
           <w:rFonts w:ascii="Arial" w:hAnsi="Arial" w:cs="Arial"/>
           <w:color w:val="4C94D8" w:themeColor="text2" w:themeTint="80"/>
         </w:rPr>
-        <w:t>Describe the types of tasks or challenges you sought help with when using large language models (LLMs). Examples could include writing assistance, programming support, or brainstorming. Also, explain how the LLM helped you with the task. Did it directly provide the answer you were looking for? Was the answer clear and helpful?</w:t>
+        <w:t>I used ChatGPT to help me work with object oriented programming</w:t>
+      </w:r>
+      <w:r>
+        <w:rPr>
+          <w:rFonts w:ascii="Arial" w:hAnsi="Arial" w:cs="Arial"/>
+          <w:color w:val="4C94D8" w:themeColor="text2" w:themeTint="80"/>
+        </w:rPr>
+        <w:t xml:space="preserve"> (like making a separate class to generate the architecture of the model)</w:t>
+      </w:r>
+      <w:r>
+        <w:rPr>
+          <w:rFonts w:ascii="Arial" w:hAnsi="Arial" w:cs="Arial"/>
+          <w:color w:val="4C94D8" w:themeColor="text2" w:themeTint="80"/>
+        </w:rPr>
+        <w:t xml:space="preserve">, </w:t>
+      </w:r>
+      <w:r>
+        <w:rPr>
+          <w:rFonts w:ascii="Arial" w:hAnsi="Arial" w:cs="Arial"/>
+          <w:color w:val="4C94D8" w:themeColor="text2" w:themeTint="80"/>
+        </w:rPr>
+        <w:t xml:space="preserve">integrating the </w:t>
+      </w:r>
+      <w:r>
+        <w:rPr>
+          <w:rFonts w:ascii="Arial" w:hAnsi="Arial" w:cs="Arial"/>
+          <w:color w:val="4C94D8" w:themeColor="text2" w:themeTint="80"/>
+        </w:rPr>
+        <w:t>needed functions for backwards propagation</w:t>
+      </w:r>
+      <w:r>
+        <w:rPr>
+          <w:rFonts w:ascii="Arial" w:hAnsi="Arial" w:cs="Arial"/>
+          <w:color w:val="4C94D8" w:themeColor="text2" w:themeTint="80"/>
+        </w:rPr>
+        <w:t xml:space="preserve"> </w:t>
+      </w:r>
+      <w:r>
+        <w:rPr>
+          <w:rFonts w:ascii="Arial" w:hAnsi="Arial" w:cs="Arial"/>
+          <w:color w:val="4C94D8" w:themeColor="text2" w:themeTint="80"/>
+        </w:rPr>
+        <w:t>(e.g. one</w:t>
+      </w:r>
+      <w:r>
+        <w:rPr>
+          <w:rFonts w:ascii="Arial" w:hAnsi="Arial" w:cs="Arial"/>
+          <w:color w:val="4C94D8" w:themeColor="text2" w:themeTint="80"/>
+        </w:rPr>
+        <w:t>-</w:t>
+      </w:r>
+      <w:r>
+        <w:rPr>
+          <w:rFonts w:ascii="Arial" w:hAnsi="Arial" w:cs="Arial"/>
+          <w:color w:val="4C94D8" w:themeColor="text2" w:themeTint="80"/>
+        </w:rPr>
+        <w:t xml:space="preserve">hot encoding, </w:t>
+      </w:r>
+      <w:r>
+        <w:rPr>
+          <w:rFonts w:ascii="Arial" w:hAnsi="Arial" w:cs="Arial"/>
+          <w:color w:val="4C94D8" w:themeColor="text2" w:themeTint="80"/>
+        </w:rPr>
+        <w:t xml:space="preserve">cross entropy and the different differentiated activation functions) </w:t>
+      </w:r>
+      <w:r>
+        <w:rPr>
+          <w:rFonts w:ascii="Arial" w:hAnsi="Arial" w:cs="Arial"/>
+          <w:color w:val="4C94D8" w:themeColor="text2" w:themeTint="80"/>
+        </w:rPr>
+        <w:t>and debugging</w:t>
+      </w:r>
+      <w:r>
+        <w:rPr>
+          <w:rFonts w:ascii="Arial" w:hAnsi="Arial" w:cs="Arial"/>
+          <w:color w:val="4C94D8" w:themeColor="text2" w:themeTint="80"/>
+        </w:rPr>
+        <w:t xml:space="preserve"> (for example with extracting and implementing the data the right way). It easily helped me see how connections between different functions were not </w:t>
+      </w:r>
+      <w:r>
+        <w:rPr>
+          <w:rFonts w:ascii="Arial" w:hAnsi="Arial" w:cs="Arial"/>
+          <w:color w:val="4C94D8" w:themeColor="text2" w:themeTint="80"/>
+        </w:rPr>
+        <w:t>working due to minor errors in the code, and it helped me work out how the math behind backwards propagations can be coded.</w:t>
       </w:r>
     </w:p>
     <w:p>
@@ -384,7 +450,98 @@
           <w:rFonts w:ascii="Arial" w:hAnsi="Arial" w:cs="Arial"/>
           <w:color w:val="4C94D8" w:themeColor="text2" w:themeTint="80"/>
         </w:rPr>
-        <w:t>In this section, describe how you used the responses from the LLMs in completing your coursework. Did you incorporate its suggestions directly, or did you use them as a starting point? How did you modify or adapt the outputs to fit the specific requirements of the assignments or tasks? Reflect on whether you treated the outputs as final or if you critically reviewed and improved upon them before submission.</w:t>
+        <w:t xml:space="preserve">I tried avoiding the use of LLMs as much as possible, but quickly found out that the model I choose the program was way out of my league. I directly asked ChatGPT to write certain functions, after which I </w:t>
+      </w:r>
+      <w:r>
+        <w:rPr>
+          <w:rFonts w:ascii="Arial" w:hAnsi="Arial" w:cs="Arial"/>
+          <w:color w:val="4C94D8" w:themeColor="text2" w:themeTint="80"/>
+        </w:rPr>
+        <w:t xml:space="preserve">tried simplifying it by making more </w:t>
+      </w:r>
+      <w:r>
+        <w:rPr>
+          <w:rFonts w:ascii="Arial" w:hAnsi="Arial" w:cs="Arial"/>
+          <w:color w:val="4C94D8" w:themeColor="text2" w:themeTint="80"/>
+        </w:rPr>
+        <w:t xml:space="preserve">smaller functions instead of a few large </w:t>
+      </w:r>
+      <w:r>
+        <w:rPr>
+          <w:rFonts w:ascii="Arial" w:hAnsi="Arial" w:cs="Arial"/>
+          <w:color w:val="4C94D8" w:themeColor="text2" w:themeTint="80"/>
+        </w:rPr>
+        <w:t>ones</w:t>
+      </w:r>
+      <w:r>
+        <w:rPr>
+          <w:rFonts w:ascii="Arial" w:hAnsi="Arial" w:cs="Arial"/>
+          <w:color w:val="4C94D8" w:themeColor="text2" w:themeTint="80"/>
+        </w:rPr>
+        <w:t xml:space="preserve">, by </w:t>
+      </w:r>
+      <w:r>
+        <w:rPr>
+          <w:rFonts w:ascii="Arial" w:hAnsi="Arial" w:cs="Arial"/>
+          <w:color w:val="4C94D8" w:themeColor="text2" w:themeTint="80"/>
+        </w:rPr>
+        <w:t>describing variables in a more understandable way,</w:t>
+      </w:r>
+      <w:r>
+        <w:rPr>
+          <w:rFonts w:ascii="Arial" w:hAnsi="Arial" w:cs="Arial"/>
+          <w:color w:val="4C94D8" w:themeColor="text2" w:themeTint="80"/>
+        </w:rPr>
+        <w:t xml:space="preserve"> and</w:t>
+      </w:r>
+      <w:r>
+        <w:rPr>
+          <w:rFonts w:ascii="Arial" w:hAnsi="Arial" w:cs="Arial"/>
+          <w:color w:val="4C94D8" w:themeColor="text2" w:themeTint="80"/>
+        </w:rPr>
+        <w:t xml:space="preserve"> by</w:t>
+      </w:r>
+      <w:r>
+        <w:rPr>
+          <w:rFonts w:ascii="Arial" w:hAnsi="Arial" w:cs="Arial"/>
+          <w:color w:val="4C94D8" w:themeColor="text2" w:themeTint="80"/>
+        </w:rPr>
+        <w:t xml:space="preserve"> commenting on </w:t>
+      </w:r>
+      <w:r>
+        <w:rPr>
+          <w:rFonts w:ascii="Arial" w:hAnsi="Arial" w:cs="Arial"/>
+          <w:color w:val="4C94D8" w:themeColor="text2" w:themeTint="80"/>
+        </w:rPr>
+        <w:t>around (parts of) functions that weren’t clear.</w:t>
+      </w:r>
+      <w:r>
+        <w:rPr>
+          <w:rFonts w:ascii="Arial" w:hAnsi="Arial" w:cs="Arial"/>
+          <w:color w:val="4C94D8" w:themeColor="text2" w:themeTint="80"/>
+        </w:rPr>
+        <w:t xml:space="preserve"> I </w:t>
+      </w:r>
+      <w:r>
+        <w:rPr>
+          <w:rFonts w:ascii="Arial" w:hAnsi="Arial" w:cs="Arial"/>
+          <w:color w:val="4C94D8" w:themeColor="text2" w:themeTint="80"/>
+        </w:rPr>
+        <w:t xml:space="preserve">made tried to see if the functions were valid enough, </w:t>
+      </w:r>
+      <w:r>
+        <w:rPr>
+          <w:rFonts w:ascii="Arial" w:hAnsi="Arial" w:cs="Arial"/>
+          <w:color w:val="4C94D8" w:themeColor="text2" w:themeTint="80"/>
+        </w:rPr>
+        <w:t>but I found this very difficult to do by looking at it with the naked eye. By testing every function I could validate them and implement them into my model</w:t>
+      </w:r>
+      <w:r>
+        <w:rPr>
+          <w:rFonts w:ascii="Arial" w:hAnsi="Arial" w:cs="Arial"/>
+          <w:color w:val="4C94D8" w:themeColor="text2" w:themeTint="80"/>
+        </w:rPr>
+        <w:t>.</w:t>
       </w:r>
     </w:p>
     <w:p>
@@ -423,7 +580,42 @@
           <w:rFonts w:ascii="Arial" w:hAnsi="Arial" w:cs="Arial"/>
           <w:color w:val="4C94D8" w:themeColor="text2" w:themeTint="80"/>
         </w:rPr>
-        <w:t xml:space="preserve">Describe the advantages and disadvantages of using LLMs for your learning experience. Did you understand concepts better/quicker? Did it provide new perspectives? Did it make you reliant on the model and did it discourage you from thinking critically or independently? </w:t>
+        <w:t>Using the LLM allowed me to</w:t>
+      </w:r>
+      <w:r>
+        <w:rPr>
+          <w:rFonts w:ascii="Arial" w:hAnsi="Arial" w:cs="Arial"/>
+          <w:color w:val="4C94D8" w:themeColor="text2" w:themeTint="80"/>
+        </w:rPr>
+        <w:t xml:space="preserve"> </w:t>
+      </w:r>
+      <w:r>
+        <w:rPr>
+          <w:rFonts w:ascii="Arial" w:hAnsi="Arial" w:cs="Arial"/>
+          <w:color w:val="4C94D8" w:themeColor="text2" w:themeTint="80"/>
+        </w:rPr>
+        <w:t>understand object oriented programming</w:t>
+      </w:r>
+      <w:r>
+        <w:rPr>
+          <w:rFonts w:ascii="Arial" w:hAnsi="Arial" w:cs="Arial"/>
+          <w:color w:val="4C94D8" w:themeColor="text2" w:themeTint="80"/>
+        </w:rPr>
+        <w:t xml:space="preserve"> quite well, however I do think that it made it to easy for me to surpass </w:t>
+      </w:r>
+      <w:r>
+        <w:rPr>
+          <w:rFonts w:ascii="Arial" w:hAnsi="Arial" w:cs="Arial"/>
+          <w:color w:val="4C94D8" w:themeColor="text2" w:themeTint="80"/>
+        </w:rPr>
+        <w:t>moments were critical thinking were really needed (like thinking about how the math could have been implemented)</w:t>
+      </w:r>
+      <w:r>
+        <w:rPr>
+          <w:rFonts w:ascii="Arial" w:hAnsi="Arial" w:cs="Arial"/>
+          <w:color w:val="4C94D8" w:themeColor="text2" w:themeTint="80"/>
+        </w:rPr>
+        <w:t xml:space="preserve">. </w:t>
       </w:r>
     </w:p>
     <w:p>
@@ -440,25 +632,7 @@
           <w:b/>
           <w:bCs/>
         </w:rPr>
-        <w:t xml:space="preserve">Did you ever get unexpected/incorrect/incomplete outputs from the LLM? If </w:t>
-      </w:r>
-      <w:proofErr w:type="gramStart"/>
-      <w:r>
-        <w:rPr>
-          <w:rFonts w:ascii="Arial" w:hAnsi="Arial" w:cs="Arial"/>
-          <w:b/>
-          <w:bCs/>
-        </w:rPr>
-        <w:t>so</w:t>
-      </w:r>
-      <w:proofErr w:type="gramEnd"/>
-      <w:r>
-        <w:rPr>
-          <w:rFonts w:ascii="Arial" w:hAnsi="Arial" w:cs="Arial"/>
-          <w:b/>
-          <w:bCs/>
-        </w:rPr>
-        <w:t xml:space="preserve"> how did you handle these outputs? </w:t>
+        <w:t xml:space="preserve">Did you ever get unexpected/incorrect/incomplete outputs from the LLM? If so how did you handle these outputs? </w:t>
       </w:r>
       <w:r>
         <w:rPr>
@@ -481,7 +655,64 @@
           <w:rFonts w:ascii="Arial" w:hAnsi="Arial" w:cs="Arial"/>
           <w:color w:val="4C94D8" w:themeColor="text2" w:themeTint="80"/>
         </w:rPr>
-        <w:t>Here, explain whether you ever encountered surprising or inaccurate results from the LLM. How did you manage such situations? Did you try modifying your prompts to get better responses, or did you consult other resources to verify the LLMs output? Discuss how you approached handling unexpected outputs and whether this process influenced the way you worked with the tool.</w:t>
+        <w:t xml:space="preserve">Sometimes the LLM made improvements on (parts of) my model, where it forgot to take in account multiple </w:t>
+      </w:r>
+      <w:r>
+        <w:rPr>
+          <w:rFonts w:ascii="Arial" w:hAnsi="Arial" w:cs="Arial"/>
+          <w:color w:val="4C94D8" w:themeColor="text2" w:themeTint="80"/>
+        </w:rPr>
+        <w:t xml:space="preserve">necessities which I discussed with it beforehand. It had trouble remembering every step that itself applied before and every </w:t>
+      </w:r>
+      <w:r>
+        <w:rPr>
+          <w:rFonts w:ascii="Arial" w:hAnsi="Arial" w:cs="Arial"/>
+          <w:color w:val="4C94D8" w:themeColor="text2" w:themeTint="80"/>
+        </w:rPr>
+        <w:t>requirement I gave it.</w:t>
+      </w:r>
+      <w:r>
+        <w:rPr>
+          <w:rFonts w:ascii="Arial" w:hAnsi="Arial" w:cs="Arial"/>
+          <w:color w:val="4C94D8" w:themeColor="text2" w:themeTint="80"/>
+        </w:rPr>
+        <w:t xml:space="preserve"> At </w:t>
+      </w:r>
+      <w:r>
+        <w:rPr>
+          <w:rFonts w:ascii="Arial" w:hAnsi="Arial" w:cs="Arial"/>
+          <w:color w:val="4C94D8" w:themeColor="text2" w:themeTint="80"/>
+        </w:rPr>
+        <w:t xml:space="preserve">one point I had to give up on the progress that I had with the model, due to continuous errors that it applied (I asked it to fully rewrite </w:t>
+      </w:r>
+      <w:r>
+        <w:rPr>
+          <w:rFonts w:ascii="Arial" w:hAnsi="Arial" w:cs="Arial"/>
+          <w:color w:val="4C94D8" w:themeColor="text2" w:themeTint="80"/>
+        </w:rPr>
+        <w:t>my code and implement to desired extra code with it, which it then messed up)</w:t>
+      </w:r>
+      <w:r>
+        <w:rPr>
+          <w:rFonts w:ascii="Arial" w:hAnsi="Arial" w:cs="Arial"/>
+          <w:color w:val="4C94D8" w:themeColor="text2" w:themeTint="80"/>
+        </w:rPr>
+        <w:t xml:space="preserve">. So at that point I went back to my main model (because I was </w:t>
+      </w:r>
+      <w:r>
+        <w:rPr>
+          <w:rFonts w:ascii="Arial" w:hAnsi="Arial" w:cs="Arial"/>
+          <w:color w:val="4C94D8" w:themeColor="text2" w:themeTint="80"/>
+        </w:rPr>
+        <w:lastRenderedPageBreak/>
+        <w:t xml:space="preserve">working in a branch) and reworked it from there while </w:t>
+      </w:r>
+      <w:r>
+        <w:rPr>
+          <w:rFonts w:ascii="Arial" w:hAnsi="Arial" w:cs="Arial"/>
+          <w:color w:val="4C94D8" w:themeColor="text2" w:themeTint="80"/>
+        </w:rPr>
+        <w:t>rewriting the code step by step with the help of the LLM.</w:t>
       </w:r>
       <w:r>
         <w:rPr>
@@ -492,7 +723,7 @@
     </w:p>
     <w:p>
       <w:pPr>
-        <w:pStyle w:val="Title"/>
+        <w:pStyle w:val="Titel"/>
         <w:rPr>
           <w:rFonts w:ascii="Arial" w:hAnsi="Arial" w:cs="Arial"/>
         </w:rPr>
@@ -509,8 +740,155 @@
       <w:pPr>
         <w:rPr>
           <w:rFonts w:ascii="Arial" w:hAnsi="Arial" w:cs="Arial"/>
+          <w:color w:val="4C94D8" w:themeColor="text2" w:themeTint="80"/>
         </w:rPr>
       </w:pPr>
+      <w:r>
+        <w:rPr>
+          <w:rFonts w:ascii="Arial" w:hAnsi="Arial" w:cs="Arial"/>
+          <w:noProof/>
+          <w:color w:val="4C94D8" w:themeColor="text2" w:themeTint="80"/>
+        </w:rPr>
+        <w:lastRenderedPageBreak/>
+        <w:drawing>
+          <wp:inline distT="0" distB="0" distL="0" distR="0" wp14:anchorId="09A63E09" wp14:editId="649BB06D">
+            <wp:extent cx="4303986" cy="4093221"/>
+            <wp:effectExtent l="0" t="0" r="0" b="0"/>
+            <wp:docPr id="880329366" name="Afbeelding 1" descr="Afbeelding met tekst, schermopname, Lettertype, nummer&#10;&#10;Door AI gegenereerde inhoud is mogelijk onjuist."/>
+            <wp:cNvGraphicFramePr>
+              <a:graphicFrameLocks xmlns:a="http://schemas.openxmlformats.org/drawingml/2006/main" noChangeAspect="1"/>
+            </wp:cNvGraphicFramePr>
+            <a:graphic xmlns:a="http://schemas.openxmlformats.org/drawingml/2006/main">
+              <a:graphicData uri="http://schemas.openxmlformats.org/drawingml/2006/picture">
+                <pic:pic xmlns:pic="http://schemas.openxmlformats.org/drawingml/2006/picture">
+                  <pic:nvPicPr>
+                    <pic:cNvPr id="880329366" name="Afbeelding 1" descr="Afbeelding met tekst, schermopname, Lettertype, nummer&#10;&#10;Door AI gegenereerde inhoud is mogelijk onjuist."/>
+                    <pic:cNvPicPr/>
+                  </pic:nvPicPr>
+                  <pic:blipFill>
+                    <a:blip r:embed="rId5">
+                      <a:extLst>
+                        <a:ext uri="{28A0092B-C50C-407E-A947-70E740481C1C}">
+                          <a14:useLocalDpi xmlns:a14="http://schemas.microsoft.com/office/drawing/2010/main" val="0"/>
+                        </a:ext>
+                      </a:extLst>
+                    </a:blip>
+                    <a:stretch>
+                      <a:fillRect/>
+                    </a:stretch>
+                  </pic:blipFill>
+                  <pic:spPr>
+                    <a:xfrm>
+                      <a:off x="0" y="0"/>
+                      <a:ext cx="4349803" cy="4136795"/>
+                    </a:xfrm>
+                    <a:prstGeom prst="rect">
+                      <a:avLst/>
+                    </a:prstGeom>
+                  </pic:spPr>
+                </pic:pic>
+              </a:graphicData>
+            </a:graphic>
+          </wp:inline>
+        </w:drawing>
+      </w:r>
+      <w:r>
+        <w:rPr>
+          <w:rFonts w:ascii="Arial" w:hAnsi="Arial" w:cs="Arial"/>
+          <w:noProof/>
+          <w:color w:val="4C94D8" w:themeColor="text2" w:themeTint="80"/>
+        </w:rPr>
+        <w:drawing>
+          <wp:inline distT="0" distB="0" distL="0" distR="0" wp14:anchorId="2CB7BEBD" wp14:editId="64B77255">
+            <wp:extent cx="4808483" cy="4658248"/>
+            <wp:effectExtent l="0" t="0" r="0" b="0"/>
+            <wp:docPr id="1799269120" name="Afbeelding 3" descr="Afbeelding met tekst, schermopname, Lettertype, nummer&#10;&#10;Door AI gegenereerde inhoud is mogelijk onjuist."/>
+            <wp:cNvGraphicFramePr>
+              <a:graphicFrameLocks xmlns:a="http://schemas.openxmlformats.org/drawingml/2006/main" noChangeAspect="1"/>
+            </wp:cNvGraphicFramePr>
+            <a:graphic xmlns:a="http://schemas.openxmlformats.org/drawingml/2006/main">
+              <a:graphicData uri="http://schemas.openxmlformats.org/drawingml/2006/picture">
+                <pic:pic xmlns:pic="http://schemas.openxmlformats.org/drawingml/2006/picture">
+                  <pic:nvPicPr>
+                    <pic:cNvPr id="1799269120" name="Afbeelding 3" descr="Afbeelding met tekst, schermopname, Lettertype, nummer&#10;&#10;Door AI gegenereerde inhoud is mogelijk onjuist."/>
+                    <pic:cNvPicPr/>
+                  </pic:nvPicPr>
+                  <pic:blipFill>
+                    <a:blip r:embed="rId6">
+                      <a:extLst>
+                        <a:ext uri="{28A0092B-C50C-407E-A947-70E740481C1C}">
+                          <a14:useLocalDpi xmlns:a14="http://schemas.microsoft.com/office/drawing/2010/main" val="0"/>
+                        </a:ext>
+                      </a:extLst>
+                    </a:blip>
+                    <a:stretch>
+                      <a:fillRect/>
+                    </a:stretch>
+                  </pic:blipFill>
+                  <pic:spPr>
+                    <a:xfrm>
+                      <a:off x="0" y="0"/>
+                      <a:ext cx="4846371" cy="4694952"/>
+                    </a:xfrm>
+                    <a:prstGeom prst="rect">
+                      <a:avLst/>
+                    </a:prstGeom>
+                  </pic:spPr>
+                </pic:pic>
+              </a:graphicData>
+            </a:graphic>
+          </wp:inline>
+        </w:drawing>
+      </w:r>
+      <w:r>
+        <w:rPr>
+          <w:rFonts w:ascii="Arial" w:hAnsi="Arial" w:cs="Arial"/>
+          <w:noProof/>
+          <w:color w:val="4C94D8" w:themeColor="text2" w:themeTint="80"/>
+        </w:rPr>
+        <w:lastRenderedPageBreak/>
+        <w:drawing>
+          <wp:inline distT="0" distB="0" distL="0" distR="0" wp14:anchorId="5176DF17" wp14:editId="2E94B4FE">
+            <wp:extent cx="4392058" cy="4461641"/>
+            <wp:effectExtent l="0" t="0" r="0" b="0"/>
+            <wp:docPr id="895228175" name="Afbeelding 2" descr="Afbeelding met tekst, schermopname, Lettertype, nummer&#10;&#10;Door AI gegenereerde inhoud is mogelijk onjuist."/>
+            <wp:cNvGraphicFramePr>
+              <a:graphicFrameLocks xmlns:a="http://schemas.openxmlformats.org/drawingml/2006/main" noChangeAspect="1"/>
+            </wp:cNvGraphicFramePr>
+            <a:graphic xmlns:a="http://schemas.openxmlformats.org/drawingml/2006/main">
+              <a:graphicData uri="http://schemas.openxmlformats.org/drawingml/2006/picture">
+                <pic:pic xmlns:pic="http://schemas.openxmlformats.org/drawingml/2006/picture">
+                  <pic:nvPicPr>
+                    <pic:cNvPr id="895228175" name="Afbeelding 2" descr="Afbeelding met tekst, schermopname, Lettertype, nummer&#10;&#10;Door AI gegenereerde inhoud is mogelijk onjuist."/>
+                    <pic:cNvPicPr/>
+                  </pic:nvPicPr>
+                  <pic:blipFill>
+                    <a:blip r:embed="rId7">
+                      <a:extLst>
+                        <a:ext uri="{28A0092B-C50C-407E-A947-70E740481C1C}">
+                          <a14:useLocalDpi xmlns:a14="http://schemas.microsoft.com/office/drawing/2010/main" val="0"/>
+                        </a:ext>
+                      </a:extLst>
+                    </a:blip>
+                    <a:stretch>
+                      <a:fillRect/>
+                    </a:stretch>
+                  </pic:blipFill>
+                  <pic:spPr>
+                    <a:xfrm>
+                      <a:off x="0" y="0"/>
+                      <a:ext cx="4398977" cy="4468669"/>
+                    </a:xfrm>
+                    <a:prstGeom prst="rect">
+                      <a:avLst/>
+                    </a:prstGeom>
+                  </pic:spPr>
+                </pic:pic>
+              </a:graphicData>
+            </a:graphic>
+          </wp:inline>
+        </w:drawing>
+      </w:r>
     </w:p>
     <w:p>
       <w:pPr>
@@ -524,7 +902,1852 @@
           <w:rFonts w:ascii="Arial" w:hAnsi="Arial" w:cs="Arial"/>
           <w:color w:val="4C94D8" w:themeColor="text2" w:themeTint="80"/>
         </w:rPr>
-        <w:t xml:space="preserve">This section does not count towards the word limit. Use this space to append a list of the prompts and responses used for this course. </w:t>
+        <w:lastRenderedPageBreak/>
+        <w:drawing>
+          <wp:inline distT="0" distB="0" distL="0" distR="0" wp14:anchorId="71A3CE88" wp14:editId="43A5CB27">
+            <wp:extent cx="4029209" cy="4177862"/>
+            <wp:effectExtent l="0" t="0" r="0" b="0"/>
+            <wp:docPr id="1516256690" name="Afbeelding 1"/>
+            <wp:cNvGraphicFramePr>
+              <a:graphicFrameLocks xmlns:a="http://schemas.openxmlformats.org/drawingml/2006/main" noChangeAspect="1"/>
+            </wp:cNvGraphicFramePr>
+            <a:graphic xmlns:a="http://schemas.openxmlformats.org/drawingml/2006/main">
+              <a:graphicData uri="http://schemas.openxmlformats.org/drawingml/2006/picture">
+                <pic:pic xmlns:pic="http://schemas.openxmlformats.org/drawingml/2006/picture">
+                  <pic:nvPicPr>
+                    <pic:cNvPr id="1516256690" name=""/>
+                    <pic:cNvPicPr/>
+                  </pic:nvPicPr>
+                  <pic:blipFill>
+                    <a:blip r:embed="rId8"/>
+                    <a:stretch>
+                      <a:fillRect/>
+                    </a:stretch>
+                  </pic:blipFill>
+                  <pic:spPr>
+                    <a:xfrm>
+                      <a:off x="0" y="0"/>
+                      <a:ext cx="4047244" cy="4196563"/>
+                    </a:xfrm>
+                    <a:prstGeom prst="rect">
+                      <a:avLst/>
+                    </a:prstGeom>
+                  </pic:spPr>
+                </pic:pic>
+              </a:graphicData>
+            </a:graphic>
+          </wp:inline>
+        </w:drawing>
+      </w:r>
+      <w:r>
+        <w:rPr>
+          <w:noProof/>
+        </w:rPr>
+        <w:t xml:space="preserve"> </w:t>
+      </w:r>
+      <w:r>
+        <w:rPr>
+          <w:rFonts w:ascii="Arial" w:hAnsi="Arial" w:cs="Arial"/>
+          <w:color w:val="4C94D8" w:themeColor="text2" w:themeTint="80"/>
+        </w:rPr>
+        <w:drawing>
+          <wp:inline distT="0" distB="0" distL="0" distR="0" wp14:anchorId="0BD842AF" wp14:editId="273F294F">
+            <wp:extent cx="4176215" cy="4271991"/>
+            <wp:effectExtent l="0" t="0" r="0" b="0"/>
+            <wp:docPr id="203182274" name="Afbeelding 1"/>
+            <wp:cNvGraphicFramePr>
+              <a:graphicFrameLocks xmlns:a="http://schemas.openxmlformats.org/drawingml/2006/main" noChangeAspect="1"/>
+            </wp:cNvGraphicFramePr>
+            <a:graphic xmlns:a="http://schemas.openxmlformats.org/drawingml/2006/main">
+              <a:graphicData uri="http://schemas.openxmlformats.org/drawingml/2006/picture">
+                <pic:pic xmlns:pic="http://schemas.openxmlformats.org/drawingml/2006/picture">
+                  <pic:nvPicPr>
+                    <pic:cNvPr id="203182274" name=""/>
+                    <pic:cNvPicPr/>
+                  </pic:nvPicPr>
+                  <pic:blipFill>
+                    <a:blip r:embed="rId9"/>
+                    <a:stretch>
+                      <a:fillRect/>
+                    </a:stretch>
+                  </pic:blipFill>
+                  <pic:spPr>
+                    <a:xfrm>
+                      <a:off x="0" y="0"/>
+                      <a:ext cx="4187919" cy="4283964"/>
+                    </a:xfrm>
+                    <a:prstGeom prst="rect">
+                      <a:avLst/>
+                    </a:prstGeom>
+                  </pic:spPr>
+                </pic:pic>
+              </a:graphicData>
+            </a:graphic>
+          </wp:inline>
+        </w:drawing>
+      </w:r>
+      <w:r>
+        <w:rPr>
+          <w:noProof/>
+        </w:rPr>
+        <w:t xml:space="preserve"> </w:t>
+      </w:r>
+      <w:r>
+        <w:rPr>
+          <w:noProof/>
+        </w:rPr>
+        <w:lastRenderedPageBreak/>
+        <w:drawing>
+          <wp:inline distT="0" distB="0" distL="0" distR="0" wp14:anchorId="4BB8C535" wp14:editId="2CAD946B">
+            <wp:extent cx="4322741" cy="4394579"/>
+            <wp:effectExtent l="0" t="0" r="0" b="0"/>
+            <wp:docPr id="338051782" name="Afbeelding 1"/>
+            <wp:cNvGraphicFramePr>
+              <a:graphicFrameLocks xmlns:a="http://schemas.openxmlformats.org/drawingml/2006/main" noChangeAspect="1"/>
+            </wp:cNvGraphicFramePr>
+            <a:graphic xmlns:a="http://schemas.openxmlformats.org/drawingml/2006/main">
+              <a:graphicData uri="http://schemas.openxmlformats.org/drawingml/2006/picture">
+                <pic:pic xmlns:pic="http://schemas.openxmlformats.org/drawingml/2006/picture">
+                  <pic:nvPicPr>
+                    <pic:cNvPr id="338051782" name=""/>
+                    <pic:cNvPicPr/>
+                  </pic:nvPicPr>
+                  <pic:blipFill>
+                    <a:blip r:embed="rId10"/>
+                    <a:stretch>
+                      <a:fillRect/>
+                    </a:stretch>
+                  </pic:blipFill>
+                  <pic:spPr>
+                    <a:xfrm>
+                      <a:off x="0" y="0"/>
+                      <a:ext cx="4333566" cy="4405584"/>
+                    </a:xfrm>
+                    <a:prstGeom prst="rect">
+                      <a:avLst/>
+                    </a:prstGeom>
+                  </pic:spPr>
+                </pic:pic>
+              </a:graphicData>
+            </a:graphic>
+          </wp:inline>
+        </w:drawing>
+      </w:r>
+      <w:r>
+        <w:rPr>
+          <w:noProof/>
+        </w:rPr>
+        <w:t xml:space="preserve"> </w:t>
+      </w:r>
+      <w:r>
+        <w:rPr>
+          <w:noProof/>
+        </w:rPr>
+        <w:drawing>
+          <wp:inline distT="0" distB="0" distL="0" distR="0" wp14:anchorId="5A770D57" wp14:editId="097404DA">
+            <wp:extent cx="4322445" cy="4382784"/>
+            <wp:effectExtent l="0" t="0" r="0" b="0"/>
+            <wp:docPr id="1099000702" name="Afbeelding 1"/>
+            <wp:cNvGraphicFramePr>
+              <a:graphicFrameLocks xmlns:a="http://schemas.openxmlformats.org/drawingml/2006/main" noChangeAspect="1"/>
+            </wp:cNvGraphicFramePr>
+            <a:graphic xmlns:a="http://schemas.openxmlformats.org/drawingml/2006/main">
+              <a:graphicData uri="http://schemas.openxmlformats.org/drawingml/2006/picture">
+                <pic:pic xmlns:pic="http://schemas.openxmlformats.org/drawingml/2006/picture">
+                  <pic:nvPicPr>
+                    <pic:cNvPr id="1099000702" name=""/>
+                    <pic:cNvPicPr/>
+                  </pic:nvPicPr>
+                  <pic:blipFill>
+                    <a:blip r:embed="rId11"/>
+                    <a:stretch>
+                      <a:fillRect/>
+                    </a:stretch>
+                  </pic:blipFill>
+                  <pic:spPr>
+                    <a:xfrm>
+                      <a:off x="0" y="0"/>
+                      <a:ext cx="4332696" cy="4393178"/>
+                    </a:xfrm>
+                    <a:prstGeom prst="rect">
+                      <a:avLst/>
+                    </a:prstGeom>
+                  </pic:spPr>
+                </pic:pic>
+              </a:graphicData>
+            </a:graphic>
+          </wp:inline>
+        </w:drawing>
+      </w:r>
+      <w:r>
+        <w:rPr>
+          <w:noProof/>
+        </w:rPr>
+        <w:t xml:space="preserve"> </w:t>
+      </w:r>
+      <w:r>
+        <w:rPr>
+          <w:noProof/>
+        </w:rPr>
+        <w:lastRenderedPageBreak/>
+        <w:drawing>
+          <wp:inline distT="0" distB="0" distL="0" distR="0" wp14:anchorId="6E27A293" wp14:editId="620C4165">
+            <wp:extent cx="3057099" cy="4029166"/>
+            <wp:effectExtent l="0" t="0" r="0" b="0"/>
+            <wp:docPr id="454231526" name="Afbeelding 1"/>
+            <wp:cNvGraphicFramePr>
+              <a:graphicFrameLocks xmlns:a="http://schemas.openxmlformats.org/drawingml/2006/main" noChangeAspect="1"/>
+            </wp:cNvGraphicFramePr>
+            <a:graphic xmlns:a="http://schemas.openxmlformats.org/drawingml/2006/main">
+              <a:graphicData uri="http://schemas.openxmlformats.org/drawingml/2006/picture">
+                <pic:pic xmlns:pic="http://schemas.openxmlformats.org/drawingml/2006/picture">
+                  <pic:nvPicPr>
+                    <pic:cNvPr id="454231526" name=""/>
+                    <pic:cNvPicPr/>
+                  </pic:nvPicPr>
+                  <pic:blipFill>
+                    <a:blip r:embed="rId12"/>
+                    <a:stretch>
+                      <a:fillRect/>
+                    </a:stretch>
+                  </pic:blipFill>
+                  <pic:spPr>
+                    <a:xfrm>
+                      <a:off x="0" y="0"/>
+                      <a:ext cx="3067964" cy="4043485"/>
+                    </a:xfrm>
+                    <a:prstGeom prst="rect">
+                      <a:avLst/>
+                    </a:prstGeom>
+                  </pic:spPr>
+                </pic:pic>
+              </a:graphicData>
+            </a:graphic>
+          </wp:inline>
+        </w:drawing>
+      </w:r>
+      <w:r>
+        <w:rPr>
+          <w:noProof/>
+        </w:rPr>
+        <w:t xml:space="preserve"> </w:t>
+      </w:r>
+      <w:r>
+        <w:rPr>
+          <w:noProof/>
+        </w:rPr>
+        <w:t xml:space="preserve"> </w:t>
+      </w:r>
+      <w:r>
+        <w:rPr>
+          <w:noProof/>
+        </w:rPr>
+        <w:t xml:space="preserve"> </w:t>
+      </w:r>
+      <w:r>
+        <w:rPr>
+          <w:noProof/>
+        </w:rPr>
+        <w:t xml:space="preserve"> </w:t>
+      </w:r>
+      <w:r>
+        <w:rPr>
+          <w:noProof/>
+        </w:rPr>
+        <w:t xml:space="preserve"> </w:t>
+      </w:r>
+      <w:r>
+        <w:rPr>
+          <w:noProof/>
+        </w:rPr>
+        <w:t xml:space="preserve">  </w:t>
+      </w:r>
+      <w:r>
+        <w:rPr>
+          <w:noProof/>
+        </w:rPr>
+        <w:t xml:space="preserve"> </w:t>
+      </w:r>
+      <w:r>
+        <w:rPr>
+          <w:noProof/>
+        </w:rPr>
+        <w:t xml:space="preserve">  </w:t>
+      </w:r>
+      <w:r>
+        <w:rPr>
+          <w:noProof/>
+        </w:rPr>
+        <w:drawing>
+          <wp:inline distT="0" distB="0" distL="0" distR="0" wp14:anchorId="6E8C2B4A" wp14:editId="1B42C82F">
+            <wp:extent cx="4978631" cy="4667535"/>
+            <wp:effectExtent l="0" t="0" r="0" b="0"/>
+            <wp:docPr id="1576782846" name="Afbeelding 1" descr="Afbeelding met tekst, schermopname, Lettertype, nummer&#10;&#10;Door AI gegenereerde inhoud is mogelijk onjuist."/>
+            <wp:cNvGraphicFramePr>
+              <a:graphicFrameLocks xmlns:a="http://schemas.openxmlformats.org/drawingml/2006/main" noChangeAspect="1"/>
+            </wp:cNvGraphicFramePr>
+            <a:graphic xmlns:a="http://schemas.openxmlformats.org/drawingml/2006/main">
+              <a:graphicData uri="http://schemas.openxmlformats.org/drawingml/2006/picture">
+                <pic:pic xmlns:pic="http://schemas.openxmlformats.org/drawingml/2006/picture">
+                  <pic:nvPicPr>
+                    <pic:cNvPr id="1576782846" name="Afbeelding 1" descr="Afbeelding met tekst, schermopname, Lettertype, nummer&#10;&#10;Door AI gegenereerde inhoud is mogelijk onjuist."/>
+                    <pic:cNvPicPr/>
+                  </pic:nvPicPr>
+                  <pic:blipFill>
+                    <a:blip r:embed="rId13"/>
+                    <a:stretch>
+                      <a:fillRect/>
+                    </a:stretch>
+                  </pic:blipFill>
+                  <pic:spPr>
+                    <a:xfrm>
+                      <a:off x="0" y="0"/>
+                      <a:ext cx="4983303" cy="4671915"/>
+                    </a:xfrm>
+                    <a:prstGeom prst="rect">
+                      <a:avLst/>
+                    </a:prstGeom>
+                  </pic:spPr>
+                </pic:pic>
+              </a:graphicData>
+            </a:graphic>
+          </wp:inline>
+        </w:drawing>
+      </w:r>
+      <w:r>
+        <w:rPr>
+          <w:noProof/>
+        </w:rPr>
+        <w:t xml:space="preserve"> </w:t>
+      </w:r>
+      <w:r>
+        <w:rPr>
+          <w:noProof/>
+        </w:rPr>
+        <w:lastRenderedPageBreak/>
+        <w:drawing>
+          <wp:inline distT="0" distB="0" distL="0" distR="0" wp14:anchorId="772DC998" wp14:editId="21CD3EFC">
+            <wp:extent cx="3889612" cy="3937015"/>
+            <wp:effectExtent l="0" t="0" r="0" b="0"/>
+            <wp:docPr id="1846980895" name="Afbeelding 1" descr="Afbeelding met tekst, schermopname, Lettertype, software&#10;&#10;Door AI gegenereerde inhoud is mogelijk onjuist."/>
+            <wp:cNvGraphicFramePr>
+              <a:graphicFrameLocks xmlns:a="http://schemas.openxmlformats.org/drawingml/2006/main" noChangeAspect="1"/>
+            </wp:cNvGraphicFramePr>
+            <a:graphic xmlns:a="http://schemas.openxmlformats.org/drawingml/2006/main">
+              <a:graphicData uri="http://schemas.openxmlformats.org/drawingml/2006/picture">
+                <pic:pic xmlns:pic="http://schemas.openxmlformats.org/drawingml/2006/picture">
+                  <pic:nvPicPr>
+                    <pic:cNvPr id="1846980895" name="Afbeelding 1" descr="Afbeelding met tekst, schermopname, Lettertype, software&#10;&#10;Door AI gegenereerde inhoud is mogelijk onjuist."/>
+                    <pic:cNvPicPr/>
+                  </pic:nvPicPr>
+                  <pic:blipFill>
+                    <a:blip r:embed="rId14"/>
+                    <a:stretch>
+                      <a:fillRect/>
+                    </a:stretch>
+                  </pic:blipFill>
+                  <pic:spPr>
+                    <a:xfrm>
+                      <a:off x="0" y="0"/>
+                      <a:ext cx="3899767" cy="3947293"/>
+                    </a:xfrm>
+                    <a:prstGeom prst="rect">
+                      <a:avLst/>
+                    </a:prstGeom>
+                  </pic:spPr>
+                </pic:pic>
+              </a:graphicData>
+            </a:graphic>
+          </wp:inline>
+        </w:drawing>
+      </w:r>
+      <w:r>
+        <w:rPr>
+          <w:noProof/>
+        </w:rPr>
+        <w:t xml:space="preserve"> </w:t>
+      </w:r>
+      <w:r>
+        <w:rPr>
+          <w:noProof/>
+        </w:rPr>
+        <w:drawing>
+          <wp:inline distT="0" distB="0" distL="0" distR="0" wp14:anchorId="53D0D586" wp14:editId="06532D34">
+            <wp:extent cx="3672395" cy="4872251"/>
+            <wp:effectExtent l="0" t="0" r="0" b="0"/>
+            <wp:docPr id="1887195453" name="Afbeelding 1" descr="Afbeelding met tekst, schermopname, Lettertype&#10;&#10;Door AI gegenereerde inhoud is mogelijk onjuist."/>
+            <wp:cNvGraphicFramePr>
+              <a:graphicFrameLocks xmlns:a="http://schemas.openxmlformats.org/drawingml/2006/main" noChangeAspect="1"/>
+            </wp:cNvGraphicFramePr>
+            <a:graphic xmlns:a="http://schemas.openxmlformats.org/drawingml/2006/main">
+              <a:graphicData uri="http://schemas.openxmlformats.org/drawingml/2006/picture">
+                <pic:pic xmlns:pic="http://schemas.openxmlformats.org/drawingml/2006/picture">
+                  <pic:nvPicPr>
+                    <pic:cNvPr id="1887195453" name="Afbeelding 1" descr="Afbeelding met tekst, schermopname, Lettertype&#10;&#10;Door AI gegenereerde inhoud is mogelijk onjuist."/>
+                    <pic:cNvPicPr/>
+                  </pic:nvPicPr>
+                  <pic:blipFill>
+                    <a:blip r:embed="rId15"/>
+                    <a:stretch>
+                      <a:fillRect/>
+                    </a:stretch>
+                  </pic:blipFill>
+                  <pic:spPr>
+                    <a:xfrm>
+                      <a:off x="0" y="0"/>
+                      <a:ext cx="3677152" cy="4878562"/>
+                    </a:xfrm>
+                    <a:prstGeom prst="rect">
+                      <a:avLst/>
+                    </a:prstGeom>
+                  </pic:spPr>
+                </pic:pic>
+              </a:graphicData>
+            </a:graphic>
+          </wp:inline>
+        </w:drawing>
+      </w:r>
+      <w:r>
+        <w:rPr>
+          <w:noProof/>
+        </w:rPr>
+        <w:t xml:space="preserve"> </w:t>
+      </w:r>
+      <w:r>
+        <w:rPr>
+          <w:noProof/>
+        </w:rPr>
+        <w:lastRenderedPageBreak/>
+        <w:drawing>
+          <wp:inline distT="0" distB="0" distL="0" distR="0" wp14:anchorId="4D6C69D4" wp14:editId="08D1AD24">
+            <wp:extent cx="4265917" cy="4531057"/>
+            <wp:effectExtent l="0" t="0" r="0" b="0"/>
+            <wp:docPr id="1771245720" name="Afbeelding 1" descr="Afbeelding met tekst, schermopname, software, Lettertype&#10;&#10;Door AI gegenereerde inhoud is mogelijk onjuist."/>
+            <wp:cNvGraphicFramePr>
+              <a:graphicFrameLocks xmlns:a="http://schemas.openxmlformats.org/drawingml/2006/main" noChangeAspect="1"/>
+            </wp:cNvGraphicFramePr>
+            <a:graphic xmlns:a="http://schemas.openxmlformats.org/drawingml/2006/main">
+              <a:graphicData uri="http://schemas.openxmlformats.org/drawingml/2006/picture">
+                <pic:pic xmlns:pic="http://schemas.openxmlformats.org/drawingml/2006/picture">
+                  <pic:nvPicPr>
+                    <pic:cNvPr id="1771245720" name="Afbeelding 1" descr="Afbeelding met tekst, schermopname, software, Lettertype&#10;&#10;Door AI gegenereerde inhoud is mogelijk onjuist."/>
+                    <pic:cNvPicPr/>
+                  </pic:nvPicPr>
+                  <pic:blipFill>
+                    <a:blip r:embed="rId16"/>
+                    <a:stretch>
+                      <a:fillRect/>
+                    </a:stretch>
+                  </pic:blipFill>
+                  <pic:spPr>
+                    <a:xfrm>
+                      <a:off x="0" y="0"/>
+                      <a:ext cx="4271885" cy="4537396"/>
+                    </a:xfrm>
+                    <a:prstGeom prst="rect">
+                      <a:avLst/>
+                    </a:prstGeom>
+                  </pic:spPr>
+                </pic:pic>
+              </a:graphicData>
+            </a:graphic>
+          </wp:inline>
+        </w:drawing>
+      </w:r>
+      <w:r>
+        <w:rPr>
+          <w:noProof/>
+        </w:rPr>
+        <w:t xml:space="preserve"> </w:t>
+      </w:r>
+      <w:r>
+        <w:rPr>
+          <w:noProof/>
+        </w:rPr>
+        <w:drawing>
+          <wp:inline distT="0" distB="0" distL="0" distR="0" wp14:anchorId="2CAAC67D" wp14:editId="45509CBA">
+            <wp:extent cx="4304147" cy="4094328"/>
+            <wp:effectExtent l="0" t="0" r="0" b="0"/>
+            <wp:docPr id="849472260" name="Afbeelding 1" descr="Afbeelding met tekst, schermopname, Lettertype, nummer&#10;&#10;Door AI gegenereerde inhoud is mogelijk onjuist."/>
+            <wp:cNvGraphicFramePr>
+              <a:graphicFrameLocks xmlns:a="http://schemas.openxmlformats.org/drawingml/2006/main" noChangeAspect="1"/>
+            </wp:cNvGraphicFramePr>
+            <a:graphic xmlns:a="http://schemas.openxmlformats.org/drawingml/2006/main">
+              <a:graphicData uri="http://schemas.openxmlformats.org/drawingml/2006/picture">
+                <pic:pic xmlns:pic="http://schemas.openxmlformats.org/drawingml/2006/picture">
+                  <pic:nvPicPr>
+                    <pic:cNvPr id="849472260" name="Afbeelding 1" descr="Afbeelding met tekst, schermopname, Lettertype, nummer&#10;&#10;Door AI gegenereerde inhoud is mogelijk onjuist."/>
+                    <pic:cNvPicPr/>
+                  </pic:nvPicPr>
+                  <pic:blipFill>
+                    <a:blip r:embed="rId17"/>
+                    <a:stretch>
+                      <a:fillRect/>
+                    </a:stretch>
+                  </pic:blipFill>
+                  <pic:spPr>
+                    <a:xfrm>
+                      <a:off x="0" y="0"/>
+                      <a:ext cx="4313775" cy="4103487"/>
+                    </a:xfrm>
+                    <a:prstGeom prst="rect">
+                      <a:avLst/>
+                    </a:prstGeom>
+                  </pic:spPr>
+                </pic:pic>
+              </a:graphicData>
+            </a:graphic>
+          </wp:inline>
+        </w:drawing>
+      </w:r>
+      <w:r>
+        <w:rPr>
+          <w:noProof/>
+        </w:rPr>
+        <w:t xml:space="preserve"> </w:t>
+      </w:r>
+      <w:r>
+        <w:rPr>
+          <w:noProof/>
+        </w:rPr>
+        <w:lastRenderedPageBreak/>
+        <w:drawing>
+          <wp:inline distT="0" distB="0" distL="0" distR="0" wp14:anchorId="3C6F277F" wp14:editId="499CDEB8">
+            <wp:extent cx="3493827" cy="4415476"/>
+            <wp:effectExtent l="0" t="0" r="0" b="0"/>
+            <wp:docPr id="433511586" name="Afbeelding 1" descr="Afbeelding met tekst, schermopname, Lettertype&#10;&#10;Door AI gegenereerde inhoud is mogelijk onjuist."/>
+            <wp:cNvGraphicFramePr>
+              <a:graphicFrameLocks xmlns:a="http://schemas.openxmlformats.org/drawingml/2006/main" noChangeAspect="1"/>
+            </wp:cNvGraphicFramePr>
+            <a:graphic xmlns:a="http://schemas.openxmlformats.org/drawingml/2006/main">
+              <a:graphicData uri="http://schemas.openxmlformats.org/drawingml/2006/picture">
+                <pic:pic xmlns:pic="http://schemas.openxmlformats.org/drawingml/2006/picture">
+                  <pic:nvPicPr>
+                    <pic:cNvPr id="433511586" name="Afbeelding 1" descr="Afbeelding met tekst, schermopname, Lettertype&#10;&#10;Door AI gegenereerde inhoud is mogelijk onjuist."/>
+                    <pic:cNvPicPr/>
+                  </pic:nvPicPr>
+                  <pic:blipFill>
+                    <a:blip r:embed="rId18"/>
+                    <a:stretch>
+                      <a:fillRect/>
+                    </a:stretch>
+                  </pic:blipFill>
+                  <pic:spPr>
+                    <a:xfrm>
+                      <a:off x="0" y="0"/>
+                      <a:ext cx="3502901" cy="4426944"/>
+                    </a:xfrm>
+                    <a:prstGeom prst="rect">
+                      <a:avLst/>
+                    </a:prstGeom>
+                  </pic:spPr>
+                </pic:pic>
+              </a:graphicData>
+            </a:graphic>
+          </wp:inline>
+        </w:drawing>
+      </w:r>
+      <w:r>
+        <w:rPr>
+          <w:noProof/>
+        </w:rPr>
+        <w:t xml:space="preserve"> </w:t>
+      </w:r>
+      <w:r>
+        <w:rPr>
+          <w:noProof/>
+        </w:rPr>
+        <w:drawing>
+          <wp:inline distT="0" distB="0" distL="0" distR="0" wp14:anchorId="273FA802" wp14:editId="4AE2CFF2">
+            <wp:extent cx="2872665" cy="4353636"/>
+            <wp:effectExtent l="0" t="0" r="0" b="0"/>
+            <wp:docPr id="511049947" name="Afbeelding 1" descr="Afbeelding met tekst, schermopname, Lettertype, nummer&#10;&#10;Door AI gegenereerde inhoud is mogelijk onjuist."/>
+            <wp:cNvGraphicFramePr>
+              <a:graphicFrameLocks xmlns:a="http://schemas.openxmlformats.org/drawingml/2006/main" noChangeAspect="1"/>
+            </wp:cNvGraphicFramePr>
+            <a:graphic xmlns:a="http://schemas.openxmlformats.org/drawingml/2006/main">
+              <a:graphicData uri="http://schemas.openxmlformats.org/drawingml/2006/picture">
+                <pic:pic xmlns:pic="http://schemas.openxmlformats.org/drawingml/2006/picture">
+                  <pic:nvPicPr>
+                    <pic:cNvPr id="511049947" name="Afbeelding 1" descr="Afbeelding met tekst, schermopname, Lettertype, nummer&#10;&#10;Door AI gegenereerde inhoud is mogelijk onjuist."/>
+                    <pic:cNvPicPr/>
+                  </pic:nvPicPr>
+                  <pic:blipFill>
+                    <a:blip r:embed="rId19"/>
+                    <a:stretch>
+                      <a:fillRect/>
+                    </a:stretch>
+                  </pic:blipFill>
+                  <pic:spPr>
+                    <a:xfrm>
+                      <a:off x="0" y="0"/>
+                      <a:ext cx="2877705" cy="4361274"/>
+                    </a:xfrm>
+                    <a:prstGeom prst="rect">
+                      <a:avLst/>
+                    </a:prstGeom>
+                  </pic:spPr>
+                </pic:pic>
+              </a:graphicData>
+            </a:graphic>
+          </wp:inline>
+        </w:drawing>
+      </w:r>
+      <w:r>
+        <w:rPr>
+          <w:noProof/>
+        </w:rPr>
+        <w:t xml:space="preserve"> </w:t>
+      </w:r>
+      <w:r>
+        <w:rPr>
+          <w:noProof/>
+        </w:rPr>
+        <w:lastRenderedPageBreak/>
+        <w:drawing>
+          <wp:inline distT="0" distB="0" distL="0" distR="0" wp14:anchorId="56937D42" wp14:editId="77E3EC05">
+            <wp:extent cx="3903260" cy="4115591"/>
+            <wp:effectExtent l="0" t="0" r="0" b="0"/>
+            <wp:docPr id="1222195205" name="Afbeelding 1" descr="Afbeelding met tekst, schermopname, Lettertype, software&#10;&#10;Door AI gegenereerde inhoud is mogelijk onjuist."/>
+            <wp:cNvGraphicFramePr>
+              <a:graphicFrameLocks xmlns:a="http://schemas.openxmlformats.org/drawingml/2006/main" noChangeAspect="1"/>
+            </wp:cNvGraphicFramePr>
+            <a:graphic xmlns:a="http://schemas.openxmlformats.org/drawingml/2006/main">
+              <a:graphicData uri="http://schemas.openxmlformats.org/drawingml/2006/picture">
+                <pic:pic xmlns:pic="http://schemas.openxmlformats.org/drawingml/2006/picture">
+                  <pic:nvPicPr>
+                    <pic:cNvPr id="1222195205" name="Afbeelding 1" descr="Afbeelding met tekst, schermopname, Lettertype, software&#10;&#10;Door AI gegenereerde inhoud is mogelijk onjuist."/>
+                    <pic:cNvPicPr/>
+                  </pic:nvPicPr>
+                  <pic:blipFill>
+                    <a:blip r:embed="rId20"/>
+                    <a:stretch>
+                      <a:fillRect/>
+                    </a:stretch>
+                  </pic:blipFill>
+                  <pic:spPr>
+                    <a:xfrm>
+                      <a:off x="0" y="0"/>
+                      <a:ext cx="3909750" cy="4122434"/>
+                    </a:xfrm>
+                    <a:prstGeom prst="rect">
+                      <a:avLst/>
+                    </a:prstGeom>
+                  </pic:spPr>
+                </pic:pic>
+              </a:graphicData>
+            </a:graphic>
+          </wp:inline>
+        </w:drawing>
+      </w:r>
+      <w:r>
+        <w:rPr>
+          <w:noProof/>
+        </w:rPr>
+        <w:t xml:space="preserve"> </w:t>
+      </w:r>
+      <w:r>
+        <w:rPr>
+          <w:noProof/>
+        </w:rPr>
+        <w:drawing>
+          <wp:inline distT="0" distB="0" distL="0" distR="0" wp14:anchorId="50DBCA10" wp14:editId="6B2A724C">
+            <wp:extent cx="4121624" cy="4528033"/>
+            <wp:effectExtent l="0" t="0" r="0" b="0"/>
+            <wp:docPr id="887396576" name="Afbeelding 1" descr="Afbeelding met tekst, schermopname, Lettertype, nummer&#10;&#10;Door AI gegenereerde inhoud is mogelijk onjuist."/>
+            <wp:cNvGraphicFramePr>
+              <a:graphicFrameLocks xmlns:a="http://schemas.openxmlformats.org/drawingml/2006/main" noChangeAspect="1"/>
+            </wp:cNvGraphicFramePr>
+            <a:graphic xmlns:a="http://schemas.openxmlformats.org/drawingml/2006/main">
+              <a:graphicData uri="http://schemas.openxmlformats.org/drawingml/2006/picture">
+                <pic:pic xmlns:pic="http://schemas.openxmlformats.org/drawingml/2006/picture">
+                  <pic:nvPicPr>
+                    <pic:cNvPr id="887396576" name="Afbeelding 1" descr="Afbeelding met tekst, schermopname, Lettertype, nummer&#10;&#10;Door AI gegenereerde inhoud is mogelijk onjuist."/>
+                    <pic:cNvPicPr/>
+                  </pic:nvPicPr>
+                  <pic:blipFill>
+                    <a:blip r:embed="rId21"/>
+                    <a:stretch>
+                      <a:fillRect/>
+                    </a:stretch>
+                  </pic:blipFill>
+                  <pic:spPr>
+                    <a:xfrm>
+                      <a:off x="0" y="0"/>
+                      <a:ext cx="4126132" cy="4532985"/>
+                    </a:xfrm>
+                    <a:prstGeom prst="rect">
+                      <a:avLst/>
+                    </a:prstGeom>
+                  </pic:spPr>
+                </pic:pic>
+              </a:graphicData>
+            </a:graphic>
+          </wp:inline>
+        </w:drawing>
+      </w:r>
+      <w:r>
+        <w:rPr>
+          <w:noProof/>
+        </w:rPr>
+        <w:t xml:space="preserve"> </w:t>
+      </w:r>
+      <w:r>
+        <w:rPr>
+          <w:noProof/>
+        </w:rPr>
+        <w:lastRenderedPageBreak/>
+        <w:drawing>
+          <wp:inline distT="0" distB="0" distL="0" distR="0" wp14:anchorId="0F0B527C" wp14:editId="488D4C89">
+            <wp:extent cx="3005255" cy="3998794"/>
+            <wp:effectExtent l="0" t="0" r="0" b="0"/>
+            <wp:docPr id="1087631845" name="Afbeelding 1" descr="Afbeelding met tekst, schermopname, Lettertype, software&#10;&#10;Door AI gegenereerde inhoud is mogelijk onjuist."/>
+            <wp:cNvGraphicFramePr>
+              <a:graphicFrameLocks xmlns:a="http://schemas.openxmlformats.org/drawingml/2006/main" noChangeAspect="1"/>
+            </wp:cNvGraphicFramePr>
+            <a:graphic xmlns:a="http://schemas.openxmlformats.org/drawingml/2006/main">
+              <a:graphicData uri="http://schemas.openxmlformats.org/drawingml/2006/picture">
+                <pic:pic xmlns:pic="http://schemas.openxmlformats.org/drawingml/2006/picture">
+                  <pic:nvPicPr>
+                    <pic:cNvPr id="1087631845" name="Afbeelding 1" descr="Afbeelding met tekst, schermopname, Lettertype, software&#10;&#10;Door AI gegenereerde inhoud is mogelijk onjuist."/>
+                    <pic:cNvPicPr/>
+                  </pic:nvPicPr>
+                  <pic:blipFill>
+                    <a:blip r:embed="rId22"/>
+                    <a:stretch>
+                      <a:fillRect/>
+                    </a:stretch>
+                  </pic:blipFill>
+                  <pic:spPr>
+                    <a:xfrm>
+                      <a:off x="0" y="0"/>
+                      <a:ext cx="3007717" cy="4002070"/>
+                    </a:xfrm>
+                    <a:prstGeom prst="rect">
+                      <a:avLst/>
+                    </a:prstGeom>
+                  </pic:spPr>
+                </pic:pic>
+              </a:graphicData>
+            </a:graphic>
+          </wp:inline>
+        </w:drawing>
+      </w:r>
+      <w:r>
+        <w:rPr>
+          <w:noProof/>
+        </w:rPr>
+        <w:t xml:space="preserve"> </w:t>
+      </w:r>
+      <w:r>
+        <w:rPr>
+          <w:noProof/>
+        </w:rPr>
+        <w:drawing>
+          <wp:inline distT="0" distB="0" distL="0" distR="0" wp14:anchorId="7C90B311" wp14:editId="76341907">
+            <wp:extent cx="5240740" cy="4644436"/>
+            <wp:effectExtent l="0" t="0" r="0" b="0"/>
+            <wp:docPr id="2134282171" name="Afbeelding 1" descr="Afbeelding met tekst, schermopname, Lettertype, document&#10;&#10;Door AI gegenereerde inhoud is mogelijk onjuist."/>
+            <wp:cNvGraphicFramePr>
+              <a:graphicFrameLocks xmlns:a="http://schemas.openxmlformats.org/drawingml/2006/main" noChangeAspect="1"/>
+            </wp:cNvGraphicFramePr>
+            <a:graphic xmlns:a="http://schemas.openxmlformats.org/drawingml/2006/main">
+              <a:graphicData uri="http://schemas.openxmlformats.org/drawingml/2006/picture">
+                <pic:pic xmlns:pic="http://schemas.openxmlformats.org/drawingml/2006/picture">
+                  <pic:nvPicPr>
+                    <pic:cNvPr id="2134282171" name="Afbeelding 1" descr="Afbeelding met tekst, schermopname, Lettertype, document&#10;&#10;Door AI gegenereerde inhoud is mogelijk onjuist."/>
+                    <pic:cNvPicPr/>
+                  </pic:nvPicPr>
+                  <pic:blipFill>
+                    <a:blip r:embed="rId23"/>
+                    <a:stretch>
+                      <a:fillRect/>
+                    </a:stretch>
+                  </pic:blipFill>
+                  <pic:spPr>
+                    <a:xfrm>
+                      <a:off x="0" y="0"/>
+                      <a:ext cx="5242830" cy="4646288"/>
+                    </a:xfrm>
+                    <a:prstGeom prst="rect">
+                      <a:avLst/>
+                    </a:prstGeom>
+                  </pic:spPr>
+                </pic:pic>
+              </a:graphicData>
+            </a:graphic>
+          </wp:inline>
+        </w:drawing>
+      </w:r>
+      <w:r>
+        <w:rPr>
+          <w:noProof/>
+        </w:rPr>
+        <w:t xml:space="preserve"> </w:t>
+      </w:r>
+      <w:r>
+        <w:rPr>
+          <w:noProof/>
+        </w:rPr>
+        <w:lastRenderedPageBreak/>
+        <w:drawing>
+          <wp:inline distT="0" distB="0" distL="0" distR="0" wp14:anchorId="628F9686" wp14:editId="1ECA4C06">
+            <wp:extent cx="4012442" cy="3915976"/>
+            <wp:effectExtent l="0" t="0" r="0" b="0"/>
+            <wp:docPr id="242066440" name="Afbeelding 1" descr="Afbeelding met tekst, schermopname, Lettertype&#10;&#10;Door AI gegenereerde inhoud is mogelijk onjuist."/>
+            <wp:cNvGraphicFramePr>
+              <a:graphicFrameLocks xmlns:a="http://schemas.openxmlformats.org/drawingml/2006/main" noChangeAspect="1"/>
+            </wp:cNvGraphicFramePr>
+            <a:graphic xmlns:a="http://schemas.openxmlformats.org/drawingml/2006/main">
+              <a:graphicData uri="http://schemas.openxmlformats.org/drawingml/2006/picture">
+                <pic:pic xmlns:pic="http://schemas.openxmlformats.org/drawingml/2006/picture">
+                  <pic:nvPicPr>
+                    <pic:cNvPr id="242066440" name="Afbeelding 1" descr="Afbeelding met tekst, schermopname, Lettertype&#10;&#10;Door AI gegenereerde inhoud is mogelijk onjuist."/>
+                    <pic:cNvPicPr/>
+                  </pic:nvPicPr>
+                  <pic:blipFill>
+                    <a:blip r:embed="rId24"/>
+                    <a:stretch>
+                      <a:fillRect/>
+                    </a:stretch>
+                  </pic:blipFill>
+                  <pic:spPr>
+                    <a:xfrm>
+                      <a:off x="0" y="0"/>
+                      <a:ext cx="4017461" cy="3920875"/>
+                    </a:xfrm>
+                    <a:prstGeom prst="rect">
+                      <a:avLst/>
+                    </a:prstGeom>
+                  </pic:spPr>
+                </pic:pic>
+              </a:graphicData>
+            </a:graphic>
+          </wp:inline>
+        </w:drawing>
+      </w:r>
+      <w:r>
+        <w:rPr>
+          <w:noProof/>
+        </w:rPr>
+        <w:t xml:space="preserve"> </w:t>
+      </w:r>
+      <w:r>
+        <w:rPr>
+          <w:noProof/>
+        </w:rPr>
+        <w:drawing>
+          <wp:inline distT="0" distB="0" distL="0" distR="0" wp14:anchorId="4C15772A" wp14:editId="0D020E52">
+            <wp:extent cx="4626591" cy="4687076"/>
+            <wp:effectExtent l="0" t="0" r="0" b="0"/>
+            <wp:docPr id="695661542" name="Afbeelding 1" descr="Afbeelding met tekst, schermopname, Lettertype, nummer&#10;&#10;Door AI gegenereerde inhoud is mogelijk onjuist."/>
+            <wp:cNvGraphicFramePr>
+              <a:graphicFrameLocks xmlns:a="http://schemas.openxmlformats.org/drawingml/2006/main" noChangeAspect="1"/>
+            </wp:cNvGraphicFramePr>
+            <a:graphic xmlns:a="http://schemas.openxmlformats.org/drawingml/2006/main">
+              <a:graphicData uri="http://schemas.openxmlformats.org/drawingml/2006/picture">
+                <pic:pic xmlns:pic="http://schemas.openxmlformats.org/drawingml/2006/picture">
+                  <pic:nvPicPr>
+                    <pic:cNvPr id="695661542" name="Afbeelding 1" descr="Afbeelding met tekst, schermopname, Lettertype, nummer&#10;&#10;Door AI gegenereerde inhoud is mogelijk onjuist."/>
+                    <pic:cNvPicPr/>
+                  </pic:nvPicPr>
+                  <pic:blipFill>
+                    <a:blip r:embed="rId25"/>
+                    <a:stretch>
+                      <a:fillRect/>
+                    </a:stretch>
+                  </pic:blipFill>
+                  <pic:spPr>
+                    <a:xfrm>
+                      <a:off x="0" y="0"/>
+                      <a:ext cx="4631669" cy="4692220"/>
+                    </a:xfrm>
+                    <a:prstGeom prst="rect">
+                      <a:avLst/>
+                    </a:prstGeom>
+                  </pic:spPr>
+                </pic:pic>
+              </a:graphicData>
+            </a:graphic>
+          </wp:inline>
+        </w:drawing>
+      </w:r>
+      <w:r>
+        <w:rPr>
+          <w:noProof/>
+        </w:rPr>
+        <w:t xml:space="preserve"> </w:t>
+      </w:r>
+      <w:r>
+        <w:rPr>
+          <w:noProof/>
+        </w:rPr>
+        <w:lastRenderedPageBreak/>
+        <w:drawing>
+          <wp:inline distT="0" distB="0" distL="0" distR="0" wp14:anchorId="380C47DC" wp14:editId="75F5711C">
+            <wp:extent cx="3425588" cy="3916313"/>
+            <wp:effectExtent l="0" t="0" r="0" b="0"/>
+            <wp:docPr id="1210969614" name="Afbeelding 1" descr="Afbeelding met tekst, schermopname, Lettertype&#10;&#10;Door AI gegenereerde inhoud is mogelijk onjuist."/>
+            <wp:cNvGraphicFramePr>
+              <a:graphicFrameLocks xmlns:a="http://schemas.openxmlformats.org/drawingml/2006/main" noChangeAspect="1"/>
+            </wp:cNvGraphicFramePr>
+            <a:graphic xmlns:a="http://schemas.openxmlformats.org/drawingml/2006/main">
+              <a:graphicData uri="http://schemas.openxmlformats.org/drawingml/2006/picture">
+                <pic:pic xmlns:pic="http://schemas.openxmlformats.org/drawingml/2006/picture">
+                  <pic:nvPicPr>
+                    <pic:cNvPr id="1210969614" name="Afbeelding 1" descr="Afbeelding met tekst, schermopname, Lettertype&#10;&#10;Door AI gegenereerde inhoud is mogelijk onjuist."/>
+                    <pic:cNvPicPr/>
+                  </pic:nvPicPr>
+                  <pic:blipFill>
+                    <a:blip r:embed="rId26"/>
+                    <a:stretch>
+                      <a:fillRect/>
+                    </a:stretch>
+                  </pic:blipFill>
+                  <pic:spPr>
+                    <a:xfrm>
+                      <a:off x="0" y="0"/>
+                      <a:ext cx="3434186" cy="3926143"/>
+                    </a:xfrm>
+                    <a:prstGeom prst="rect">
+                      <a:avLst/>
+                    </a:prstGeom>
+                  </pic:spPr>
+                </pic:pic>
+              </a:graphicData>
+            </a:graphic>
+          </wp:inline>
+        </w:drawing>
+      </w:r>
+      <w:r>
+        <w:rPr>
+          <w:noProof/>
+        </w:rPr>
+        <w:t xml:space="preserve"> </w:t>
+      </w:r>
+      <w:r>
+        <w:rPr>
+          <w:noProof/>
+        </w:rPr>
+        <w:drawing>
+          <wp:inline distT="0" distB="0" distL="0" distR="0" wp14:anchorId="6AF0C861" wp14:editId="1A41560F">
+            <wp:extent cx="4272595" cy="4612944"/>
+            <wp:effectExtent l="0" t="0" r="0" b="0"/>
+            <wp:docPr id="33466491" name="Afbeelding 1" descr="Afbeelding met tekst, schermopname, Lettertype, nummer&#10;&#10;Door AI gegenereerde inhoud is mogelijk onjuist."/>
+            <wp:cNvGraphicFramePr>
+              <a:graphicFrameLocks xmlns:a="http://schemas.openxmlformats.org/drawingml/2006/main" noChangeAspect="1"/>
+            </wp:cNvGraphicFramePr>
+            <a:graphic xmlns:a="http://schemas.openxmlformats.org/drawingml/2006/main">
+              <a:graphicData uri="http://schemas.openxmlformats.org/drawingml/2006/picture">
+                <pic:pic xmlns:pic="http://schemas.openxmlformats.org/drawingml/2006/picture">
+                  <pic:nvPicPr>
+                    <pic:cNvPr id="33466491" name="Afbeelding 1" descr="Afbeelding met tekst, schermopname, Lettertype, nummer&#10;&#10;Door AI gegenereerde inhoud is mogelijk onjuist."/>
+                    <pic:cNvPicPr/>
+                  </pic:nvPicPr>
+                  <pic:blipFill>
+                    <a:blip r:embed="rId27"/>
+                    <a:stretch>
+                      <a:fillRect/>
+                    </a:stretch>
+                  </pic:blipFill>
+                  <pic:spPr>
+                    <a:xfrm>
+                      <a:off x="0" y="0"/>
+                      <a:ext cx="4281356" cy="4622403"/>
+                    </a:xfrm>
+                    <a:prstGeom prst="rect">
+                      <a:avLst/>
+                    </a:prstGeom>
+                  </pic:spPr>
+                </pic:pic>
+              </a:graphicData>
+            </a:graphic>
+          </wp:inline>
+        </w:drawing>
+      </w:r>
+      <w:r>
+        <w:rPr>
+          <w:noProof/>
+        </w:rPr>
+        <w:t xml:space="preserve"> </w:t>
+      </w:r>
+      <w:r>
+        <w:rPr>
+          <w:noProof/>
+        </w:rPr>
+        <w:lastRenderedPageBreak/>
+        <w:drawing>
+          <wp:inline distT="0" distB="0" distL="0" distR="0" wp14:anchorId="4EBEFEF9" wp14:editId="73E1DAF6">
+            <wp:extent cx="3466531" cy="4288037"/>
+            <wp:effectExtent l="0" t="0" r="0" b="0"/>
+            <wp:docPr id="2021236558" name="Afbeelding 1" descr="Afbeelding met tekst, schermopname, Lettertype, nummer&#10;&#10;Door AI gegenereerde inhoud is mogelijk onjuist."/>
+            <wp:cNvGraphicFramePr>
+              <a:graphicFrameLocks xmlns:a="http://schemas.openxmlformats.org/drawingml/2006/main" noChangeAspect="1"/>
+            </wp:cNvGraphicFramePr>
+            <a:graphic xmlns:a="http://schemas.openxmlformats.org/drawingml/2006/main">
+              <a:graphicData uri="http://schemas.openxmlformats.org/drawingml/2006/picture">
+                <pic:pic xmlns:pic="http://schemas.openxmlformats.org/drawingml/2006/picture">
+                  <pic:nvPicPr>
+                    <pic:cNvPr id="2021236558" name="Afbeelding 1" descr="Afbeelding met tekst, schermopname, Lettertype, nummer&#10;&#10;Door AI gegenereerde inhoud is mogelijk onjuist."/>
+                    <pic:cNvPicPr/>
+                  </pic:nvPicPr>
+                  <pic:blipFill>
+                    <a:blip r:embed="rId28"/>
+                    <a:stretch>
+                      <a:fillRect/>
+                    </a:stretch>
+                  </pic:blipFill>
+                  <pic:spPr>
+                    <a:xfrm>
+                      <a:off x="0" y="0"/>
+                      <a:ext cx="3470804" cy="4293323"/>
+                    </a:xfrm>
+                    <a:prstGeom prst="rect">
+                      <a:avLst/>
+                    </a:prstGeom>
+                  </pic:spPr>
+                </pic:pic>
+              </a:graphicData>
+            </a:graphic>
+          </wp:inline>
+        </w:drawing>
+      </w:r>
+      <w:r>
+        <w:rPr>
+          <w:noProof/>
+        </w:rPr>
+        <w:t xml:space="preserve"> </w:t>
+      </w:r>
+      <w:r>
+        <w:rPr>
+          <w:noProof/>
+        </w:rPr>
+        <w:drawing>
+          <wp:inline distT="0" distB="0" distL="0" distR="0" wp14:anchorId="620E0B82" wp14:editId="035783D5">
+            <wp:extent cx="4619297" cy="4353685"/>
+            <wp:effectExtent l="0" t="0" r="0" b="0"/>
+            <wp:docPr id="1582267280" name="Afbeelding 1" descr="Afbeelding met tekst, schermopname, Lettertype&#10;&#10;Door AI gegenereerde inhoud is mogelijk onjuist."/>
+            <wp:cNvGraphicFramePr>
+              <a:graphicFrameLocks xmlns:a="http://schemas.openxmlformats.org/drawingml/2006/main" noChangeAspect="1"/>
+            </wp:cNvGraphicFramePr>
+            <a:graphic xmlns:a="http://schemas.openxmlformats.org/drawingml/2006/main">
+              <a:graphicData uri="http://schemas.openxmlformats.org/drawingml/2006/picture">
+                <pic:pic xmlns:pic="http://schemas.openxmlformats.org/drawingml/2006/picture">
+                  <pic:nvPicPr>
+                    <pic:cNvPr id="1582267280" name="Afbeelding 1" descr="Afbeelding met tekst, schermopname, Lettertype&#10;&#10;Door AI gegenereerde inhoud is mogelijk onjuist."/>
+                    <pic:cNvPicPr/>
+                  </pic:nvPicPr>
+                  <pic:blipFill>
+                    <a:blip r:embed="rId29"/>
+                    <a:stretch>
+                      <a:fillRect/>
+                    </a:stretch>
+                  </pic:blipFill>
+                  <pic:spPr>
+                    <a:xfrm>
+                      <a:off x="0" y="0"/>
+                      <a:ext cx="4627460" cy="4361378"/>
+                    </a:xfrm>
+                    <a:prstGeom prst="rect">
+                      <a:avLst/>
+                    </a:prstGeom>
+                  </pic:spPr>
+                </pic:pic>
+              </a:graphicData>
+            </a:graphic>
+          </wp:inline>
+        </w:drawing>
+      </w:r>
+      <w:r>
+        <w:rPr>
+          <w:noProof/>
+        </w:rPr>
+        <w:t xml:space="preserve"> </w:t>
+      </w:r>
+      <w:r>
+        <w:rPr>
+          <w:noProof/>
+        </w:rPr>
+        <w:lastRenderedPageBreak/>
+        <w:drawing>
+          <wp:inline distT="0" distB="0" distL="0" distR="0" wp14:anchorId="2A22F713" wp14:editId="6FFA170F">
+            <wp:extent cx="3815255" cy="4282757"/>
+            <wp:effectExtent l="0" t="0" r="0" b="0"/>
+            <wp:docPr id="1286427831" name="Afbeelding 1" descr="Afbeelding met tekst, schermopname, Lettertype, nummer&#10;&#10;Door AI gegenereerde inhoud is mogelijk onjuist."/>
+            <wp:cNvGraphicFramePr>
+              <a:graphicFrameLocks xmlns:a="http://schemas.openxmlformats.org/drawingml/2006/main" noChangeAspect="1"/>
+            </wp:cNvGraphicFramePr>
+            <a:graphic xmlns:a="http://schemas.openxmlformats.org/drawingml/2006/main">
+              <a:graphicData uri="http://schemas.openxmlformats.org/drawingml/2006/picture">
+                <pic:pic xmlns:pic="http://schemas.openxmlformats.org/drawingml/2006/picture">
+                  <pic:nvPicPr>
+                    <pic:cNvPr id="1286427831" name="Afbeelding 1" descr="Afbeelding met tekst, schermopname, Lettertype, nummer&#10;&#10;Door AI gegenereerde inhoud is mogelijk onjuist."/>
+                    <pic:cNvPicPr/>
+                  </pic:nvPicPr>
+                  <pic:blipFill>
+                    <a:blip r:embed="rId30"/>
+                    <a:stretch>
+                      <a:fillRect/>
+                    </a:stretch>
+                  </pic:blipFill>
+                  <pic:spPr>
+                    <a:xfrm>
+                      <a:off x="0" y="0"/>
+                      <a:ext cx="3817437" cy="4285206"/>
+                    </a:xfrm>
+                    <a:prstGeom prst="rect">
+                      <a:avLst/>
+                    </a:prstGeom>
+                  </pic:spPr>
+                </pic:pic>
+              </a:graphicData>
+            </a:graphic>
+          </wp:inline>
+        </w:drawing>
+      </w:r>
+      <w:r>
+        <w:rPr>
+          <w:noProof/>
+        </w:rPr>
+        <w:t xml:space="preserve"> </w:t>
+      </w:r>
+      <w:r>
+        <w:rPr>
+          <w:noProof/>
+        </w:rPr>
+        <w:drawing>
+          <wp:inline distT="0" distB="0" distL="0" distR="0" wp14:anchorId="47C9FB62" wp14:editId="0CBCEF8A">
+            <wp:extent cx="4211794" cy="4493172"/>
+            <wp:effectExtent l="0" t="0" r="0" b="0"/>
+            <wp:docPr id="1168592536" name="Afbeelding 1" descr="Afbeelding met tekst, schermopname, Lettertype, software&#10;&#10;Door AI gegenereerde inhoud is mogelijk onjuist."/>
+            <wp:cNvGraphicFramePr>
+              <a:graphicFrameLocks xmlns:a="http://schemas.openxmlformats.org/drawingml/2006/main" noChangeAspect="1"/>
+            </wp:cNvGraphicFramePr>
+            <a:graphic xmlns:a="http://schemas.openxmlformats.org/drawingml/2006/main">
+              <a:graphicData uri="http://schemas.openxmlformats.org/drawingml/2006/picture">
+                <pic:pic xmlns:pic="http://schemas.openxmlformats.org/drawingml/2006/picture">
+                  <pic:nvPicPr>
+                    <pic:cNvPr id="1168592536" name="Afbeelding 1" descr="Afbeelding met tekst, schermopname, Lettertype, software&#10;&#10;Door AI gegenereerde inhoud is mogelijk onjuist."/>
+                    <pic:cNvPicPr/>
+                  </pic:nvPicPr>
+                  <pic:blipFill>
+                    <a:blip r:embed="rId31"/>
+                    <a:stretch>
+                      <a:fillRect/>
+                    </a:stretch>
+                  </pic:blipFill>
+                  <pic:spPr>
+                    <a:xfrm>
+                      <a:off x="0" y="0"/>
+                      <a:ext cx="4223743" cy="4505919"/>
+                    </a:xfrm>
+                    <a:prstGeom prst="rect">
+                      <a:avLst/>
+                    </a:prstGeom>
+                  </pic:spPr>
+                </pic:pic>
+              </a:graphicData>
+            </a:graphic>
+          </wp:inline>
+        </w:drawing>
+      </w:r>
+      <w:r>
+        <w:rPr>
+          <w:noProof/>
+        </w:rPr>
+        <w:t xml:space="preserve"> </w:t>
+      </w:r>
+      <w:r>
+        <w:rPr>
+          <w:noProof/>
+        </w:rPr>
+        <w:lastRenderedPageBreak/>
+        <w:drawing>
+          <wp:inline distT="0" distB="0" distL="0" distR="0" wp14:anchorId="12802A60" wp14:editId="279D31E6">
+            <wp:extent cx="4146331" cy="4156897"/>
+            <wp:effectExtent l="0" t="0" r="0" b="0"/>
+            <wp:docPr id="949581494" name="Afbeelding 1" descr="Afbeelding met tekst, schermopname, Lettertype, nummer&#10;&#10;Door AI gegenereerde inhoud is mogelijk onjuist."/>
+            <wp:cNvGraphicFramePr>
+              <a:graphicFrameLocks xmlns:a="http://schemas.openxmlformats.org/drawingml/2006/main" noChangeAspect="1"/>
+            </wp:cNvGraphicFramePr>
+            <a:graphic xmlns:a="http://schemas.openxmlformats.org/drawingml/2006/main">
+              <a:graphicData uri="http://schemas.openxmlformats.org/drawingml/2006/picture">
+                <pic:pic xmlns:pic="http://schemas.openxmlformats.org/drawingml/2006/picture">
+                  <pic:nvPicPr>
+                    <pic:cNvPr id="949581494" name="Afbeelding 1" descr="Afbeelding met tekst, schermopname, Lettertype, nummer&#10;&#10;Door AI gegenereerde inhoud is mogelijk onjuist."/>
+                    <pic:cNvPicPr/>
+                  </pic:nvPicPr>
+                  <pic:blipFill>
+                    <a:blip r:embed="rId32"/>
+                    <a:stretch>
+                      <a:fillRect/>
+                    </a:stretch>
+                  </pic:blipFill>
+                  <pic:spPr>
+                    <a:xfrm>
+                      <a:off x="0" y="0"/>
+                      <a:ext cx="4149774" cy="4160349"/>
+                    </a:xfrm>
+                    <a:prstGeom prst="rect">
+                      <a:avLst/>
+                    </a:prstGeom>
+                  </pic:spPr>
+                </pic:pic>
+              </a:graphicData>
+            </a:graphic>
+          </wp:inline>
+        </w:drawing>
+      </w:r>
+      <w:r>
+        <w:rPr>
+          <w:noProof/>
+        </w:rPr>
+        <w:t xml:space="preserve"> </w:t>
+      </w:r>
+      <w:r>
+        <w:rPr>
+          <w:noProof/>
+        </w:rPr>
+        <w:drawing>
+          <wp:inline distT="0" distB="0" distL="0" distR="0" wp14:anchorId="0B2A8999" wp14:editId="706EF914">
+            <wp:extent cx="2361413" cy="4256690"/>
+            <wp:effectExtent l="0" t="0" r="0" b="0"/>
+            <wp:docPr id="2065667890" name="Afbeelding 1" descr="Afbeelding met tekst, schermopname, Lettertype, nummer&#10;&#10;Door AI gegenereerde inhoud is mogelijk onjuist."/>
+            <wp:cNvGraphicFramePr>
+              <a:graphicFrameLocks xmlns:a="http://schemas.openxmlformats.org/drawingml/2006/main" noChangeAspect="1"/>
+            </wp:cNvGraphicFramePr>
+            <a:graphic xmlns:a="http://schemas.openxmlformats.org/drawingml/2006/main">
+              <a:graphicData uri="http://schemas.openxmlformats.org/drawingml/2006/picture">
+                <pic:pic xmlns:pic="http://schemas.openxmlformats.org/drawingml/2006/picture">
+                  <pic:nvPicPr>
+                    <pic:cNvPr id="2065667890" name="Afbeelding 1" descr="Afbeelding met tekst, schermopname, Lettertype, nummer&#10;&#10;Door AI gegenereerde inhoud is mogelijk onjuist."/>
+                    <pic:cNvPicPr/>
+                  </pic:nvPicPr>
+                  <pic:blipFill>
+                    <a:blip r:embed="rId33"/>
+                    <a:stretch>
+                      <a:fillRect/>
+                    </a:stretch>
+                  </pic:blipFill>
+                  <pic:spPr>
+                    <a:xfrm>
+                      <a:off x="0" y="0"/>
+                      <a:ext cx="2367098" cy="4266938"/>
+                    </a:xfrm>
+                    <a:prstGeom prst="rect">
+                      <a:avLst/>
+                    </a:prstGeom>
+                  </pic:spPr>
+                </pic:pic>
+              </a:graphicData>
+            </a:graphic>
+          </wp:inline>
+        </w:drawing>
+      </w:r>
+      <w:r>
+        <w:rPr>
+          <w:noProof/>
+        </w:rPr>
+        <w:t xml:space="preserve"> </w:t>
+      </w:r>
+      <w:r>
+        <w:rPr>
+          <w:noProof/>
+        </w:rPr>
+        <w:lastRenderedPageBreak/>
+        <w:drawing>
+          <wp:inline distT="0" distB="0" distL="0" distR="0" wp14:anchorId="02C5A4BA" wp14:editId="2673C53C">
+            <wp:extent cx="3848756" cy="4067503"/>
+            <wp:effectExtent l="0" t="0" r="0" b="0"/>
+            <wp:docPr id="107698508" name="Afbeelding 1" descr="Afbeelding met tekst, schermopname, Lettertype, nummer&#10;&#10;Door AI gegenereerde inhoud is mogelijk onjuist."/>
+            <wp:cNvGraphicFramePr>
+              <a:graphicFrameLocks xmlns:a="http://schemas.openxmlformats.org/drawingml/2006/main" noChangeAspect="1"/>
+            </wp:cNvGraphicFramePr>
+            <a:graphic xmlns:a="http://schemas.openxmlformats.org/drawingml/2006/main">
+              <a:graphicData uri="http://schemas.openxmlformats.org/drawingml/2006/picture">
+                <pic:pic xmlns:pic="http://schemas.openxmlformats.org/drawingml/2006/picture">
+                  <pic:nvPicPr>
+                    <pic:cNvPr id="107698508" name="Afbeelding 1" descr="Afbeelding met tekst, schermopname, Lettertype, nummer&#10;&#10;Door AI gegenereerde inhoud is mogelijk onjuist."/>
+                    <pic:cNvPicPr/>
+                  </pic:nvPicPr>
+                  <pic:blipFill>
+                    <a:blip r:embed="rId34"/>
+                    <a:stretch>
+                      <a:fillRect/>
+                    </a:stretch>
+                  </pic:blipFill>
+                  <pic:spPr>
+                    <a:xfrm>
+                      <a:off x="0" y="0"/>
+                      <a:ext cx="3853470" cy="4072484"/>
+                    </a:xfrm>
+                    <a:prstGeom prst="rect">
+                      <a:avLst/>
+                    </a:prstGeom>
+                  </pic:spPr>
+                </pic:pic>
+              </a:graphicData>
+            </a:graphic>
+          </wp:inline>
+        </w:drawing>
+      </w:r>
+      <w:r>
+        <w:rPr>
+          <w:noProof/>
+        </w:rPr>
+        <w:t xml:space="preserve"> </w:t>
+      </w:r>
+      <w:r>
+        <w:rPr>
+          <w:noProof/>
+        </w:rPr>
+        <w:drawing>
+          <wp:inline distT="0" distB="0" distL="0" distR="0" wp14:anchorId="2C2E4DF4" wp14:editId="62C6579D">
+            <wp:extent cx="4240924" cy="4311872"/>
+            <wp:effectExtent l="0" t="0" r="0" b="0"/>
+            <wp:docPr id="1668101371" name="Afbeelding 1" descr="Afbeelding met tekst, schermopname, nummer, Lettertype&#10;&#10;Door AI gegenereerde inhoud is mogelijk onjuist."/>
+            <wp:cNvGraphicFramePr>
+              <a:graphicFrameLocks xmlns:a="http://schemas.openxmlformats.org/drawingml/2006/main" noChangeAspect="1"/>
+            </wp:cNvGraphicFramePr>
+            <a:graphic xmlns:a="http://schemas.openxmlformats.org/drawingml/2006/main">
+              <a:graphicData uri="http://schemas.openxmlformats.org/drawingml/2006/picture">
+                <pic:pic xmlns:pic="http://schemas.openxmlformats.org/drawingml/2006/picture">
+                  <pic:nvPicPr>
+                    <pic:cNvPr id="1668101371" name="Afbeelding 1" descr="Afbeelding met tekst, schermopname, nummer, Lettertype&#10;&#10;Door AI gegenereerde inhoud is mogelijk onjuist."/>
+                    <pic:cNvPicPr/>
+                  </pic:nvPicPr>
+                  <pic:blipFill>
+                    <a:blip r:embed="rId35"/>
+                    <a:stretch>
+                      <a:fillRect/>
+                    </a:stretch>
+                  </pic:blipFill>
+                  <pic:spPr>
+                    <a:xfrm>
+                      <a:off x="0" y="0"/>
+                      <a:ext cx="4244637" cy="4315647"/>
+                    </a:xfrm>
+                    <a:prstGeom prst="rect">
+                      <a:avLst/>
+                    </a:prstGeom>
+                  </pic:spPr>
+                </pic:pic>
+              </a:graphicData>
+            </a:graphic>
+          </wp:inline>
+        </w:drawing>
+      </w:r>
+      <w:r>
+        <w:rPr>
+          <w:noProof/>
+        </w:rPr>
+        <w:t xml:space="preserve"> </w:t>
+      </w:r>
+      <w:r>
+        <w:rPr>
+          <w:noProof/>
+        </w:rPr>
+        <w:lastRenderedPageBreak/>
+        <w:drawing>
+          <wp:inline distT="0" distB="0" distL="0" distR="0" wp14:anchorId="09BA78D0" wp14:editId="3BA6A84E">
+            <wp:extent cx="4083269" cy="4274177"/>
+            <wp:effectExtent l="0" t="0" r="0" b="0"/>
+            <wp:docPr id="487312838" name="Afbeelding 1" descr="Afbeelding met tekst, schermopname, Lettertype&#10;&#10;Door AI gegenereerde inhoud is mogelijk onjuist."/>
+            <wp:cNvGraphicFramePr>
+              <a:graphicFrameLocks xmlns:a="http://schemas.openxmlformats.org/drawingml/2006/main" noChangeAspect="1"/>
+            </wp:cNvGraphicFramePr>
+            <a:graphic xmlns:a="http://schemas.openxmlformats.org/drawingml/2006/main">
+              <a:graphicData uri="http://schemas.openxmlformats.org/drawingml/2006/picture">
+                <pic:pic xmlns:pic="http://schemas.openxmlformats.org/drawingml/2006/picture">
+                  <pic:nvPicPr>
+                    <pic:cNvPr id="487312838" name="Afbeelding 1" descr="Afbeelding met tekst, schermopname, Lettertype&#10;&#10;Door AI gegenereerde inhoud is mogelijk onjuist."/>
+                    <pic:cNvPicPr/>
+                  </pic:nvPicPr>
+                  <pic:blipFill>
+                    <a:blip r:embed="rId36"/>
+                    <a:stretch>
+                      <a:fillRect/>
+                    </a:stretch>
+                  </pic:blipFill>
+                  <pic:spPr>
+                    <a:xfrm>
+                      <a:off x="0" y="0"/>
+                      <a:ext cx="4087097" cy="4278184"/>
+                    </a:xfrm>
+                    <a:prstGeom prst="rect">
+                      <a:avLst/>
+                    </a:prstGeom>
+                  </pic:spPr>
+                </pic:pic>
+              </a:graphicData>
+            </a:graphic>
+          </wp:inline>
+        </w:drawing>
+      </w:r>
+      <w:r>
+        <w:rPr>
+          <w:noProof/>
+        </w:rPr>
+        <w:t xml:space="preserve"> </w:t>
+      </w:r>
+      <w:r>
+        <w:rPr>
+          <w:noProof/>
+        </w:rPr>
+        <w:drawing>
+          <wp:inline distT="0" distB="0" distL="0" distR="0" wp14:anchorId="62306F5E" wp14:editId="26512755">
+            <wp:extent cx="4075720" cy="4398579"/>
+            <wp:effectExtent l="0" t="0" r="0" b="0"/>
+            <wp:docPr id="669408458" name="Afbeelding 1" descr="Afbeelding met tekst, schermopname, Lettertype, nummer&#10;&#10;Door AI gegenereerde inhoud is mogelijk onjuist."/>
+            <wp:cNvGraphicFramePr>
+              <a:graphicFrameLocks xmlns:a="http://schemas.openxmlformats.org/drawingml/2006/main" noChangeAspect="1"/>
+            </wp:cNvGraphicFramePr>
+            <a:graphic xmlns:a="http://schemas.openxmlformats.org/drawingml/2006/main">
+              <a:graphicData uri="http://schemas.openxmlformats.org/drawingml/2006/picture">
+                <pic:pic xmlns:pic="http://schemas.openxmlformats.org/drawingml/2006/picture">
+                  <pic:nvPicPr>
+                    <pic:cNvPr id="669408458" name="Afbeelding 1" descr="Afbeelding met tekst, schermopname, Lettertype, nummer&#10;&#10;Door AI gegenereerde inhoud is mogelijk onjuist."/>
+                    <pic:cNvPicPr/>
+                  </pic:nvPicPr>
+                  <pic:blipFill>
+                    <a:blip r:embed="rId37"/>
+                    <a:stretch>
+                      <a:fillRect/>
+                    </a:stretch>
+                  </pic:blipFill>
+                  <pic:spPr>
+                    <a:xfrm>
+                      <a:off x="0" y="0"/>
+                      <a:ext cx="4085839" cy="4409499"/>
+                    </a:xfrm>
+                    <a:prstGeom prst="rect">
+                      <a:avLst/>
+                    </a:prstGeom>
+                  </pic:spPr>
+                </pic:pic>
+              </a:graphicData>
+            </a:graphic>
+          </wp:inline>
+        </w:drawing>
+      </w:r>
+      <w:r>
+        <w:rPr>
+          <w:noProof/>
+        </w:rPr>
+        <w:t xml:space="preserve"> </w:t>
+      </w:r>
+      <w:r>
+        <w:rPr>
+          <w:noProof/>
+        </w:rPr>
+        <w:lastRenderedPageBreak/>
+        <w:drawing>
+          <wp:inline distT="0" distB="0" distL="0" distR="0" wp14:anchorId="1B5BEE61" wp14:editId="1F03FA09">
+            <wp:extent cx="3378488" cy="4493172"/>
+            <wp:effectExtent l="0" t="0" r="0" b="0"/>
+            <wp:docPr id="258201930" name="Afbeelding 1" descr="Afbeelding met tekst, schermopname, Lettertype, nummer&#10;&#10;Door AI gegenereerde inhoud is mogelijk onjuist."/>
+            <wp:cNvGraphicFramePr>
+              <a:graphicFrameLocks xmlns:a="http://schemas.openxmlformats.org/drawingml/2006/main" noChangeAspect="1"/>
+            </wp:cNvGraphicFramePr>
+            <a:graphic xmlns:a="http://schemas.openxmlformats.org/drawingml/2006/main">
+              <a:graphicData uri="http://schemas.openxmlformats.org/drawingml/2006/picture">
+                <pic:pic xmlns:pic="http://schemas.openxmlformats.org/drawingml/2006/picture">
+                  <pic:nvPicPr>
+                    <pic:cNvPr id="258201930" name="Afbeelding 1" descr="Afbeelding met tekst, schermopname, Lettertype, nummer&#10;&#10;Door AI gegenereerde inhoud is mogelijk onjuist."/>
+                    <pic:cNvPicPr/>
+                  </pic:nvPicPr>
+                  <pic:blipFill>
+                    <a:blip r:embed="rId38"/>
+                    <a:stretch>
+                      <a:fillRect/>
+                    </a:stretch>
+                  </pic:blipFill>
+                  <pic:spPr>
+                    <a:xfrm>
+                      <a:off x="0" y="0"/>
+                      <a:ext cx="3387208" cy="4504768"/>
+                    </a:xfrm>
+                    <a:prstGeom prst="rect">
+                      <a:avLst/>
+                    </a:prstGeom>
+                  </pic:spPr>
+                </pic:pic>
+              </a:graphicData>
+            </a:graphic>
+          </wp:inline>
+        </w:drawing>
+      </w:r>
+      <w:r>
+        <w:rPr>
+          <w:noProof/>
+        </w:rPr>
+        <w:t xml:space="preserve"> </w:t>
+      </w:r>
+      <w:r>
+        <w:rPr>
+          <w:noProof/>
+        </w:rPr>
+        <w:drawing>
+          <wp:inline distT="0" distB="0" distL="0" distR="0" wp14:anchorId="30858E58" wp14:editId="3EB6AC55">
+            <wp:extent cx="3160577" cy="4288221"/>
+            <wp:effectExtent l="0" t="0" r="0" b="0"/>
+            <wp:docPr id="1332768685" name="Afbeelding 1" descr="Afbeelding met tekst, schermopname, Lettertype, nummer&#10;&#10;Door AI gegenereerde inhoud is mogelijk onjuist."/>
+            <wp:cNvGraphicFramePr>
+              <a:graphicFrameLocks xmlns:a="http://schemas.openxmlformats.org/drawingml/2006/main" noChangeAspect="1"/>
+            </wp:cNvGraphicFramePr>
+            <a:graphic xmlns:a="http://schemas.openxmlformats.org/drawingml/2006/main">
+              <a:graphicData uri="http://schemas.openxmlformats.org/drawingml/2006/picture">
+                <pic:pic xmlns:pic="http://schemas.openxmlformats.org/drawingml/2006/picture">
+                  <pic:nvPicPr>
+                    <pic:cNvPr id="1332768685" name="Afbeelding 1" descr="Afbeelding met tekst, schermopname, Lettertype, nummer&#10;&#10;Door AI gegenereerde inhoud is mogelijk onjuist."/>
+                    <pic:cNvPicPr/>
+                  </pic:nvPicPr>
+                  <pic:blipFill>
+                    <a:blip r:embed="rId39"/>
+                    <a:stretch>
+                      <a:fillRect/>
+                    </a:stretch>
+                  </pic:blipFill>
+                  <pic:spPr>
+                    <a:xfrm>
+                      <a:off x="0" y="0"/>
+                      <a:ext cx="3167123" cy="4297103"/>
+                    </a:xfrm>
+                    <a:prstGeom prst="rect">
+                      <a:avLst/>
+                    </a:prstGeom>
+                  </pic:spPr>
+                </pic:pic>
+              </a:graphicData>
+            </a:graphic>
+          </wp:inline>
+        </w:drawing>
+      </w:r>
+      <w:r>
+        <w:rPr>
+          <w:noProof/>
+        </w:rPr>
+        <w:t xml:space="preserve"> </w:t>
+      </w:r>
+      <w:r>
+        <w:rPr>
+          <w:noProof/>
+        </w:rPr>
+        <w:lastRenderedPageBreak/>
+        <w:drawing>
+          <wp:inline distT="0" distB="0" distL="0" distR="0" wp14:anchorId="1EEEC918" wp14:editId="392A10B0">
+            <wp:extent cx="2932443" cy="4209393"/>
+            <wp:effectExtent l="0" t="0" r="0" b="0"/>
+            <wp:docPr id="1903279910" name="Afbeelding 1" descr="Afbeelding met tekst, schermopname, Lettertype, document&#10;&#10;Door AI gegenereerde inhoud is mogelijk onjuist."/>
+            <wp:cNvGraphicFramePr>
+              <a:graphicFrameLocks xmlns:a="http://schemas.openxmlformats.org/drawingml/2006/main" noChangeAspect="1"/>
+            </wp:cNvGraphicFramePr>
+            <a:graphic xmlns:a="http://schemas.openxmlformats.org/drawingml/2006/main">
+              <a:graphicData uri="http://schemas.openxmlformats.org/drawingml/2006/picture">
+                <pic:pic xmlns:pic="http://schemas.openxmlformats.org/drawingml/2006/picture">
+                  <pic:nvPicPr>
+                    <pic:cNvPr id="1903279910" name="Afbeelding 1" descr="Afbeelding met tekst, schermopname, Lettertype, document&#10;&#10;Door AI gegenereerde inhoud is mogelijk onjuist."/>
+                    <pic:cNvPicPr/>
+                  </pic:nvPicPr>
+                  <pic:blipFill>
+                    <a:blip r:embed="rId40"/>
+                    <a:stretch>
+                      <a:fillRect/>
+                    </a:stretch>
+                  </pic:blipFill>
+                  <pic:spPr>
+                    <a:xfrm>
+                      <a:off x="0" y="0"/>
+                      <a:ext cx="2938202" cy="4217660"/>
+                    </a:xfrm>
+                    <a:prstGeom prst="rect">
+                      <a:avLst/>
+                    </a:prstGeom>
+                  </pic:spPr>
+                </pic:pic>
+              </a:graphicData>
+            </a:graphic>
+          </wp:inline>
+        </w:drawing>
+      </w:r>
+      <w:r>
+        <w:rPr>
+          <w:noProof/>
+        </w:rPr>
+        <w:t xml:space="preserve"> </w:t>
+      </w:r>
+      <w:r>
+        <w:rPr>
+          <w:noProof/>
+        </w:rPr>
+        <w:drawing>
+          <wp:inline distT="0" distB="0" distL="0" distR="0" wp14:anchorId="4DC6E588" wp14:editId="7367CCF1">
+            <wp:extent cx="3484179" cy="4632188"/>
+            <wp:effectExtent l="0" t="0" r="0" b="0"/>
+            <wp:docPr id="210601057" name="Afbeelding 1" descr="Afbeelding met tekst, schermopname, Lettertype, Webpagina&#10;&#10;Door AI gegenereerde inhoud is mogelijk onjuist."/>
+            <wp:cNvGraphicFramePr>
+              <a:graphicFrameLocks xmlns:a="http://schemas.openxmlformats.org/drawingml/2006/main" noChangeAspect="1"/>
+            </wp:cNvGraphicFramePr>
+            <a:graphic xmlns:a="http://schemas.openxmlformats.org/drawingml/2006/main">
+              <a:graphicData uri="http://schemas.openxmlformats.org/drawingml/2006/picture">
+                <pic:pic xmlns:pic="http://schemas.openxmlformats.org/drawingml/2006/picture">
+                  <pic:nvPicPr>
+                    <pic:cNvPr id="210601057" name="Afbeelding 1" descr="Afbeelding met tekst, schermopname, Lettertype, Webpagina&#10;&#10;Door AI gegenereerde inhoud is mogelijk onjuist."/>
+                    <pic:cNvPicPr/>
+                  </pic:nvPicPr>
+                  <pic:blipFill>
+                    <a:blip r:embed="rId41"/>
+                    <a:stretch>
+                      <a:fillRect/>
+                    </a:stretch>
+                  </pic:blipFill>
+                  <pic:spPr>
+                    <a:xfrm>
+                      <a:off x="0" y="0"/>
+                      <a:ext cx="3492263" cy="4642936"/>
+                    </a:xfrm>
+                    <a:prstGeom prst="rect">
+                      <a:avLst/>
+                    </a:prstGeom>
+                  </pic:spPr>
+                </pic:pic>
+              </a:graphicData>
+            </a:graphic>
+          </wp:inline>
+        </w:drawing>
+      </w:r>
+      <w:r>
+        <w:rPr>
+          <w:noProof/>
+        </w:rPr>
+        <w:t xml:space="preserve"> </w:t>
+      </w:r>
+      <w:r>
+        <w:rPr>
+          <w:noProof/>
+        </w:rPr>
+        <w:lastRenderedPageBreak/>
+        <w:drawing>
+          <wp:inline distT="0" distB="0" distL="0" distR="0" wp14:anchorId="6A186C61" wp14:editId="693429E4">
+            <wp:extent cx="3862088" cy="3972910"/>
+            <wp:effectExtent l="0" t="0" r="0" b="0"/>
+            <wp:docPr id="1571609198" name="Afbeelding 1" descr="Afbeelding met tekst, schermopname, Lettertype, nummer&#10;&#10;Door AI gegenereerde inhoud is mogelijk onjuist."/>
+            <wp:cNvGraphicFramePr>
+              <a:graphicFrameLocks xmlns:a="http://schemas.openxmlformats.org/drawingml/2006/main" noChangeAspect="1"/>
+            </wp:cNvGraphicFramePr>
+            <a:graphic xmlns:a="http://schemas.openxmlformats.org/drawingml/2006/main">
+              <a:graphicData uri="http://schemas.openxmlformats.org/drawingml/2006/picture">
+                <pic:pic xmlns:pic="http://schemas.openxmlformats.org/drawingml/2006/picture">
+                  <pic:nvPicPr>
+                    <pic:cNvPr id="1571609198" name="Afbeelding 1" descr="Afbeelding met tekst, schermopname, Lettertype, nummer&#10;&#10;Door AI gegenereerde inhoud is mogelijk onjuist."/>
+                    <pic:cNvPicPr/>
+                  </pic:nvPicPr>
+                  <pic:blipFill>
+                    <a:blip r:embed="rId42"/>
+                    <a:stretch>
+                      <a:fillRect/>
+                    </a:stretch>
+                  </pic:blipFill>
+                  <pic:spPr>
+                    <a:xfrm>
+                      <a:off x="0" y="0"/>
+                      <a:ext cx="3866225" cy="3977165"/>
+                    </a:xfrm>
+                    <a:prstGeom prst="rect">
+                      <a:avLst/>
+                    </a:prstGeom>
+                  </pic:spPr>
+                </pic:pic>
+              </a:graphicData>
+            </a:graphic>
+          </wp:inline>
+        </w:drawing>
+      </w:r>
+      <w:r>
+        <w:rPr>
+          <w:noProof/>
+        </w:rPr>
+        <w:t xml:space="preserve"> </w:t>
+      </w:r>
+      <w:r>
+        <w:rPr>
+          <w:noProof/>
+        </w:rPr>
+        <w:drawing>
+          <wp:inline distT="0" distB="0" distL="0" distR="0" wp14:anchorId="38B25640" wp14:editId="4E334940">
+            <wp:extent cx="4776952" cy="4722440"/>
+            <wp:effectExtent l="0" t="0" r="0" b="0"/>
+            <wp:docPr id="1540353482" name="Afbeelding 1" descr="Afbeelding met tekst, schermopname, Lettertype, software&#10;&#10;Door AI gegenereerde inhoud is mogelijk onjuist."/>
+            <wp:cNvGraphicFramePr>
+              <a:graphicFrameLocks xmlns:a="http://schemas.openxmlformats.org/drawingml/2006/main" noChangeAspect="1"/>
+            </wp:cNvGraphicFramePr>
+            <a:graphic xmlns:a="http://schemas.openxmlformats.org/drawingml/2006/main">
+              <a:graphicData uri="http://schemas.openxmlformats.org/drawingml/2006/picture">
+                <pic:pic xmlns:pic="http://schemas.openxmlformats.org/drawingml/2006/picture">
+                  <pic:nvPicPr>
+                    <pic:cNvPr id="1540353482" name="Afbeelding 1" descr="Afbeelding met tekst, schermopname, Lettertype, software&#10;&#10;Door AI gegenereerde inhoud is mogelijk onjuist."/>
+                    <pic:cNvPicPr/>
+                  </pic:nvPicPr>
+                  <pic:blipFill>
+                    <a:blip r:embed="rId43"/>
+                    <a:stretch>
+                      <a:fillRect/>
+                    </a:stretch>
+                  </pic:blipFill>
+                  <pic:spPr>
+                    <a:xfrm>
+                      <a:off x="0" y="0"/>
+                      <a:ext cx="4784617" cy="4730018"/>
+                    </a:xfrm>
+                    <a:prstGeom prst="rect">
+                      <a:avLst/>
+                    </a:prstGeom>
+                  </pic:spPr>
+                </pic:pic>
+              </a:graphicData>
+            </a:graphic>
+          </wp:inline>
+        </w:drawing>
+      </w:r>
+      <w:r>
+        <w:rPr>
+          <w:noProof/>
+        </w:rPr>
+        <w:t xml:space="preserve"> </w:t>
+      </w:r>
+      <w:r>
+        <w:rPr>
+          <w:noProof/>
+        </w:rPr>
+        <w:lastRenderedPageBreak/>
+        <w:drawing>
+          <wp:inline distT="0" distB="0" distL="0" distR="0" wp14:anchorId="4CF5173B" wp14:editId="35465B89">
+            <wp:extent cx="4430110" cy="4179794"/>
+            <wp:effectExtent l="0" t="0" r="0" b="0"/>
+            <wp:docPr id="1393648933" name="Afbeelding 1" descr="Afbeelding met tekst, schermopname, Lettertype, software&#10;&#10;Door AI gegenereerde inhoud is mogelijk onjuist."/>
+            <wp:cNvGraphicFramePr>
+              <a:graphicFrameLocks xmlns:a="http://schemas.openxmlformats.org/drawingml/2006/main" noChangeAspect="1"/>
+            </wp:cNvGraphicFramePr>
+            <a:graphic xmlns:a="http://schemas.openxmlformats.org/drawingml/2006/main">
+              <a:graphicData uri="http://schemas.openxmlformats.org/drawingml/2006/picture">
+                <pic:pic xmlns:pic="http://schemas.openxmlformats.org/drawingml/2006/picture">
+                  <pic:nvPicPr>
+                    <pic:cNvPr id="1393648933" name="Afbeelding 1" descr="Afbeelding met tekst, schermopname, Lettertype, software&#10;&#10;Door AI gegenereerde inhoud is mogelijk onjuist."/>
+                    <pic:cNvPicPr/>
+                  </pic:nvPicPr>
+                  <pic:blipFill>
+                    <a:blip r:embed="rId44"/>
+                    <a:stretch>
+                      <a:fillRect/>
+                    </a:stretch>
+                  </pic:blipFill>
+                  <pic:spPr>
+                    <a:xfrm>
+                      <a:off x="0" y="0"/>
+                      <a:ext cx="4436630" cy="4185945"/>
+                    </a:xfrm>
+                    <a:prstGeom prst="rect">
+                      <a:avLst/>
+                    </a:prstGeom>
+                  </pic:spPr>
+                </pic:pic>
+              </a:graphicData>
+            </a:graphic>
+          </wp:inline>
+        </w:drawing>
+      </w:r>
+      <w:r>
+        <w:rPr>
+          <w:noProof/>
+        </w:rPr>
+        <w:t xml:space="preserve"> </w:t>
+      </w:r>
+      <w:r>
+        <w:rPr>
+          <w:noProof/>
+        </w:rPr>
+        <w:drawing>
+          <wp:inline distT="0" distB="0" distL="0" distR="0" wp14:anchorId="77D34573" wp14:editId="7647F8B6">
+            <wp:extent cx="4020207" cy="4430869"/>
+            <wp:effectExtent l="0" t="0" r="0" b="0"/>
+            <wp:docPr id="249791857" name="Afbeelding 1" descr="Afbeelding met tekst, schermopname, software, Lettertype&#10;&#10;Door AI gegenereerde inhoud is mogelijk onjuist."/>
+            <wp:cNvGraphicFramePr>
+              <a:graphicFrameLocks xmlns:a="http://schemas.openxmlformats.org/drawingml/2006/main" noChangeAspect="1"/>
+            </wp:cNvGraphicFramePr>
+            <a:graphic xmlns:a="http://schemas.openxmlformats.org/drawingml/2006/main">
+              <a:graphicData uri="http://schemas.openxmlformats.org/drawingml/2006/picture">
+                <pic:pic xmlns:pic="http://schemas.openxmlformats.org/drawingml/2006/picture">
+                  <pic:nvPicPr>
+                    <pic:cNvPr id="249791857" name="Afbeelding 1" descr="Afbeelding met tekst, schermopname, software, Lettertype&#10;&#10;Door AI gegenereerde inhoud is mogelijk onjuist."/>
+                    <pic:cNvPicPr/>
+                  </pic:nvPicPr>
+                  <pic:blipFill>
+                    <a:blip r:embed="rId45"/>
+                    <a:stretch>
+                      <a:fillRect/>
+                    </a:stretch>
+                  </pic:blipFill>
+                  <pic:spPr>
+                    <a:xfrm>
+                      <a:off x="0" y="0"/>
+                      <a:ext cx="4032202" cy="4444089"/>
+                    </a:xfrm>
+                    <a:prstGeom prst="rect">
+                      <a:avLst/>
+                    </a:prstGeom>
+                  </pic:spPr>
+                </pic:pic>
+              </a:graphicData>
+            </a:graphic>
+          </wp:inline>
+        </w:drawing>
+      </w:r>
+      <w:r>
+        <w:rPr>
+          <w:noProof/>
+        </w:rPr>
+        <w:t xml:space="preserve"> </w:t>
+      </w:r>
+      <w:r>
+        <w:rPr>
+          <w:noProof/>
+        </w:rPr>
+        <w:lastRenderedPageBreak/>
+        <w:drawing>
+          <wp:inline distT="0" distB="0" distL="0" distR="0" wp14:anchorId="0061C41C" wp14:editId="021A225D">
+            <wp:extent cx="3777102" cy="4840014"/>
+            <wp:effectExtent l="0" t="0" r="0" b="0"/>
+            <wp:docPr id="1949745684" name="Afbeelding 1" descr="Afbeelding met tekst, schermopname, Lettertype&#10;&#10;Door AI gegenereerde inhoud is mogelijk onjuist."/>
+            <wp:cNvGraphicFramePr>
+              <a:graphicFrameLocks xmlns:a="http://schemas.openxmlformats.org/drawingml/2006/main" noChangeAspect="1"/>
+            </wp:cNvGraphicFramePr>
+            <a:graphic xmlns:a="http://schemas.openxmlformats.org/drawingml/2006/main">
+              <a:graphicData uri="http://schemas.openxmlformats.org/drawingml/2006/picture">
+                <pic:pic xmlns:pic="http://schemas.openxmlformats.org/drawingml/2006/picture">
+                  <pic:nvPicPr>
+                    <pic:cNvPr id="1949745684" name="Afbeelding 1" descr="Afbeelding met tekst, schermopname, Lettertype&#10;&#10;Door AI gegenereerde inhoud is mogelijk onjuist."/>
+                    <pic:cNvPicPr/>
+                  </pic:nvPicPr>
+                  <pic:blipFill>
+                    <a:blip r:embed="rId46"/>
+                    <a:stretch>
+                      <a:fillRect/>
+                    </a:stretch>
+                  </pic:blipFill>
+                  <pic:spPr>
+                    <a:xfrm>
+                      <a:off x="0" y="0"/>
+                      <a:ext cx="3781790" cy="4846021"/>
+                    </a:xfrm>
+                    <a:prstGeom prst="rect">
+                      <a:avLst/>
+                    </a:prstGeom>
+                  </pic:spPr>
+                </pic:pic>
+              </a:graphicData>
+            </a:graphic>
+          </wp:inline>
+        </w:drawing>
       </w:r>
     </w:p>
     <w:sectPr>
@@ -539,7 +2762,7 @@
 </file>
 
 <file path=word/numbering.xml><?xml version="1.0" encoding="utf-8"?>
-<w:numbering xmlns:wpc="http://schemas.microsoft.com/office/word/2010/wordprocessingCanvas" xmlns:cx="http://schemas.microsoft.com/office/drawing/2014/chartex" xmlns:cx1="http://schemas.microsoft.com/office/drawing/2015/9/8/chartex" xmlns:cx2="http://schemas.microsoft.com/office/drawing/2015/10/21/chartex" xmlns:cx3="http://schemas.microsoft.com/office/drawing/2016/5/9/chartex" xmlns:cx4="http://schemas.microsoft.com/office/drawing/2016/5/10/chartex" xmlns:cx5="http://schemas.microsoft.com/office/drawing/2016/5/11/chartex" xmlns:cx6="http://schemas.microsoft.com/office/drawing/2016/5/12/chartex" xmlns:cx7="http://schemas.microsoft.com/office/drawing/2016/5/13/chartex" xmlns:cx8="http://schemas.microsoft.com/office/drawing/2016/5/14/chartex" xmlns:mc="http://schemas.openxmlformats.org/markup-compatibility/2006" xmlns:aink="http://schemas.microsoft.com/office/drawing/2016/ink" xmlns:am3d="http://schemas.microsoft.com/office/drawing/2017/model3d" xmlns:o="urn:schemas-microsoft-com:office:office" xmlns:oel="http://schemas.microsoft.com/office/2019/extlst" xmlns:r="http://schemas.openxmlformats.org/officeDocument/2006/relationships" xmlns:m="http://schemas.openxmlformats.org/officeDocument/2006/math" xmlns:v="urn:schemas-microsoft-com:vml" xmlns:wp14="http://schemas.microsoft.com/office/word/2010/wordprocessingDrawing" xmlns:wp="http://schemas.openxmlformats.org/drawingml/2006/wordprocessingDrawing" xmlns:w10="urn:schemas-microsoft-com:office:word" xmlns:w="http://schemas.openxmlformats.org/wordprocessingml/2006/main" xmlns:w14="http://schemas.microsoft.com/office/word/2010/wordml" xmlns:w15="http://schemas.microsoft.com/office/word/2012/wordml" xmlns:w16cex="http://schemas.microsoft.com/office/word/2018/wordml/cex" xmlns:w16cid="http://schemas.microsoft.com/office/word/2016/wordml/cid" xmlns:w16="http://schemas.microsoft.com/office/word/2018/wordml" xmlns:w16du="http://schemas.microsoft.com/office/word/2023/wordml/word16du" xmlns:w16sdtdh="http://schemas.microsoft.com/office/word/2020/wordml/sdtdatahash" xmlns:w16se="http://schemas.microsoft.com/office/word/2015/wordml/symex" xmlns:wpg="http://schemas.microsoft.com/office/word/2010/wordprocessingGroup" xmlns:wpi="http://schemas.microsoft.com/office/word/2010/wordprocessingInk" xmlns:wne="http://schemas.microsoft.com/office/word/2006/wordml" xmlns:wps="http://schemas.microsoft.com/office/word/2010/wordprocessingShape" mc:Ignorable="w14 w15 w16se w16cid w16 w16cex w16sdtdh w16du wp14">
+<w:numbering xmlns:wpc="http://schemas.microsoft.com/office/word/2010/wordprocessingCanvas" xmlns:cx="http://schemas.microsoft.com/office/drawing/2014/chartex" xmlns:cx1="http://schemas.microsoft.com/office/drawing/2015/9/8/chartex" xmlns:cx2="http://schemas.microsoft.com/office/drawing/2015/10/21/chartex" xmlns:cx3="http://schemas.microsoft.com/office/drawing/2016/5/9/chartex" xmlns:cx4="http://schemas.microsoft.com/office/drawing/2016/5/10/chartex" xmlns:cx5="http://schemas.microsoft.com/office/drawing/2016/5/11/chartex" xmlns:cx6="http://schemas.microsoft.com/office/drawing/2016/5/12/chartex" xmlns:cx7="http://schemas.microsoft.com/office/drawing/2016/5/13/chartex" xmlns:cx8="http://schemas.microsoft.com/office/drawing/2016/5/14/chartex" xmlns:mc="http://schemas.openxmlformats.org/markup-compatibility/2006" xmlns:aink="http://schemas.microsoft.com/office/drawing/2016/ink" xmlns:am3d="http://schemas.microsoft.com/office/drawing/2017/model3d" xmlns:o="urn:schemas-microsoft-com:office:office" xmlns:oel="http://schemas.microsoft.com/office/2019/extlst" xmlns:r="http://schemas.openxmlformats.org/officeDocument/2006/relationships" xmlns:m="http://schemas.openxmlformats.org/officeDocument/2006/math" xmlns:v="urn:schemas-microsoft-com:vml" xmlns:wp14="http://schemas.microsoft.com/office/word/2010/wordprocessingDrawing" xmlns:wp="http://schemas.openxmlformats.org/drawingml/2006/wordprocessingDrawing" xmlns:w10="urn:schemas-microsoft-com:office:word" xmlns:w="http://schemas.openxmlformats.org/wordprocessingml/2006/main" xmlns:w14="http://schemas.microsoft.com/office/word/2010/wordml" xmlns:w15="http://schemas.microsoft.com/office/word/2012/wordml" xmlns:w16cex="http://schemas.microsoft.com/office/word/2018/wordml/cex" xmlns:w16cid="http://schemas.microsoft.com/office/word/2016/wordml/cid" xmlns:w16="http://schemas.microsoft.com/office/word/2018/wordml" xmlns:w16du="http://schemas.microsoft.com/office/word/2023/wordml/word16du" xmlns:w16sdtdh="http://schemas.microsoft.com/office/word/2020/wordml/sdtdatahash" xmlns:w16sdtfl="http://schemas.microsoft.com/office/word/2024/wordml/sdtformatlock" xmlns:w16se="http://schemas.microsoft.com/office/word/2015/wordml/symex" xmlns:wpg="http://schemas.microsoft.com/office/word/2010/wordprocessingGroup" xmlns:wpi="http://schemas.microsoft.com/office/word/2010/wordprocessingInk" xmlns:wne="http://schemas.microsoft.com/office/word/2006/wordml" xmlns:wps="http://schemas.microsoft.com/office/word/2010/wordprocessingShape" mc:Ignorable="w14 w15 w16se w16cid w16 w16cex w16sdtdh w16sdtfl w16du wp14">
   <w:abstractNum w:abstractNumId="0" w15:restartNumberingAfterBreak="0">
     <w:nsid w:val="09B93E25"/>
     <w:multiLevelType w:val="multilevel"/>
@@ -811,7 +3034,7 @@
 </file>
 
 <file path=word/styles.xml><?xml version="1.0" encoding="utf-8"?>
-<w:styles xmlns:mc="http://schemas.openxmlformats.org/markup-compatibility/2006" xmlns:r="http://schemas.openxmlformats.org/officeDocument/2006/relationships" xmlns:w="http://schemas.openxmlformats.org/wordprocessingml/2006/main" xmlns:w14="http://schemas.microsoft.com/office/word/2010/wordml" xmlns:w15="http://schemas.microsoft.com/office/word/2012/wordml" xmlns:w16cex="http://schemas.microsoft.com/office/word/2018/wordml/cex" xmlns:w16cid="http://schemas.microsoft.com/office/word/2016/wordml/cid" xmlns:w16="http://schemas.microsoft.com/office/word/2018/wordml" xmlns:w16du="http://schemas.microsoft.com/office/word/2023/wordml/word16du" xmlns:w16sdtdh="http://schemas.microsoft.com/office/word/2020/wordml/sdtdatahash" xmlns:w16se="http://schemas.microsoft.com/office/word/2015/wordml/symex" mc:Ignorable="w14 w15 w16se w16cid w16 w16cex w16sdtdh w16du">
+<w:styles xmlns:mc="http://schemas.openxmlformats.org/markup-compatibility/2006" xmlns:r="http://schemas.openxmlformats.org/officeDocument/2006/relationships" xmlns:w="http://schemas.openxmlformats.org/wordprocessingml/2006/main" xmlns:w14="http://schemas.microsoft.com/office/word/2010/wordml" xmlns:w15="http://schemas.microsoft.com/office/word/2012/wordml" xmlns:w16cex="http://schemas.microsoft.com/office/word/2018/wordml/cex" xmlns:w16cid="http://schemas.microsoft.com/office/word/2016/wordml/cid" xmlns:w16="http://schemas.microsoft.com/office/word/2018/wordml" xmlns:w16du="http://schemas.microsoft.com/office/word/2023/wordml/word16du" xmlns:w16sdtdh="http://schemas.microsoft.com/office/word/2020/wordml/sdtdatahash" xmlns:w16sdtfl="http://schemas.microsoft.com/office/word/2024/wordml/sdtformatlock" xmlns:w16se="http://schemas.microsoft.com/office/word/2015/wordml/symex" mc:Ignorable="w14 w15 w16se w16cid w16 w16cex w16sdtdh w16sdtfl w16du">
   <w:docDefaults>
     <w:rPrDefault>
       <w:rPr>
@@ -1207,7 +3430,7 @@
     <w:lsdException w:name="Unresolved Mention" w:semiHidden="1" w:unhideWhenUsed="1"/>
     <w:lsdException w:name="Smart Link" w:semiHidden="1" w:unhideWhenUsed="1"/>
   </w:latentStyles>
-  <w:style w:type="paragraph" w:default="1" w:styleId="Normal">
+  <w:style w:type="paragraph" w:default="1" w:styleId="Standaard">
     <w:name w:val="Normal"/>
     <w:qFormat/>
     <w:rsid w:val="00511477"/>
@@ -1218,11 +3441,11 @@
       <w:lang w:val="en-US"/>
     </w:rPr>
   </w:style>
-  <w:style w:type="paragraph" w:styleId="Heading1">
+  <w:style w:type="paragraph" w:styleId="Kop1">
     <w:name w:val="heading 1"/>
-    <w:basedOn w:val="Normal"/>
-    <w:next w:val="Normal"/>
-    <w:link w:val="Heading1Char"/>
+    <w:basedOn w:val="Standaard"/>
+    <w:next w:val="Standaard"/>
+    <w:link w:val="Kop1Char"/>
     <w:uiPriority w:val="9"/>
     <w:qFormat/>
     <w:rsid w:val="000A0414"/>
@@ -1239,11 +3462,11 @@
       <w:szCs w:val="40"/>
     </w:rPr>
   </w:style>
-  <w:style w:type="paragraph" w:styleId="Heading2">
+  <w:style w:type="paragraph" w:styleId="Kop2">
     <w:name w:val="heading 2"/>
-    <w:basedOn w:val="Normal"/>
-    <w:next w:val="Normal"/>
-    <w:link w:val="Heading2Char"/>
+    <w:basedOn w:val="Standaard"/>
+    <w:next w:val="Standaard"/>
+    <w:link w:val="Kop2Char"/>
     <w:uiPriority w:val="9"/>
     <w:semiHidden/>
     <w:unhideWhenUsed/>
@@ -1262,11 +3485,11 @@
       <w:szCs w:val="32"/>
     </w:rPr>
   </w:style>
-  <w:style w:type="paragraph" w:styleId="Heading3">
+  <w:style w:type="paragraph" w:styleId="Kop3">
     <w:name w:val="heading 3"/>
-    <w:basedOn w:val="Normal"/>
-    <w:next w:val="Normal"/>
-    <w:link w:val="Heading3Char"/>
+    <w:basedOn w:val="Standaard"/>
+    <w:next w:val="Standaard"/>
+    <w:link w:val="Kop3Char"/>
     <w:uiPriority w:val="9"/>
     <w:semiHidden/>
     <w:unhideWhenUsed/>
@@ -1285,11 +3508,11 @@
       <w:szCs w:val="28"/>
     </w:rPr>
   </w:style>
-  <w:style w:type="paragraph" w:styleId="Heading4">
+  <w:style w:type="paragraph" w:styleId="Kop4">
     <w:name w:val="heading 4"/>
-    <w:basedOn w:val="Normal"/>
-    <w:next w:val="Normal"/>
-    <w:link w:val="Heading4Char"/>
+    <w:basedOn w:val="Standaard"/>
+    <w:next w:val="Standaard"/>
+    <w:link w:val="Kop4Char"/>
     <w:uiPriority w:val="9"/>
     <w:semiHidden/>
     <w:unhideWhenUsed/>
@@ -1308,11 +3531,11 @@
       <w:color w:val="0F4761" w:themeColor="accent1" w:themeShade="BF"/>
     </w:rPr>
   </w:style>
-  <w:style w:type="paragraph" w:styleId="Heading5">
+  <w:style w:type="paragraph" w:styleId="Kop5">
     <w:name w:val="heading 5"/>
-    <w:basedOn w:val="Normal"/>
-    <w:next w:val="Normal"/>
-    <w:link w:val="Heading5Char"/>
+    <w:basedOn w:val="Standaard"/>
+    <w:next w:val="Standaard"/>
+    <w:link w:val="Kop5Char"/>
     <w:uiPriority w:val="9"/>
     <w:semiHidden/>
     <w:unhideWhenUsed/>
@@ -1329,11 +3552,11 @@
       <w:color w:val="0F4761" w:themeColor="accent1" w:themeShade="BF"/>
     </w:rPr>
   </w:style>
-  <w:style w:type="paragraph" w:styleId="Heading6">
+  <w:style w:type="paragraph" w:styleId="Kop6">
     <w:name w:val="heading 6"/>
-    <w:basedOn w:val="Normal"/>
-    <w:next w:val="Normal"/>
-    <w:link w:val="Heading6Char"/>
+    <w:basedOn w:val="Standaard"/>
+    <w:next w:val="Standaard"/>
+    <w:link w:val="Kop6Char"/>
     <w:uiPriority w:val="9"/>
     <w:semiHidden/>
     <w:unhideWhenUsed/>
@@ -1352,11 +3575,11 @@
       <w:color w:val="595959" w:themeColor="text1" w:themeTint="A6"/>
     </w:rPr>
   </w:style>
-  <w:style w:type="paragraph" w:styleId="Heading7">
+  <w:style w:type="paragraph" w:styleId="Kop7">
     <w:name w:val="heading 7"/>
-    <w:basedOn w:val="Normal"/>
-    <w:next w:val="Normal"/>
-    <w:link w:val="Heading7Char"/>
+    <w:basedOn w:val="Standaard"/>
+    <w:next w:val="Standaard"/>
+    <w:link w:val="Kop7Char"/>
     <w:uiPriority w:val="9"/>
     <w:semiHidden/>
     <w:unhideWhenUsed/>
@@ -1373,11 +3596,11 @@
       <w:color w:val="595959" w:themeColor="text1" w:themeTint="A6"/>
     </w:rPr>
   </w:style>
-  <w:style w:type="paragraph" w:styleId="Heading8">
+  <w:style w:type="paragraph" w:styleId="Kop8">
     <w:name w:val="heading 8"/>
-    <w:basedOn w:val="Normal"/>
-    <w:next w:val="Normal"/>
-    <w:link w:val="Heading8Char"/>
+    <w:basedOn w:val="Standaard"/>
+    <w:next w:val="Standaard"/>
+    <w:link w:val="Kop8Char"/>
     <w:uiPriority w:val="9"/>
     <w:semiHidden/>
     <w:unhideWhenUsed/>
@@ -1396,11 +3619,11 @@
       <w:color w:val="272727" w:themeColor="text1" w:themeTint="D8"/>
     </w:rPr>
   </w:style>
-  <w:style w:type="paragraph" w:styleId="Heading9">
+  <w:style w:type="paragraph" w:styleId="Kop9">
     <w:name w:val="heading 9"/>
-    <w:basedOn w:val="Normal"/>
-    <w:next w:val="Normal"/>
-    <w:link w:val="Heading9Char"/>
+    <w:basedOn w:val="Standaard"/>
+    <w:next w:val="Standaard"/>
+    <w:link w:val="Kop9Char"/>
     <w:uiPriority w:val="9"/>
     <w:semiHidden/>
     <w:unhideWhenUsed/>
@@ -1417,13 +3640,13 @@
       <w:color w:val="272727" w:themeColor="text1" w:themeTint="D8"/>
     </w:rPr>
   </w:style>
-  <w:style w:type="character" w:default="1" w:styleId="DefaultParagraphFont">
+  <w:style w:type="character" w:default="1" w:styleId="Standaardalinea-lettertype">
     <w:name w:val="Default Paragraph Font"/>
     <w:uiPriority w:val="1"/>
     <w:semiHidden/>
     <w:unhideWhenUsed/>
   </w:style>
-  <w:style w:type="table" w:default="1" w:styleId="TableNormal">
+  <w:style w:type="table" w:default="1" w:styleId="Standaardtabel">
     <w:name w:val="Normal Table"/>
     <w:uiPriority w:val="99"/>
     <w:semiHidden/>
@@ -1438,16 +3661,16 @@
       </w:tblCellMar>
     </w:tblPr>
   </w:style>
-  <w:style w:type="numbering" w:default="1" w:styleId="NoList">
+  <w:style w:type="numbering" w:default="1" w:styleId="Geenlijst">
     <w:name w:val="No List"/>
     <w:uiPriority w:val="99"/>
     <w:semiHidden/>
     <w:unhideWhenUsed/>
   </w:style>
-  <w:style w:type="character" w:customStyle="1" w:styleId="Heading1Char">
-    <w:name w:val="Heading 1 Char"/>
-    <w:basedOn w:val="DefaultParagraphFont"/>
-    <w:link w:val="Heading1"/>
+  <w:style w:type="character" w:customStyle="1" w:styleId="Kop1Char">
+    <w:name w:val="Kop 1 Char"/>
+    <w:basedOn w:val="Standaardalinea-lettertype"/>
+    <w:link w:val="Kop1"/>
     <w:uiPriority w:val="9"/>
     <w:qFormat/>
     <w:rsid w:val="000A0414"/>
@@ -1459,10 +3682,10 @@
       <w:lang w:val="en-US"/>
     </w:rPr>
   </w:style>
-  <w:style w:type="character" w:customStyle="1" w:styleId="Heading2Char">
-    <w:name w:val="Heading 2 Char"/>
-    <w:basedOn w:val="DefaultParagraphFont"/>
-    <w:link w:val="Heading2"/>
+  <w:style w:type="character" w:customStyle="1" w:styleId="Kop2Char">
+    <w:name w:val="Kop 2 Char"/>
+    <w:basedOn w:val="Standaardalinea-lettertype"/>
+    <w:link w:val="Kop2"/>
     <w:uiPriority w:val="9"/>
     <w:semiHidden/>
     <w:qFormat/>
@@ -1475,10 +3698,10 @@
       <w:lang w:val="en-US"/>
     </w:rPr>
   </w:style>
-  <w:style w:type="character" w:customStyle="1" w:styleId="Heading3Char">
-    <w:name w:val="Heading 3 Char"/>
-    <w:basedOn w:val="DefaultParagraphFont"/>
-    <w:link w:val="Heading3"/>
+  <w:style w:type="character" w:customStyle="1" w:styleId="Kop3Char">
+    <w:name w:val="Kop 3 Char"/>
+    <w:basedOn w:val="Standaardalinea-lettertype"/>
+    <w:link w:val="Kop3"/>
     <w:uiPriority w:val="9"/>
     <w:semiHidden/>
     <w:qFormat/>
@@ -1491,10 +3714,10 @@
       <w:lang w:val="en-US"/>
     </w:rPr>
   </w:style>
-  <w:style w:type="character" w:customStyle="1" w:styleId="Heading4Char">
-    <w:name w:val="Heading 4 Char"/>
-    <w:basedOn w:val="DefaultParagraphFont"/>
-    <w:link w:val="Heading4"/>
+  <w:style w:type="character" w:customStyle="1" w:styleId="Kop4Char">
+    <w:name w:val="Kop 4 Char"/>
+    <w:basedOn w:val="Standaardalinea-lettertype"/>
+    <w:link w:val="Kop4"/>
     <w:uiPriority w:val="9"/>
     <w:semiHidden/>
     <w:qFormat/>
@@ -1507,10 +3730,10 @@
       <w:lang w:val="en-US"/>
     </w:rPr>
   </w:style>
-  <w:style w:type="character" w:customStyle="1" w:styleId="Heading5Char">
-    <w:name w:val="Heading 5 Char"/>
-    <w:basedOn w:val="DefaultParagraphFont"/>
-    <w:link w:val="Heading5"/>
+  <w:style w:type="character" w:customStyle="1" w:styleId="Kop5Char">
+    <w:name w:val="Kop 5 Char"/>
+    <w:basedOn w:val="Standaardalinea-lettertype"/>
+    <w:link w:val="Kop5"/>
     <w:uiPriority w:val="9"/>
     <w:semiHidden/>
     <w:qFormat/>
@@ -1521,10 +3744,10 @@
       <w:lang w:val="en-US"/>
     </w:rPr>
   </w:style>
-  <w:style w:type="character" w:customStyle="1" w:styleId="Heading6Char">
-    <w:name w:val="Heading 6 Char"/>
-    <w:basedOn w:val="DefaultParagraphFont"/>
-    <w:link w:val="Heading6"/>
+  <w:style w:type="character" w:customStyle="1" w:styleId="Kop6Char">
+    <w:name w:val="Kop 6 Char"/>
+    <w:basedOn w:val="Standaardalinea-lettertype"/>
+    <w:link w:val="Kop6"/>
     <w:uiPriority w:val="9"/>
     <w:semiHidden/>
     <w:qFormat/>
@@ -1537,10 +3760,10 @@
       <w:lang w:val="en-US"/>
     </w:rPr>
   </w:style>
-  <w:style w:type="character" w:customStyle="1" w:styleId="Heading7Char">
-    <w:name w:val="Heading 7 Char"/>
-    <w:basedOn w:val="DefaultParagraphFont"/>
-    <w:link w:val="Heading7"/>
+  <w:style w:type="character" w:customStyle="1" w:styleId="Kop7Char">
+    <w:name w:val="Kop 7 Char"/>
+    <w:basedOn w:val="Standaardalinea-lettertype"/>
+    <w:link w:val="Kop7"/>
     <w:uiPriority w:val="9"/>
     <w:semiHidden/>
     <w:qFormat/>
@@ -1551,10 +3774,10 @@
       <w:lang w:val="en-US"/>
     </w:rPr>
   </w:style>
-  <w:style w:type="character" w:customStyle="1" w:styleId="Heading8Char">
-    <w:name w:val="Heading 8 Char"/>
-    <w:basedOn w:val="DefaultParagraphFont"/>
-    <w:link w:val="Heading8"/>
+  <w:style w:type="character" w:customStyle="1" w:styleId="Kop8Char">
+    <w:name w:val="Kop 8 Char"/>
+    <w:basedOn w:val="Standaardalinea-lettertype"/>
+    <w:link w:val="Kop8"/>
     <w:uiPriority w:val="9"/>
     <w:semiHidden/>
     <w:qFormat/>
@@ -1567,10 +3790,10 @@
       <w:lang w:val="en-US"/>
     </w:rPr>
   </w:style>
-  <w:style w:type="character" w:customStyle="1" w:styleId="Heading9Char">
-    <w:name w:val="Heading 9 Char"/>
-    <w:basedOn w:val="DefaultParagraphFont"/>
-    <w:link w:val="Heading9"/>
+  <w:style w:type="character" w:customStyle="1" w:styleId="Kop9Char">
+    <w:name w:val="Kop 9 Char"/>
+    <w:basedOn w:val="Standaardalinea-lettertype"/>
+    <w:link w:val="Kop9"/>
     <w:uiPriority w:val="9"/>
     <w:semiHidden/>
     <w:qFormat/>
@@ -1581,10 +3804,10 @@
       <w:lang w:val="en-US"/>
     </w:rPr>
   </w:style>
-  <w:style w:type="character" w:customStyle="1" w:styleId="TitleChar">
-    <w:name w:val="Title Char"/>
-    <w:basedOn w:val="DefaultParagraphFont"/>
-    <w:link w:val="Title"/>
+  <w:style w:type="character" w:customStyle="1" w:styleId="TitelChar">
+    <w:name w:val="Titel Char"/>
+    <w:basedOn w:val="Standaardalinea-lettertype"/>
+    <w:link w:val="Titel"/>
     <w:uiPriority w:val="10"/>
     <w:qFormat/>
     <w:rsid w:val="000A0414"/>
@@ -1597,10 +3820,10 @@
       <w:lang w:val="en-US"/>
     </w:rPr>
   </w:style>
-  <w:style w:type="character" w:customStyle="1" w:styleId="SubtitleChar">
-    <w:name w:val="Subtitle Char"/>
-    <w:basedOn w:val="DefaultParagraphFont"/>
-    <w:link w:val="Subtitle"/>
+  <w:style w:type="character" w:customStyle="1" w:styleId="OndertitelChar">
+    <w:name w:val="Ondertitel Char"/>
+    <w:basedOn w:val="Standaardalinea-lettertype"/>
+    <w:link w:val="Ondertitel"/>
     <w:uiPriority w:val="11"/>
     <w:qFormat/>
     <w:rsid w:val="000A0414"/>
@@ -1613,10 +3836,10 @@
       <w:lang w:val="en-US"/>
     </w:rPr>
   </w:style>
-  <w:style w:type="character" w:customStyle="1" w:styleId="QuoteChar">
-    <w:name w:val="Quote Char"/>
-    <w:basedOn w:val="DefaultParagraphFont"/>
-    <w:link w:val="Quote"/>
+  <w:style w:type="character" w:customStyle="1" w:styleId="CitaatChar">
+    <w:name w:val="Citaat Char"/>
+    <w:basedOn w:val="Standaardalinea-lettertype"/>
+    <w:link w:val="Citaat"/>
     <w:uiPriority w:val="29"/>
     <w:qFormat/>
     <w:rsid w:val="000A0414"/>
@@ -1627,9 +3850,9 @@
       <w:lang w:val="en-US"/>
     </w:rPr>
   </w:style>
-  <w:style w:type="character" w:styleId="IntenseEmphasis">
+  <w:style w:type="character" w:styleId="Intensievebenadrukking">
     <w:name w:val="Intense Emphasis"/>
-    <w:basedOn w:val="DefaultParagraphFont"/>
+    <w:basedOn w:val="Standaardalinea-lettertype"/>
     <w:uiPriority w:val="21"/>
     <w:qFormat/>
     <w:rsid w:val="000A0414"/>
@@ -1639,10 +3862,10 @@
       <w:color w:val="0F4761" w:themeColor="accent1" w:themeShade="BF"/>
     </w:rPr>
   </w:style>
-  <w:style w:type="character" w:customStyle="1" w:styleId="IntenseQuoteChar">
-    <w:name w:val="Intense Quote Char"/>
-    <w:basedOn w:val="DefaultParagraphFont"/>
-    <w:link w:val="IntenseQuote"/>
+  <w:style w:type="character" w:customStyle="1" w:styleId="DuidelijkcitaatChar">
+    <w:name w:val="Duidelijk citaat Char"/>
+    <w:basedOn w:val="Standaardalinea-lettertype"/>
+    <w:link w:val="Duidelijkcitaat"/>
     <w:uiPriority w:val="30"/>
     <w:qFormat/>
     <w:rsid w:val="000A0414"/>
@@ -1653,9 +3876,9 @@
       <w:lang w:val="en-US"/>
     </w:rPr>
   </w:style>
-  <w:style w:type="character" w:styleId="IntenseReference">
+  <w:style w:type="character" w:styleId="Intensieveverwijzing">
     <w:name w:val="Intense Reference"/>
-    <w:basedOn w:val="DefaultParagraphFont"/>
+    <w:basedOn w:val="Standaardalinea-lettertype"/>
     <w:uiPriority w:val="32"/>
     <w:qFormat/>
     <w:rsid w:val="000A0414"/>
@@ -1669,8 +3892,8 @@
   </w:style>
   <w:style w:type="paragraph" w:customStyle="1" w:styleId="Heading">
     <w:name w:val="Heading"/>
-    <w:basedOn w:val="Normal"/>
-    <w:next w:val="BodyText"/>
+    <w:basedOn w:val="Standaard"/>
+    <w:next w:val="Plattetekst"/>
     <w:qFormat/>
     <w:pPr>
       <w:keepNext/>
@@ -1682,23 +3905,23 @@
       <w:szCs w:val="28"/>
     </w:rPr>
   </w:style>
-  <w:style w:type="paragraph" w:styleId="BodyText">
+  <w:style w:type="paragraph" w:styleId="Plattetekst">
     <w:name w:val="Body Text"/>
-    <w:basedOn w:val="Normal"/>
+    <w:basedOn w:val="Standaard"/>
     <w:pPr>
       <w:spacing w:after="140" w:line="276" w:lineRule="auto"/>
     </w:pPr>
   </w:style>
-  <w:style w:type="paragraph" w:styleId="List">
+  <w:style w:type="paragraph" w:styleId="Lijst">
     <w:name w:val="List"/>
-    <w:basedOn w:val="BodyText"/>
+    <w:basedOn w:val="Plattetekst"/>
     <w:rPr>
       <w:rFonts w:cs="Noto Sans Devanagari"/>
     </w:rPr>
   </w:style>
-  <w:style w:type="paragraph" w:styleId="Caption">
+  <w:style w:type="paragraph" w:styleId="Bijschrift">
     <w:name w:val="caption"/>
-    <w:basedOn w:val="Normal"/>
+    <w:basedOn w:val="Standaard"/>
     <w:qFormat/>
     <w:pPr>
       <w:suppressLineNumbers/>
@@ -1714,21 +3937,20 @@
   </w:style>
   <w:style w:type="paragraph" w:customStyle="1" w:styleId="Index">
     <w:name w:val="Index"/>
-    <w:basedOn w:val="Normal"/>
+    <w:basedOn w:val="Standaard"/>
     <w:qFormat/>
     <w:pPr>
       <w:suppressLineNumbers/>
     </w:pPr>
     <w:rPr>
       <w:rFonts w:cs="Noto Sans Devanagari"/>
-      <w:lang/>
     </w:rPr>
   </w:style>
-  <w:style w:type="paragraph" w:styleId="Title">
+  <w:style w:type="paragraph" w:styleId="Titel">
     <w:name w:val="Title"/>
-    <w:basedOn w:val="Normal"/>
-    <w:next w:val="Normal"/>
-    <w:link w:val="TitleChar"/>
+    <w:basedOn w:val="Standaard"/>
+    <w:next w:val="Standaard"/>
+    <w:link w:val="TitelChar"/>
     <w:uiPriority w:val="10"/>
     <w:qFormat/>
     <w:rsid w:val="000A0414"/>
@@ -1743,11 +3965,11 @@
       <w:szCs w:val="56"/>
     </w:rPr>
   </w:style>
-  <w:style w:type="paragraph" w:styleId="Subtitle">
+  <w:style w:type="paragraph" w:styleId="Ondertitel">
     <w:name w:val="Subtitle"/>
-    <w:basedOn w:val="Normal"/>
-    <w:next w:val="Normal"/>
-    <w:link w:val="SubtitleChar"/>
+    <w:basedOn w:val="Standaard"/>
+    <w:next w:val="Standaard"/>
+    <w:link w:val="OndertitelChar"/>
     <w:uiPriority w:val="11"/>
     <w:qFormat/>
     <w:rsid w:val="000A0414"/>
@@ -1759,11 +3981,11 @@
       <w:szCs w:val="28"/>
     </w:rPr>
   </w:style>
-  <w:style w:type="paragraph" w:styleId="Quote">
+  <w:style w:type="paragraph" w:styleId="Citaat">
     <w:name w:val="Quote"/>
-    <w:basedOn w:val="Normal"/>
-    <w:next w:val="Normal"/>
-    <w:link w:val="QuoteChar"/>
+    <w:basedOn w:val="Standaard"/>
+    <w:next w:val="Standaard"/>
+    <w:link w:val="CitaatChar"/>
     <w:uiPriority w:val="29"/>
     <w:qFormat/>
     <w:rsid w:val="000A0414"/>
@@ -1777,9 +3999,9 @@
       <w:color w:val="404040" w:themeColor="text1" w:themeTint="BF"/>
     </w:rPr>
   </w:style>
-  <w:style w:type="paragraph" w:styleId="ListParagraph">
+  <w:style w:type="paragraph" w:styleId="Lijstalinea">
     <w:name w:val="List Paragraph"/>
-    <w:basedOn w:val="Normal"/>
+    <w:basedOn w:val="Standaard"/>
     <w:uiPriority w:val="34"/>
     <w:qFormat/>
     <w:rsid w:val="000A0414"/>
@@ -1788,11 +4010,11 @@
       <w:contextualSpacing/>
     </w:pPr>
   </w:style>
-  <w:style w:type="paragraph" w:styleId="IntenseQuote">
+  <w:style w:type="paragraph" w:styleId="Duidelijkcitaat">
     <w:name w:val="Intense Quote"/>
-    <w:basedOn w:val="Normal"/>
-    <w:next w:val="Normal"/>
-    <w:link w:val="IntenseQuoteChar"/>
+    <w:basedOn w:val="Standaard"/>
+    <w:next w:val="Standaard"/>
+    <w:link w:val="DuidelijkcitaatChar"/>
     <w:uiPriority w:val="30"/>
     <w:qFormat/>
     <w:rsid w:val="000A0414"/>
@@ -1813,16 +4035,16 @@
   </w:style>
   <w:style w:type="paragraph" w:customStyle="1" w:styleId="Comment">
     <w:name w:val="Comment"/>
-    <w:basedOn w:val="Normal"/>
+    <w:basedOn w:val="Standaard"/>
     <w:qFormat/>
     <w:rPr>
       <w:sz w:val="20"/>
       <w:szCs w:val="20"/>
     </w:rPr>
   </w:style>
-  <w:style w:type="table" w:styleId="TableGrid">
+  <w:style w:type="table" w:styleId="Tabelraster">
     <w:name w:val="Table Grid"/>
-    <w:basedOn w:val="TableNormal"/>
+    <w:basedOn w:val="Standaardtabel"/>
     <w:uiPriority w:val="39"/>
     <w:rsid w:val="00B47F44"/>
     <w:tblPr>

</xml_diff>

<commit_message>
updated the llm report
</commit_message>
<xml_diff>
--- a/LLM_usage_report.docx
+++ b/LLM_usage_report.docx
@@ -690,7 +690,21 @@
           <w:rFonts w:ascii="Arial" w:hAnsi="Arial" w:cs="Arial"/>
           <w:color w:val="4C94D8" w:themeColor="text2" w:themeTint="80"/>
         </w:rPr>
-        <w:t>my code and implement to desired extra code with it, which it then messed up)</w:t>
+        <w:t>my code and implement t</w:t>
+      </w:r>
+      <w:r>
+        <w:rPr>
+          <w:rFonts w:ascii="Arial" w:hAnsi="Arial" w:cs="Arial"/>
+          <w:color w:val="4C94D8" w:themeColor="text2" w:themeTint="80"/>
+        </w:rPr>
+        <w:t>he</w:t>
+      </w:r>
+      <w:r>
+        <w:rPr>
+          <w:rFonts w:ascii="Arial" w:hAnsi="Arial" w:cs="Arial"/>
+          <w:color w:val="4C94D8" w:themeColor="text2" w:themeTint="80"/>
+        </w:rPr>
+        <w:t xml:space="preserve"> desired extra code with it, which it then messed up)</w:t>
       </w:r>
       <w:r>
         <w:rPr>
@@ -893,13 +907,13 @@
     <w:p>
       <w:pPr>
         <w:rPr>
-          <w:rFonts w:ascii="Arial" w:hAnsi="Arial" w:cs="Arial"/>
-          <w:color w:val="4C94D8" w:themeColor="text2" w:themeTint="80"/>
+          <w:noProof/>
         </w:rPr>
       </w:pPr>
       <w:r>
         <w:rPr>
           <w:rFonts w:ascii="Arial" w:hAnsi="Arial" w:cs="Arial"/>
+          <w:noProof/>
           <w:color w:val="4C94D8" w:themeColor="text2" w:themeTint="80"/>
         </w:rPr>
         <w:lastRenderedPageBreak/>
@@ -948,6 +962,7 @@
       <w:r>
         <w:rPr>
           <w:rFonts w:ascii="Arial" w:hAnsi="Arial" w:cs="Arial"/>
+          <w:noProof/>
           <w:color w:val="4C94D8" w:themeColor="text2" w:themeTint="80"/>
         </w:rPr>
         <w:drawing>
@@ -2714,7 +2729,7 @@
         </w:rPr>
         <w:lastRenderedPageBreak/>
         <w:drawing>
-          <wp:inline distT="0" distB="0" distL="0" distR="0" wp14:anchorId="0061C41C" wp14:editId="021A225D">
+          <wp:inline distT="0" distB="0" distL="0" distR="0" wp14:anchorId="0061C41C" wp14:editId="75BB2936">
             <wp:extent cx="3777102" cy="4840014"/>
             <wp:effectExtent l="0" t="0" r="0" b="0"/>
             <wp:docPr id="1949745684" name="Afbeelding 1" descr="Afbeelding met tekst, schermopname, Lettertype&#10;&#10;Door AI gegenereerde inhoud is mogelijk onjuist."/>
@@ -2737,11 +2752,919 @@
                   <pic:spPr>
                     <a:xfrm>
                       <a:off x="0" y="0"/>
-                      <a:ext cx="3781790" cy="4846021"/>
-                    </a:xfrm>
-                    <a:prstGeom prst="rect">
-                      <a:avLst/>
-                    </a:prstGeom>
+                      <a:ext cx="3777102" cy="4840014"/>
+                    </a:xfrm>
+                    <a:prstGeom prst="rect">
+                      <a:avLst/>
+                    </a:prstGeom>
+                  </pic:spPr>
+                </pic:pic>
+              </a:graphicData>
+            </a:graphic>
+          </wp:inline>
+        </w:drawing>
+      </w:r>
+      <w:r>
+        <w:rPr>
+          <w:noProof/>
+        </w:rPr>
+        <w:drawing>
+          <wp:inline distT="0" distB="0" distL="0" distR="0" wp14:anchorId="50A3FB1A" wp14:editId="0D6EEDEF">
+            <wp:extent cx="4651656" cy="3864429"/>
+            <wp:effectExtent l="0" t="0" r="0" b="0"/>
+            <wp:docPr id="1420538631" name="Afbeelding 49"/>
+            <wp:cNvGraphicFramePr>
+              <a:graphicFrameLocks xmlns:a="http://schemas.openxmlformats.org/drawingml/2006/main" noChangeAspect="1"/>
+            </wp:cNvGraphicFramePr>
+            <a:graphic xmlns:a="http://schemas.openxmlformats.org/drawingml/2006/main">
+              <a:graphicData uri="http://schemas.openxmlformats.org/drawingml/2006/picture">
+                <pic:pic xmlns:pic="http://schemas.openxmlformats.org/drawingml/2006/picture">
+                  <pic:nvPicPr>
+                    <pic:cNvPr id="0" name="Picture 1"/>
+                    <pic:cNvPicPr>
+                      <a:picLocks noChangeAspect="1" noChangeArrowheads="1"/>
+                    </pic:cNvPicPr>
+                  </pic:nvPicPr>
+                  <pic:blipFill>
+                    <a:blip r:embed="rId47">
+                      <a:extLst>
+                        <a:ext uri="{28A0092B-C50C-407E-A947-70E740481C1C}">
+                          <a14:useLocalDpi xmlns:a14="http://schemas.microsoft.com/office/drawing/2010/main" val="0"/>
+                        </a:ext>
+                      </a:extLst>
+                    </a:blip>
+                    <a:srcRect/>
+                    <a:stretch>
+                      <a:fillRect/>
+                    </a:stretch>
+                  </pic:blipFill>
+                  <pic:spPr bwMode="auto">
+                    <a:xfrm>
+                      <a:off x="0" y="0"/>
+                      <a:ext cx="4653652" cy="3866087"/>
+                    </a:xfrm>
+                    <a:prstGeom prst="rect">
+                      <a:avLst/>
+                    </a:prstGeom>
+                    <a:noFill/>
+                    <a:ln>
+                      <a:noFill/>
+                    </a:ln>
+                  </pic:spPr>
+                </pic:pic>
+              </a:graphicData>
+            </a:graphic>
+          </wp:inline>
+        </w:drawing>
+      </w:r>
+      <w:r>
+        <w:rPr>
+          <w:noProof/>
+        </w:rPr>
+        <w:lastRenderedPageBreak/>
+        <w:drawing>
+          <wp:inline distT="0" distB="0" distL="0" distR="0" wp14:anchorId="0785B7B6" wp14:editId="4201CAD9">
+            <wp:extent cx="4963886" cy="4275207"/>
+            <wp:effectExtent l="0" t="0" r="0" b="0"/>
+            <wp:docPr id="824663647" name="Afbeelding 50"/>
+            <wp:cNvGraphicFramePr>
+              <a:graphicFrameLocks xmlns:a="http://schemas.openxmlformats.org/drawingml/2006/main" noChangeAspect="1"/>
+            </wp:cNvGraphicFramePr>
+            <a:graphic xmlns:a="http://schemas.openxmlformats.org/drawingml/2006/main">
+              <a:graphicData uri="http://schemas.openxmlformats.org/drawingml/2006/picture">
+                <pic:pic xmlns:pic="http://schemas.openxmlformats.org/drawingml/2006/picture">
+                  <pic:nvPicPr>
+                    <pic:cNvPr id="0" name="Picture 2"/>
+                    <pic:cNvPicPr>
+                      <a:picLocks noChangeAspect="1" noChangeArrowheads="1"/>
+                    </pic:cNvPicPr>
+                  </pic:nvPicPr>
+                  <pic:blipFill>
+                    <a:blip r:embed="rId48">
+                      <a:extLst>
+                        <a:ext uri="{28A0092B-C50C-407E-A947-70E740481C1C}">
+                          <a14:useLocalDpi xmlns:a14="http://schemas.microsoft.com/office/drawing/2010/main" val="0"/>
+                        </a:ext>
+                      </a:extLst>
+                    </a:blip>
+                    <a:srcRect/>
+                    <a:stretch>
+                      <a:fillRect/>
+                    </a:stretch>
+                  </pic:blipFill>
+                  <pic:spPr bwMode="auto">
+                    <a:xfrm>
+                      <a:off x="0" y="0"/>
+                      <a:ext cx="4965677" cy="4276749"/>
+                    </a:xfrm>
+                    <a:prstGeom prst="rect">
+                      <a:avLst/>
+                    </a:prstGeom>
+                    <a:noFill/>
+                    <a:ln>
+                      <a:noFill/>
+                    </a:ln>
+                  </pic:spPr>
+                </pic:pic>
+              </a:graphicData>
+            </a:graphic>
+          </wp:inline>
+        </w:drawing>
+      </w:r>
+      <w:r>
+        <w:rPr>
+          <w:noProof/>
+        </w:rPr>
+        <w:drawing>
+          <wp:inline distT="0" distB="0" distL="0" distR="0" wp14:anchorId="097F5784" wp14:editId="0723EE7B">
+            <wp:extent cx="4840837" cy="4169229"/>
+            <wp:effectExtent l="0" t="0" r="0" b="0"/>
+            <wp:docPr id="71066980" name="Afbeelding 51"/>
+            <wp:cNvGraphicFramePr>
+              <a:graphicFrameLocks xmlns:a="http://schemas.openxmlformats.org/drawingml/2006/main" noChangeAspect="1"/>
+            </wp:cNvGraphicFramePr>
+            <a:graphic xmlns:a="http://schemas.openxmlformats.org/drawingml/2006/main">
+              <a:graphicData uri="http://schemas.openxmlformats.org/drawingml/2006/picture">
+                <pic:pic xmlns:pic="http://schemas.openxmlformats.org/drawingml/2006/picture">
+                  <pic:nvPicPr>
+                    <pic:cNvPr id="0" name="Picture 3"/>
+                    <pic:cNvPicPr>
+                      <a:picLocks noChangeAspect="1" noChangeArrowheads="1"/>
+                    </pic:cNvPicPr>
+                  </pic:nvPicPr>
+                  <pic:blipFill>
+                    <a:blip r:embed="rId49">
+                      <a:extLst>
+                        <a:ext uri="{28A0092B-C50C-407E-A947-70E740481C1C}">
+                          <a14:useLocalDpi xmlns:a14="http://schemas.microsoft.com/office/drawing/2010/main" val="0"/>
+                        </a:ext>
+                      </a:extLst>
+                    </a:blip>
+                    <a:srcRect/>
+                    <a:stretch>
+                      <a:fillRect/>
+                    </a:stretch>
+                  </pic:blipFill>
+                  <pic:spPr bwMode="auto">
+                    <a:xfrm>
+                      <a:off x="0" y="0"/>
+                      <a:ext cx="4843335" cy="4171380"/>
+                    </a:xfrm>
+                    <a:prstGeom prst="rect">
+                      <a:avLst/>
+                    </a:prstGeom>
+                    <a:noFill/>
+                    <a:ln>
+                      <a:noFill/>
+                    </a:ln>
+                  </pic:spPr>
+                </pic:pic>
+              </a:graphicData>
+            </a:graphic>
+          </wp:inline>
+        </w:drawing>
+      </w:r>
+      <w:r>
+        <w:rPr>
+          <w:noProof/>
+        </w:rPr>
+        <w:lastRenderedPageBreak/>
+        <w:drawing>
+          <wp:inline distT="0" distB="0" distL="0" distR="0" wp14:anchorId="70B2CE8A" wp14:editId="7EE47129">
+            <wp:extent cx="4684651" cy="3918857"/>
+            <wp:effectExtent l="0" t="0" r="0" b="0"/>
+            <wp:docPr id="1100013704" name="Afbeelding 52"/>
+            <wp:cNvGraphicFramePr>
+              <a:graphicFrameLocks xmlns:a="http://schemas.openxmlformats.org/drawingml/2006/main" noChangeAspect="1"/>
+            </wp:cNvGraphicFramePr>
+            <a:graphic xmlns:a="http://schemas.openxmlformats.org/drawingml/2006/main">
+              <a:graphicData uri="http://schemas.openxmlformats.org/drawingml/2006/picture">
+                <pic:pic xmlns:pic="http://schemas.openxmlformats.org/drawingml/2006/picture">
+                  <pic:nvPicPr>
+                    <pic:cNvPr id="0" name="Picture 4"/>
+                    <pic:cNvPicPr>
+                      <a:picLocks noChangeAspect="1" noChangeArrowheads="1"/>
+                    </pic:cNvPicPr>
+                  </pic:nvPicPr>
+                  <pic:blipFill>
+                    <a:blip r:embed="rId50">
+                      <a:extLst>
+                        <a:ext uri="{28A0092B-C50C-407E-A947-70E740481C1C}">
+                          <a14:useLocalDpi xmlns:a14="http://schemas.microsoft.com/office/drawing/2010/main" val="0"/>
+                        </a:ext>
+                      </a:extLst>
+                    </a:blip>
+                    <a:srcRect/>
+                    <a:stretch>
+                      <a:fillRect/>
+                    </a:stretch>
+                  </pic:blipFill>
+                  <pic:spPr bwMode="auto">
+                    <a:xfrm>
+                      <a:off x="0" y="0"/>
+                      <a:ext cx="4693682" cy="3926412"/>
+                    </a:xfrm>
+                    <a:prstGeom prst="rect">
+                      <a:avLst/>
+                    </a:prstGeom>
+                    <a:noFill/>
+                    <a:ln>
+                      <a:noFill/>
+                    </a:ln>
+                  </pic:spPr>
+                </pic:pic>
+              </a:graphicData>
+            </a:graphic>
+          </wp:inline>
+        </w:drawing>
+      </w:r>
+      <w:r>
+        <w:rPr>
+          <w:noProof/>
+        </w:rPr>
+        <w:drawing>
+          <wp:inline distT="0" distB="0" distL="0" distR="0" wp14:anchorId="68C4408E" wp14:editId="652724DB">
+            <wp:extent cx="4942114" cy="4284408"/>
+            <wp:effectExtent l="0" t="0" r="0" b="0"/>
+            <wp:docPr id="2064057099" name="Afbeelding 53"/>
+            <wp:cNvGraphicFramePr>
+              <a:graphicFrameLocks xmlns:a="http://schemas.openxmlformats.org/drawingml/2006/main" noChangeAspect="1"/>
+            </wp:cNvGraphicFramePr>
+            <a:graphic xmlns:a="http://schemas.openxmlformats.org/drawingml/2006/main">
+              <a:graphicData uri="http://schemas.openxmlformats.org/drawingml/2006/picture">
+                <pic:pic xmlns:pic="http://schemas.openxmlformats.org/drawingml/2006/picture">
+                  <pic:nvPicPr>
+                    <pic:cNvPr id="0" name="Picture 5"/>
+                    <pic:cNvPicPr>
+                      <a:picLocks noChangeAspect="1" noChangeArrowheads="1"/>
+                    </pic:cNvPicPr>
+                  </pic:nvPicPr>
+                  <pic:blipFill>
+                    <a:blip r:embed="rId51">
+                      <a:extLst>
+                        <a:ext uri="{28A0092B-C50C-407E-A947-70E740481C1C}">
+                          <a14:useLocalDpi xmlns:a14="http://schemas.microsoft.com/office/drawing/2010/main" val="0"/>
+                        </a:ext>
+                      </a:extLst>
+                    </a:blip>
+                    <a:srcRect/>
+                    <a:stretch>
+                      <a:fillRect/>
+                    </a:stretch>
+                  </pic:blipFill>
+                  <pic:spPr bwMode="auto">
+                    <a:xfrm>
+                      <a:off x="0" y="0"/>
+                      <a:ext cx="4944297" cy="4286301"/>
+                    </a:xfrm>
+                    <a:prstGeom prst="rect">
+                      <a:avLst/>
+                    </a:prstGeom>
+                    <a:noFill/>
+                    <a:ln>
+                      <a:noFill/>
+                    </a:ln>
+                  </pic:spPr>
+                </pic:pic>
+              </a:graphicData>
+            </a:graphic>
+          </wp:inline>
+        </w:drawing>
+      </w:r>
+      <w:r>
+        <w:rPr>
+          <w:noProof/>
+        </w:rPr>
+        <w:lastRenderedPageBreak/>
+        <w:drawing>
+          <wp:inline distT="0" distB="0" distL="0" distR="0" wp14:anchorId="5E77274C" wp14:editId="08694244">
+            <wp:extent cx="5007033" cy="4093029"/>
+            <wp:effectExtent l="0" t="0" r="0" b="0"/>
+            <wp:docPr id="1750975262" name="Afbeelding 54" descr="Afbeelding met tekst, elektronica, computer, schermopname&#10;&#10;Door AI gegenereerde inhoud is mogelijk onjuist."/>
+            <wp:cNvGraphicFramePr>
+              <a:graphicFrameLocks xmlns:a="http://schemas.openxmlformats.org/drawingml/2006/main" noChangeAspect="1"/>
+            </wp:cNvGraphicFramePr>
+            <a:graphic xmlns:a="http://schemas.openxmlformats.org/drawingml/2006/main">
+              <a:graphicData uri="http://schemas.openxmlformats.org/drawingml/2006/picture">
+                <pic:pic xmlns:pic="http://schemas.openxmlformats.org/drawingml/2006/picture">
+                  <pic:nvPicPr>
+                    <pic:cNvPr id="1750975262" name="Afbeelding 54" descr="Afbeelding met tekst, elektronica, computer, schermopname&#10;&#10;Door AI gegenereerde inhoud is mogelijk onjuist."/>
+                    <pic:cNvPicPr>
+                      <a:picLocks noChangeAspect="1" noChangeArrowheads="1"/>
+                    </pic:cNvPicPr>
+                  </pic:nvPicPr>
+                  <pic:blipFill>
+                    <a:blip r:embed="rId52">
+                      <a:extLst>
+                        <a:ext uri="{28A0092B-C50C-407E-A947-70E740481C1C}">
+                          <a14:useLocalDpi xmlns:a14="http://schemas.microsoft.com/office/drawing/2010/main" val="0"/>
+                        </a:ext>
+                      </a:extLst>
+                    </a:blip>
+                    <a:srcRect/>
+                    <a:stretch>
+                      <a:fillRect/>
+                    </a:stretch>
+                  </pic:blipFill>
+                  <pic:spPr bwMode="auto">
+                    <a:xfrm>
+                      <a:off x="0" y="0"/>
+                      <a:ext cx="5017849" cy="4101871"/>
+                    </a:xfrm>
+                    <a:prstGeom prst="rect">
+                      <a:avLst/>
+                    </a:prstGeom>
+                    <a:noFill/>
+                    <a:ln>
+                      <a:noFill/>
+                    </a:ln>
+                  </pic:spPr>
+                </pic:pic>
+              </a:graphicData>
+            </a:graphic>
+          </wp:inline>
+        </w:drawing>
+      </w:r>
+      <w:r>
+        <w:rPr>
+          <w:noProof/>
+        </w:rPr>
+        <w:drawing>
+          <wp:inline distT="0" distB="0" distL="0" distR="0" wp14:anchorId="5FDC9911" wp14:editId="2CC5EF99">
+            <wp:extent cx="5142797" cy="4419600"/>
+            <wp:effectExtent l="0" t="0" r="0" b="0"/>
+            <wp:docPr id="46184933" name="Afbeelding 55" descr="Afbeelding met tekst, schermopname, Lettertype, nummer&#10;&#10;Door AI gegenereerde inhoud is mogelijk onjuist."/>
+            <wp:cNvGraphicFramePr>
+              <a:graphicFrameLocks xmlns:a="http://schemas.openxmlformats.org/drawingml/2006/main" noChangeAspect="1"/>
+            </wp:cNvGraphicFramePr>
+            <a:graphic xmlns:a="http://schemas.openxmlformats.org/drawingml/2006/main">
+              <a:graphicData uri="http://schemas.openxmlformats.org/drawingml/2006/picture">
+                <pic:pic xmlns:pic="http://schemas.openxmlformats.org/drawingml/2006/picture">
+                  <pic:nvPicPr>
+                    <pic:cNvPr id="46184933" name="Afbeelding 55" descr="Afbeelding met tekst, schermopname, Lettertype, nummer&#10;&#10;Door AI gegenereerde inhoud is mogelijk onjuist."/>
+                    <pic:cNvPicPr>
+                      <a:picLocks noChangeAspect="1" noChangeArrowheads="1"/>
+                    </pic:cNvPicPr>
+                  </pic:nvPicPr>
+                  <pic:blipFill>
+                    <a:blip r:embed="rId53">
+                      <a:extLst>
+                        <a:ext uri="{28A0092B-C50C-407E-A947-70E740481C1C}">
+                          <a14:useLocalDpi xmlns:a14="http://schemas.microsoft.com/office/drawing/2010/main" val="0"/>
+                        </a:ext>
+                      </a:extLst>
+                    </a:blip>
+                    <a:srcRect/>
+                    <a:stretch>
+                      <a:fillRect/>
+                    </a:stretch>
+                  </pic:blipFill>
+                  <pic:spPr bwMode="auto">
+                    <a:xfrm>
+                      <a:off x="0" y="0"/>
+                      <a:ext cx="5143988" cy="4420624"/>
+                    </a:xfrm>
+                    <a:prstGeom prst="rect">
+                      <a:avLst/>
+                    </a:prstGeom>
+                    <a:noFill/>
+                    <a:ln>
+                      <a:noFill/>
+                    </a:ln>
+                  </pic:spPr>
+                </pic:pic>
+              </a:graphicData>
+            </a:graphic>
+          </wp:inline>
+        </w:drawing>
+      </w:r>
+      <w:r>
+        <w:rPr>
+          <w:noProof/>
+        </w:rPr>
+        <w:lastRenderedPageBreak/>
+        <w:drawing>
+          <wp:inline distT="0" distB="0" distL="0" distR="0" wp14:anchorId="428398C7" wp14:editId="49D04CF4">
+            <wp:extent cx="4750120" cy="4082143"/>
+            <wp:effectExtent l="0" t="0" r="0" b="0"/>
+            <wp:docPr id="204553102" name="Afbeelding 56"/>
+            <wp:cNvGraphicFramePr>
+              <a:graphicFrameLocks xmlns:a="http://schemas.openxmlformats.org/drawingml/2006/main" noChangeAspect="1"/>
+            </wp:cNvGraphicFramePr>
+            <a:graphic xmlns:a="http://schemas.openxmlformats.org/drawingml/2006/main">
+              <a:graphicData uri="http://schemas.openxmlformats.org/drawingml/2006/picture">
+                <pic:pic xmlns:pic="http://schemas.openxmlformats.org/drawingml/2006/picture">
+                  <pic:nvPicPr>
+                    <pic:cNvPr id="0" name="Picture 8"/>
+                    <pic:cNvPicPr>
+                      <a:picLocks noChangeAspect="1" noChangeArrowheads="1"/>
+                    </pic:cNvPicPr>
+                  </pic:nvPicPr>
+                  <pic:blipFill>
+                    <a:blip r:embed="rId54">
+                      <a:extLst>
+                        <a:ext uri="{28A0092B-C50C-407E-A947-70E740481C1C}">
+                          <a14:useLocalDpi xmlns:a14="http://schemas.microsoft.com/office/drawing/2010/main" val="0"/>
+                        </a:ext>
+                      </a:extLst>
+                    </a:blip>
+                    <a:srcRect/>
+                    <a:stretch>
+                      <a:fillRect/>
+                    </a:stretch>
+                  </pic:blipFill>
+                  <pic:spPr bwMode="auto">
+                    <a:xfrm>
+                      <a:off x="0" y="0"/>
+                      <a:ext cx="4752316" cy="4084030"/>
+                    </a:xfrm>
+                    <a:prstGeom prst="rect">
+                      <a:avLst/>
+                    </a:prstGeom>
+                    <a:noFill/>
+                    <a:ln>
+                      <a:noFill/>
+                    </a:ln>
+                  </pic:spPr>
+                </pic:pic>
+              </a:graphicData>
+            </a:graphic>
+          </wp:inline>
+        </w:drawing>
+      </w:r>
+      <w:r>
+        <w:rPr>
+          <w:noProof/>
+        </w:rPr>
+        <w:drawing>
+          <wp:inline distT="0" distB="0" distL="0" distR="0" wp14:anchorId="6AD2D27F" wp14:editId="7530ED57">
+            <wp:extent cx="4663631" cy="3918857"/>
+            <wp:effectExtent l="0" t="0" r="0" b="0"/>
+            <wp:docPr id="1315469348" name="Afbeelding 57"/>
+            <wp:cNvGraphicFramePr>
+              <a:graphicFrameLocks xmlns:a="http://schemas.openxmlformats.org/drawingml/2006/main" noChangeAspect="1"/>
+            </wp:cNvGraphicFramePr>
+            <a:graphic xmlns:a="http://schemas.openxmlformats.org/drawingml/2006/main">
+              <a:graphicData uri="http://schemas.openxmlformats.org/drawingml/2006/picture">
+                <pic:pic xmlns:pic="http://schemas.openxmlformats.org/drawingml/2006/picture">
+                  <pic:nvPicPr>
+                    <pic:cNvPr id="0" name="Picture 9"/>
+                    <pic:cNvPicPr>
+                      <a:picLocks noChangeAspect="1" noChangeArrowheads="1"/>
+                    </pic:cNvPicPr>
+                  </pic:nvPicPr>
+                  <pic:blipFill>
+                    <a:blip r:embed="rId55">
+                      <a:extLst>
+                        <a:ext uri="{28A0092B-C50C-407E-A947-70E740481C1C}">
+                          <a14:useLocalDpi xmlns:a14="http://schemas.microsoft.com/office/drawing/2010/main" val="0"/>
+                        </a:ext>
+                      </a:extLst>
+                    </a:blip>
+                    <a:srcRect/>
+                    <a:stretch>
+                      <a:fillRect/>
+                    </a:stretch>
+                  </pic:blipFill>
+                  <pic:spPr bwMode="auto">
+                    <a:xfrm>
+                      <a:off x="0" y="0"/>
+                      <a:ext cx="4667237" cy="3921887"/>
+                    </a:xfrm>
+                    <a:prstGeom prst="rect">
+                      <a:avLst/>
+                    </a:prstGeom>
+                    <a:noFill/>
+                    <a:ln>
+                      <a:noFill/>
+                    </a:ln>
+                  </pic:spPr>
+                </pic:pic>
+              </a:graphicData>
+            </a:graphic>
+          </wp:inline>
+        </w:drawing>
+      </w:r>
+      <w:r>
+        <w:rPr>
+          <w:noProof/>
+        </w:rPr>
+        <w:lastRenderedPageBreak/>
+        <w:drawing>
+          <wp:inline distT="0" distB="0" distL="0" distR="0" wp14:anchorId="6947045B" wp14:editId="650C5285">
+            <wp:extent cx="4942114" cy="4312909"/>
+            <wp:effectExtent l="0" t="0" r="0" b="0"/>
+            <wp:docPr id="1496480352" name="Afbeelding 58"/>
+            <wp:cNvGraphicFramePr>
+              <a:graphicFrameLocks xmlns:a="http://schemas.openxmlformats.org/drawingml/2006/main" noChangeAspect="1"/>
+            </wp:cNvGraphicFramePr>
+            <a:graphic xmlns:a="http://schemas.openxmlformats.org/drawingml/2006/main">
+              <a:graphicData uri="http://schemas.openxmlformats.org/drawingml/2006/picture">
+                <pic:pic xmlns:pic="http://schemas.openxmlformats.org/drawingml/2006/picture">
+                  <pic:nvPicPr>
+                    <pic:cNvPr id="0" name="Picture 10"/>
+                    <pic:cNvPicPr>
+                      <a:picLocks noChangeAspect="1" noChangeArrowheads="1"/>
+                    </pic:cNvPicPr>
+                  </pic:nvPicPr>
+                  <pic:blipFill>
+                    <a:blip r:embed="rId56">
+                      <a:extLst>
+                        <a:ext uri="{28A0092B-C50C-407E-A947-70E740481C1C}">
+                          <a14:useLocalDpi xmlns:a14="http://schemas.microsoft.com/office/drawing/2010/main" val="0"/>
+                        </a:ext>
+                      </a:extLst>
+                    </a:blip>
+                    <a:srcRect/>
+                    <a:stretch>
+                      <a:fillRect/>
+                    </a:stretch>
+                  </pic:blipFill>
+                  <pic:spPr bwMode="auto">
+                    <a:xfrm>
+                      <a:off x="0" y="0"/>
+                      <a:ext cx="4951929" cy="4321474"/>
+                    </a:xfrm>
+                    <a:prstGeom prst="rect">
+                      <a:avLst/>
+                    </a:prstGeom>
+                    <a:noFill/>
+                    <a:ln>
+                      <a:noFill/>
+                    </a:ln>
+                  </pic:spPr>
+                </pic:pic>
+              </a:graphicData>
+            </a:graphic>
+          </wp:inline>
+        </w:drawing>
+      </w:r>
+      <w:r>
+        <w:rPr>
+          <w:noProof/>
+        </w:rPr>
+        <w:drawing>
+          <wp:inline distT="0" distB="0" distL="0" distR="0" wp14:anchorId="21960AA8" wp14:editId="71568952">
+            <wp:extent cx="5116286" cy="4454692"/>
+            <wp:effectExtent l="0" t="0" r="0" b="0"/>
+            <wp:docPr id="1182108127" name="Afbeelding 59"/>
+            <wp:cNvGraphicFramePr>
+              <a:graphicFrameLocks xmlns:a="http://schemas.openxmlformats.org/drawingml/2006/main" noChangeAspect="1"/>
+            </wp:cNvGraphicFramePr>
+            <a:graphic xmlns:a="http://schemas.openxmlformats.org/drawingml/2006/main">
+              <a:graphicData uri="http://schemas.openxmlformats.org/drawingml/2006/picture">
+                <pic:pic xmlns:pic="http://schemas.openxmlformats.org/drawingml/2006/picture">
+                  <pic:nvPicPr>
+                    <pic:cNvPr id="0" name="Picture 11"/>
+                    <pic:cNvPicPr>
+                      <a:picLocks noChangeAspect="1" noChangeArrowheads="1"/>
+                    </pic:cNvPicPr>
+                  </pic:nvPicPr>
+                  <pic:blipFill>
+                    <a:blip r:embed="rId57">
+                      <a:extLst>
+                        <a:ext uri="{28A0092B-C50C-407E-A947-70E740481C1C}">
+                          <a14:useLocalDpi xmlns:a14="http://schemas.microsoft.com/office/drawing/2010/main" val="0"/>
+                        </a:ext>
+                      </a:extLst>
+                    </a:blip>
+                    <a:srcRect/>
+                    <a:stretch>
+                      <a:fillRect/>
+                    </a:stretch>
+                  </pic:blipFill>
+                  <pic:spPr bwMode="auto">
+                    <a:xfrm>
+                      <a:off x="0" y="0"/>
+                      <a:ext cx="5116897" cy="4455224"/>
+                    </a:xfrm>
+                    <a:prstGeom prst="rect">
+                      <a:avLst/>
+                    </a:prstGeom>
+                    <a:noFill/>
+                    <a:ln>
+                      <a:noFill/>
+                    </a:ln>
+                  </pic:spPr>
+                </pic:pic>
+              </a:graphicData>
+            </a:graphic>
+          </wp:inline>
+        </w:drawing>
+      </w:r>
+    </w:p>
+    <w:p>
+      <w:pPr>
+        <w:spacing w:after="0" w:line="240" w:lineRule="auto"/>
+        <w:rPr>
+          <w:noProof/>
+        </w:rPr>
+      </w:pPr>
+      <w:r>
+        <w:rPr>
+          <w:noProof/>
+        </w:rPr>
+        <w:br w:type="page"/>
+      </w:r>
+      <w:r>
+        <w:rPr>
+          <w:noProof/>
+        </w:rPr>
+        <w:lastRenderedPageBreak/>
+        <w:drawing>
+          <wp:inline distT="0" distB="0" distL="0" distR="0" wp14:anchorId="6943C6D1" wp14:editId="221374DC">
+            <wp:extent cx="5018314" cy="4484036"/>
+            <wp:effectExtent l="0" t="0" r="0" b="0"/>
+            <wp:docPr id="580221927" name="Afbeelding 61"/>
+            <wp:cNvGraphicFramePr>
+              <a:graphicFrameLocks xmlns:a="http://schemas.openxmlformats.org/drawingml/2006/main" noChangeAspect="1"/>
+            </wp:cNvGraphicFramePr>
+            <a:graphic xmlns:a="http://schemas.openxmlformats.org/drawingml/2006/main">
+              <a:graphicData uri="http://schemas.openxmlformats.org/drawingml/2006/picture">
+                <pic:pic xmlns:pic="http://schemas.openxmlformats.org/drawingml/2006/picture">
+                  <pic:nvPicPr>
+                    <pic:cNvPr id="0" name="Picture 13"/>
+                    <pic:cNvPicPr>
+                      <a:picLocks noChangeAspect="1" noChangeArrowheads="1"/>
+                    </pic:cNvPicPr>
+                  </pic:nvPicPr>
+                  <pic:blipFill>
+                    <a:blip r:embed="rId58">
+                      <a:extLst>
+                        <a:ext uri="{28A0092B-C50C-407E-A947-70E740481C1C}">
+                          <a14:useLocalDpi xmlns:a14="http://schemas.microsoft.com/office/drawing/2010/main" val="0"/>
+                        </a:ext>
+                      </a:extLst>
+                    </a:blip>
+                    <a:srcRect/>
+                    <a:stretch>
+                      <a:fillRect/>
+                    </a:stretch>
+                  </pic:blipFill>
+                  <pic:spPr bwMode="auto">
+                    <a:xfrm>
+                      <a:off x="0" y="0"/>
+                      <a:ext cx="5028126" cy="4492803"/>
+                    </a:xfrm>
+                    <a:prstGeom prst="rect">
+                      <a:avLst/>
+                    </a:prstGeom>
+                    <a:noFill/>
+                    <a:ln>
+                      <a:noFill/>
+                    </a:ln>
+                  </pic:spPr>
+                </pic:pic>
+              </a:graphicData>
+            </a:graphic>
+          </wp:inline>
+        </w:drawing>
+      </w:r>
+      <w:r>
+        <w:rPr>
+          <w:noProof/>
+        </w:rPr>
+        <w:drawing>
+          <wp:inline distT="0" distB="0" distL="0" distR="0" wp14:anchorId="59F322FF" wp14:editId="48A07D56">
+            <wp:extent cx="4947378" cy="4288971"/>
+            <wp:effectExtent l="0" t="0" r="0" b="0"/>
+            <wp:docPr id="1600222164" name="Afbeelding 62"/>
+            <wp:cNvGraphicFramePr>
+              <a:graphicFrameLocks xmlns:a="http://schemas.openxmlformats.org/drawingml/2006/main" noChangeAspect="1"/>
+            </wp:cNvGraphicFramePr>
+            <a:graphic xmlns:a="http://schemas.openxmlformats.org/drawingml/2006/main">
+              <a:graphicData uri="http://schemas.openxmlformats.org/drawingml/2006/picture">
+                <pic:pic xmlns:pic="http://schemas.openxmlformats.org/drawingml/2006/picture">
+                  <pic:nvPicPr>
+                    <pic:cNvPr id="0" name="Picture 14"/>
+                    <pic:cNvPicPr>
+                      <a:picLocks noChangeAspect="1" noChangeArrowheads="1"/>
+                    </pic:cNvPicPr>
+                  </pic:nvPicPr>
+                  <pic:blipFill>
+                    <a:blip r:embed="rId59">
+                      <a:extLst>
+                        <a:ext uri="{28A0092B-C50C-407E-A947-70E740481C1C}">
+                          <a14:useLocalDpi xmlns:a14="http://schemas.microsoft.com/office/drawing/2010/main" val="0"/>
+                        </a:ext>
+                      </a:extLst>
+                    </a:blip>
+                    <a:srcRect/>
+                    <a:stretch>
+                      <a:fillRect/>
+                    </a:stretch>
+                  </pic:blipFill>
+                  <pic:spPr bwMode="auto">
+                    <a:xfrm>
+                      <a:off x="0" y="0"/>
+                      <a:ext cx="4948972" cy="4290353"/>
+                    </a:xfrm>
+                    <a:prstGeom prst="rect">
+                      <a:avLst/>
+                    </a:prstGeom>
+                    <a:noFill/>
+                    <a:ln>
+                      <a:noFill/>
+                    </a:ln>
+                  </pic:spPr>
+                </pic:pic>
+              </a:graphicData>
+            </a:graphic>
+          </wp:inline>
+        </w:drawing>
+      </w:r>
+    </w:p>
+    <w:p>
+      <w:pPr>
+        <w:spacing w:after="0" w:line="240" w:lineRule="auto"/>
+        <w:rPr>
+          <w:noProof/>
+        </w:rPr>
+      </w:pPr>
+      <w:r>
+        <w:rPr>
+          <w:noProof/>
+        </w:rPr>
+        <w:br w:type="page"/>
+      </w:r>
+      <w:r>
+        <w:rPr>
+          <w:noProof/>
+        </w:rPr>
+        <w:lastRenderedPageBreak/>
+        <w:drawing>
+          <wp:inline distT="0" distB="0" distL="0" distR="0" wp14:anchorId="50389DE0" wp14:editId="7D926FC8">
+            <wp:extent cx="4593771" cy="4122014"/>
+            <wp:effectExtent l="0" t="0" r="0" b="0"/>
+            <wp:docPr id="315808873" name="Afbeelding 63"/>
+            <wp:cNvGraphicFramePr>
+              <a:graphicFrameLocks xmlns:a="http://schemas.openxmlformats.org/drawingml/2006/main" noChangeAspect="1"/>
+            </wp:cNvGraphicFramePr>
+            <a:graphic xmlns:a="http://schemas.openxmlformats.org/drawingml/2006/main">
+              <a:graphicData uri="http://schemas.openxmlformats.org/drawingml/2006/picture">
+                <pic:pic xmlns:pic="http://schemas.openxmlformats.org/drawingml/2006/picture">
+                  <pic:nvPicPr>
+                    <pic:cNvPr id="0" name="Picture 15"/>
+                    <pic:cNvPicPr>
+                      <a:picLocks noChangeAspect="1" noChangeArrowheads="1"/>
+                    </pic:cNvPicPr>
+                  </pic:nvPicPr>
+                  <pic:blipFill>
+                    <a:blip r:embed="rId60">
+                      <a:extLst>
+                        <a:ext uri="{28A0092B-C50C-407E-A947-70E740481C1C}">
+                          <a14:useLocalDpi xmlns:a14="http://schemas.microsoft.com/office/drawing/2010/main" val="0"/>
+                        </a:ext>
+                      </a:extLst>
+                    </a:blip>
+                    <a:srcRect/>
+                    <a:stretch>
+                      <a:fillRect/>
+                    </a:stretch>
+                  </pic:blipFill>
+                  <pic:spPr bwMode="auto">
+                    <a:xfrm>
+                      <a:off x="0" y="0"/>
+                      <a:ext cx="4596227" cy="4124218"/>
+                    </a:xfrm>
+                    <a:prstGeom prst="rect">
+                      <a:avLst/>
+                    </a:prstGeom>
+                    <a:noFill/>
+                    <a:ln>
+                      <a:noFill/>
+                    </a:ln>
+                  </pic:spPr>
+                </pic:pic>
+              </a:graphicData>
+            </a:graphic>
+          </wp:inline>
+        </w:drawing>
+      </w:r>
+      <w:r>
+        <w:rPr>
+          <w:noProof/>
+        </w:rPr>
+        <w:drawing>
+          <wp:inline distT="0" distB="0" distL="0" distR="0" wp14:anchorId="3A4EB084" wp14:editId="3309E6D7">
+            <wp:extent cx="5050971" cy="4388301"/>
+            <wp:effectExtent l="0" t="0" r="0" b="0"/>
+            <wp:docPr id="364089332" name="Afbeelding 64"/>
+            <wp:cNvGraphicFramePr>
+              <a:graphicFrameLocks xmlns:a="http://schemas.openxmlformats.org/drawingml/2006/main" noChangeAspect="1"/>
+            </wp:cNvGraphicFramePr>
+            <a:graphic xmlns:a="http://schemas.openxmlformats.org/drawingml/2006/main">
+              <a:graphicData uri="http://schemas.openxmlformats.org/drawingml/2006/picture">
+                <pic:pic xmlns:pic="http://schemas.openxmlformats.org/drawingml/2006/picture">
+                  <pic:nvPicPr>
+                    <pic:cNvPr id="0" name="Picture 16"/>
+                    <pic:cNvPicPr>
+                      <a:picLocks noChangeAspect="1" noChangeArrowheads="1"/>
+                    </pic:cNvPicPr>
+                  </pic:nvPicPr>
+                  <pic:blipFill>
+                    <a:blip r:embed="rId61">
+                      <a:extLst>
+                        <a:ext uri="{28A0092B-C50C-407E-A947-70E740481C1C}">
+                          <a14:useLocalDpi xmlns:a14="http://schemas.microsoft.com/office/drawing/2010/main" val="0"/>
+                        </a:ext>
+                      </a:extLst>
+                    </a:blip>
+                    <a:srcRect/>
+                    <a:stretch>
+                      <a:fillRect/>
+                    </a:stretch>
+                  </pic:blipFill>
+                  <pic:spPr bwMode="auto">
+                    <a:xfrm>
+                      <a:off x="0" y="0"/>
+                      <a:ext cx="5063464" cy="4399155"/>
+                    </a:xfrm>
+                    <a:prstGeom prst="rect">
+                      <a:avLst/>
+                    </a:prstGeom>
+                    <a:noFill/>
+                    <a:ln>
+                      <a:noFill/>
+                    </a:ln>
+                  </pic:spPr>
+                </pic:pic>
+              </a:graphicData>
+            </a:graphic>
+          </wp:inline>
+        </w:drawing>
+      </w:r>
+    </w:p>
+    <w:p>
+      <w:pPr>
+        <w:spacing w:after="0" w:line="240" w:lineRule="auto"/>
+        <w:rPr>
+          <w:noProof/>
+        </w:rPr>
+      </w:pPr>
+    </w:p>
+    <w:p>
+      <w:pPr>
+        <w:spacing w:after="0" w:line="240" w:lineRule="auto"/>
+        <w:rPr>
+          <w:noProof/>
+        </w:rPr>
+      </w:pPr>
+    </w:p>
+    <w:p>
+      <w:pPr>
+        <w:spacing w:after="0" w:line="240" w:lineRule="auto"/>
+        <w:rPr>
+          <w:noProof/>
+        </w:rPr>
+      </w:pPr>
+      <w:r>
+        <w:rPr>
+          <w:noProof/>
+        </w:rPr>
+        <w:lastRenderedPageBreak/>
+        <w:drawing>
+          <wp:inline distT="0" distB="0" distL="0" distR="0" wp14:anchorId="72748166" wp14:editId="5CFD916F">
+            <wp:extent cx="4267200" cy="3731966"/>
+            <wp:effectExtent l="0" t="0" r="0" b="0"/>
+            <wp:docPr id="946593350" name="Afbeelding 65"/>
+            <wp:cNvGraphicFramePr>
+              <a:graphicFrameLocks xmlns:a="http://schemas.openxmlformats.org/drawingml/2006/main" noChangeAspect="1"/>
+            </wp:cNvGraphicFramePr>
+            <a:graphic xmlns:a="http://schemas.openxmlformats.org/drawingml/2006/main">
+              <a:graphicData uri="http://schemas.openxmlformats.org/drawingml/2006/picture">
+                <pic:pic xmlns:pic="http://schemas.openxmlformats.org/drawingml/2006/picture">
+                  <pic:nvPicPr>
+                    <pic:cNvPr id="0" name="Picture 17"/>
+                    <pic:cNvPicPr>
+                      <a:picLocks noChangeAspect="1" noChangeArrowheads="1"/>
+                    </pic:cNvPicPr>
+                  </pic:nvPicPr>
+                  <pic:blipFill>
+                    <a:blip r:embed="rId62">
+                      <a:extLst>
+                        <a:ext uri="{28A0092B-C50C-407E-A947-70E740481C1C}">
+                          <a14:useLocalDpi xmlns:a14="http://schemas.microsoft.com/office/drawing/2010/main" val="0"/>
+                        </a:ext>
+                      </a:extLst>
+                    </a:blip>
+                    <a:srcRect/>
+                    <a:stretch>
+                      <a:fillRect/>
+                    </a:stretch>
+                  </pic:blipFill>
+                  <pic:spPr bwMode="auto">
+                    <a:xfrm>
+                      <a:off x="0" y="0"/>
+                      <a:ext cx="4273429" cy="3737414"/>
+                    </a:xfrm>
+                    <a:prstGeom prst="rect">
+                      <a:avLst/>
+                    </a:prstGeom>
+                    <a:noFill/>
+                    <a:ln>
+                      <a:noFill/>
+                    </a:ln>
                   </pic:spPr>
                 </pic:pic>
               </a:graphicData>

</xml_diff>